<commit_message>
MAJ dossier énoncé selon commentaires
</commit_message>
<xml_diff>
--- a/Projet informatique intégré - Dossier de l'énoncé.docx
+++ b/Projet informatique intégré - Dossier de l'énoncé.docx
@@ -196,7 +196,7 @@
     </w:p>
     <w:p>
       <w:r>
-        <w:t>Les commandes sont sauvegardées dans la base de données pour permettre aux clients de repasser une commande faite précédemment. Si le client décide de supprimer sont compte, ses commandes sont tout de même gardées pour pouvoir effectuer des statistiques chez le manager.</w:t>
+        <w:t>Les commandes sont sauvegardées dans la base de données pour permettre aux clients de repasser une commande faite précédemment. Si le client décide de supprimer son compte, ses commandes sont tout de même gardées pour pouvoir effectuer des statistiques chez le manager.</w:t>
       </w:r>
     </w:p>
     <w:p>
@@ -237,9 +237,9 @@
           <w:noProof/>
         </w:rPr>
         <w:drawing>
-          <wp:inline distT="0" distB="0" distL="0" distR="0" wp14:anchorId="1F7AB47B" wp14:editId="57758C3D">
-            <wp:extent cx="6767843" cy="5361382"/>
-            <wp:effectExtent l="0" t="0" r="0" b="0"/>
+          <wp:inline distT="0" distB="0" distL="0" distR="0" wp14:anchorId="1F7AB47B" wp14:editId="253D7E4A">
+            <wp:extent cx="6767843" cy="5253192"/>
+            <wp:effectExtent l="0" t="0" r="0" b="5080"/>
             <wp:docPr id="6" name="Image 6"/>
             <wp:cNvGraphicFramePr>
               <a:graphicFrameLocks xmlns:a="http://schemas.openxmlformats.org/drawingml/2006/main" noChangeAspect="1"/>
@@ -266,7 +266,7 @@
                   <pic:spPr>
                     <a:xfrm>
                       <a:off x="0" y="0"/>
-                      <a:ext cx="6767843" cy="5361382"/>
+                      <a:ext cx="6767843" cy="5253192"/>
                     </a:xfrm>
                     <a:prstGeom prst="rect">
                       <a:avLst/>
@@ -292,16 +292,16 @@
         </w:rPr>
         <w:lastRenderedPageBreak/>
         <w:drawing>
-          <wp:anchor distT="0" distB="0" distL="114300" distR="114300" simplePos="0" relativeHeight="251660288" behindDoc="0" locked="0" layoutInCell="1" allowOverlap="1" wp14:anchorId="31DFBF95" wp14:editId="73B89A0A">
+          <wp:anchor distT="0" distB="0" distL="114300" distR="114300" simplePos="0" relativeHeight="251660288" behindDoc="0" locked="0" layoutInCell="1" allowOverlap="1" wp14:anchorId="31DFBF95" wp14:editId="5D9B026B">
             <wp:simplePos x="0" y="0"/>
             <wp:positionH relativeFrom="margin">
-              <wp:posOffset>-570865</wp:posOffset>
+              <wp:posOffset>-570230</wp:posOffset>
             </wp:positionH>
             <wp:positionV relativeFrom="paragraph">
-              <wp:posOffset>314960</wp:posOffset>
+              <wp:posOffset>383540</wp:posOffset>
             </wp:positionV>
-            <wp:extent cx="10028555" cy="4939665"/>
-            <wp:effectExtent l="0" t="0" r="0" b="0"/>
+            <wp:extent cx="10028555" cy="4796790"/>
+            <wp:effectExtent l="0" t="0" r="0" b="3810"/>
             <wp:wrapSquare wrapText="bothSides"/>
             <wp:docPr id="5" name="Image 5"/>
             <wp:cNvGraphicFramePr>
@@ -315,7 +315,7 @@
                     <pic:cNvPicPr/>
                   </pic:nvPicPr>
                   <pic:blipFill>
-                    <a:blip r:embed="rId12" cstate="print">
+                    <a:blip r:embed="rId12">
                       <a:extLst>
                         <a:ext uri="{28A0092B-C50C-407E-A947-70E740481C1C}">
                           <a14:useLocalDpi xmlns:a14="http://schemas.microsoft.com/office/drawing/2010/main" val="0"/>
@@ -329,7 +329,7 @@
                   <pic:spPr>
                     <a:xfrm>
                       <a:off x="0" y="0"/>
-                      <a:ext cx="10028555" cy="4939665"/>
+                      <a:ext cx="10028555" cy="4796790"/>
                     </a:xfrm>
                     <a:prstGeom prst="rect">
                       <a:avLst/>
@@ -365,14 +365,16 @@
       <w:pPr>
         <w:jc w:val="center"/>
       </w:pPr>
+      <w:bookmarkStart w:id="0" w:name="_GoBack"/>
+      <w:bookmarkEnd w:id="0"/>
       <w:r>
         <w:rPr>
           <w:noProof/>
         </w:rPr>
         <w:drawing>
-          <wp:inline distT="0" distB="0" distL="0" distR="0" wp14:anchorId="59C04C7A" wp14:editId="2BC8DBA5">
-            <wp:extent cx="6374921" cy="5419161"/>
-            <wp:effectExtent l="0" t="0" r="6985" b="0"/>
+          <wp:inline distT="0" distB="0" distL="0" distR="0" wp14:anchorId="59C04C7A" wp14:editId="29D5B232">
+            <wp:extent cx="6387486" cy="5425646"/>
+            <wp:effectExtent l="0" t="0" r="0" b="3810"/>
             <wp:docPr id="1" name="Image 1"/>
             <wp:cNvGraphicFramePr>
               <a:graphicFrameLocks xmlns:a="http://schemas.openxmlformats.org/drawingml/2006/main" noChangeAspect="1"/>
@@ -399,7 +401,7 @@
                   <pic:spPr>
                     <a:xfrm>
                       <a:off x="0" y="0"/>
-                      <a:ext cx="6387486" cy="5429842"/>
+                      <a:ext cx="6387486" cy="5425646"/>
                     </a:xfrm>
                     <a:prstGeom prst="rect">
                       <a:avLst/>
@@ -428,8 +430,6 @@
       <w:r>
         <w:t>User</w:t>
       </w:r>
-      <w:bookmarkStart w:id="0" w:name="_GoBack"/>
-      <w:bookmarkEnd w:id="0"/>
     </w:p>
     <w:p>
       <w:r>
@@ -515,7 +515,7 @@
         </w:tc>
         <w:tc>
           <w:tcPr>
-            <w:tcW w:w="2991" w:type="pct"/>
+            <w:tcW w:w="2990" w:type="pct"/>
           </w:tcPr>
           <w:p>
             <w:pPr>
@@ -574,7 +574,7 @@
         </w:tc>
         <w:tc>
           <w:tcPr>
-            <w:tcW w:w="2991" w:type="pct"/>
+            <w:tcW w:w="2990" w:type="pct"/>
           </w:tcPr>
           <w:p>
             <w:pPr>
@@ -632,7 +632,7 @@
         </w:tc>
         <w:tc>
           <w:tcPr>
-            <w:tcW w:w="2991" w:type="pct"/>
+            <w:tcW w:w="2990" w:type="pct"/>
           </w:tcPr>
           <w:p>
             <w:pPr>
@@ -691,7 +691,7 @@
         </w:tc>
         <w:tc>
           <w:tcPr>
-            <w:tcW w:w="2991" w:type="pct"/>
+            <w:tcW w:w="2990" w:type="pct"/>
           </w:tcPr>
           <w:p>
             <w:pPr>
@@ -749,7 +749,7 @@
         </w:tc>
         <w:tc>
           <w:tcPr>
-            <w:tcW w:w="2991" w:type="pct"/>
+            <w:tcW w:w="2990" w:type="pct"/>
           </w:tcPr>
           <w:p>
             <w:pPr>
@@ -808,7 +808,7 @@
         </w:tc>
         <w:tc>
           <w:tcPr>
-            <w:tcW w:w="2991" w:type="pct"/>
+            <w:tcW w:w="2990" w:type="pct"/>
           </w:tcPr>
           <w:p>
             <w:pPr>
@@ -866,7 +866,7 @@
         </w:tc>
         <w:tc>
           <w:tcPr>
-            <w:tcW w:w="2991" w:type="pct"/>
+            <w:tcW w:w="2990" w:type="pct"/>
           </w:tcPr>
           <w:p>
             <w:pPr>
@@ -925,7 +925,7 @@
         </w:tc>
         <w:tc>
           <w:tcPr>
-            <w:tcW w:w="2991" w:type="pct"/>
+            <w:tcW w:w="2990" w:type="pct"/>
           </w:tcPr>
           <w:p>
             <w:pPr>
@@ -947,11 +947,9 @@
             <w:tcW w:w="840" w:type="pct"/>
           </w:tcPr>
           <w:p>
-            <w:proofErr w:type="gramStart"/>
             <w:r>
               <w:t>Email</w:t>
             </w:r>
-            <w:proofErr w:type="gramEnd"/>
           </w:p>
         </w:tc>
         <w:tc>
@@ -983,7 +981,7 @@
         </w:tc>
         <w:tc>
           <w:tcPr>
-            <w:tcW w:w="2991" w:type="pct"/>
+            <w:tcW w:w="2990" w:type="pct"/>
           </w:tcPr>
           <w:p>
             <w:pPr>
@@ -1042,7 +1040,7 @@
         </w:tc>
         <w:tc>
           <w:tcPr>
-            <w:tcW w:w="2991" w:type="pct"/>
+            <w:tcW w:w="2990" w:type="pct"/>
           </w:tcPr>
           <w:p>
             <w:pPr>
@@ -1100,7 +1098,7 @@
         </w:tc>
         <w:tc>
           <w:tcPr>
-            <w:tcW w:w="2991" w:type="pct"/>
+            <w:tcW w:w="2990" w:type="pct"/>
           </w:tcPr>
           <w:p>
             <w:pPr>
@@ -1109,6 +1107,139 @@
             <w:r>
               <w:t>Genre de la personne.</w:t>
             </w:r>
+          </w:p>
+        </w:tc>
+      </w:tr>
+      <w:tr>
+        <w:trPr>
+          <w:cnfStyle w:val="000000100000" w:firstRow="0" w:lastRow="0" w:firstColumn="0" w:lastColumn="0" w:oddVBand="0" w:evenVBand="0" w:oddHBand="1" w:evenHBand="0" w:firstRowFirstColumn="0" w:firstRowLastColumn="0" w:lastRowFirstColumn="0" w:lastRowLastColumn="0"/>
+          <w:trHeight w:val="292"/>
+        </w:trPr>
+        <w:tc>
+          <w:tcPr>
+            <w:cnfStyle w:val="001000000000" w:firstRow="0" w:lastRow="0" w:firstColumn="1" w:lastColumn="0" w:oddVBand="0" w:evenVBand="0" w:oddHBand="0" w:evenHBand="0" w:firstRowFirstColumn="0" w:firstRowLastColumn="0" w:lastRowFirstColumn="0" w:lastRowLastColumn="0"/>
+            <w:tcW w:w="840" w:type="pct"/>
+          </w:tcPr>
+          <w:p>
+            <w:pPr>
+              <w:rPr>
+                <w:color w:val="FF0000"/>
+              </w:rPr>
+            </w:pPr>
+            <w:proofErr w:type="spellStart"/>
+            <w:r>
+              <w:rPr>
+                <w:color w:val="FF0000"/>
+              </w:rPr>
+              <w:t>LocalityPostalCode</w:t>
+            </w:r>
+            <w:proofErr w:type="spellEnd"/>
+          </w:p>
+        </w:tc>
+        <w:tc>
+          <w:tcPr>
+            <w:tcW w:w="556" w:type="pct"/>
+          </w:tcPr>
+          <w:p>
+            <w:pPr>
+              <w:cnfStyle w:val="000000100000" w:firstRow="0" w:lastRow="0" w:firstColumn="0" w:lastColumn="0" w:oddVBand="0" w:evenVBand="0" w:oddHBand="1" w:evenHBand="0" w:firstRowFirstColumn="0" w:firstRowLastColumn="0" w:lastRowFirstColumn="0" w:lastRowLastColumn="0"/>
+            </w:pPr>
+            <w:r>
+              <w:t>Integer</w:t>
+            </w:r>
+          </w:p>
+        </w:tc>
+        <w:tc>
+          <w:tcPr>
+            <w:tcW w:w="614" w:type="pct"/>
+          </w:tcPr>
+          <w:p>
+            <w:pPr>
+              <w:jc w:val="center"/>
+              <w:cnfStyle w:val="000000100000" w:firstRow="0" w:lastRow="0" w:firstColumn="0" w:lastColumn="0" w:oddVBand="0" w:evenVBand="0" w:oddHBand="1" w:evenHBand="0" w:firstRowFirstColumn="0" w:firstRowLastColumn="0" w:lastRowFirstColumn="0" w:lastRowLastColumn="0"/>
+            </w:pPr>
+            <w:r>
+              <w:t>/</w:t>
+            </w:r>
+          </w:p>
+        </w:tc>
+        <w:tc>
+          <w:tcPr>
+            <w:tcW w:w="2990" w:type="pct"/>
+            <w:vMerge w:val="restart"/>
+            <w:vAlign w:val="center"/>
+          </w:tcPr>
+          <w:p>
+            <w:pPr>
+              <w:cnfStyle w:val="000000100000" w:firstRow="0" w:lastRow="0" w:firstColumn="0" w:lastColumn="0" w:oddVBand="0" w:evenVBand="0" w:oddHBand="1" w:evenHBand="0" w:firstRowFirstColumn="0" w:firstRowLastColumn="0" w:lastRowFirstColumn="0" w:lastRowLastColumn="0"/>
+            </w:pPr>
+            <w:r>
+              <w:t>Clé étrangère composée vers localité</w:t>
+            </w:r>
+          </w:p>
+        </w:tc>
+      </w:tr>
+      <w:tr>
+        <w:trPr>
+          <w:trHeight w:val="292"/>
+        </w:trPr>
+        <w:tc>
+          <w:tcPr>
+            <w:cnfStyle w:val="001000000000" w:firstRow="0" w:lastRow="0" w:firstColumn="1" w:lastColumn="0" w:oddVBand="0" w:evenVBand="0" w:oddHBand="0" w:evenHBand="0" w:firstRowFirstColumn="0" w:firstRowLastColumn="0" w:lastRowFirstColumn="0" w:lastRowLastColumn="0"/>
+            <w:tcW w:w="840" w:type="pct"/>
+          </w:tcPr>
+          <w:p>
+            <w:pPr>
+              <w:rPr>
+                <w:color w:val="FF0000"/>
+              </w:rPr>
+            </w:pPr>
+            <w:proofErr w:type="spellStart"/>
+            <w:r>
+              <w:rPr>
+                <w:color w:val="FF0000"/>
+              </w:rPr>
+              <w:t>LocalityCity</w:t>
+            </w:r>
+            <w:proofErr w:type="spellEnd"/>
+          </w:p>
+        </w:tc>
+        <w:tc>
+          <w:tcPr>
+            <w:tcW w:w="556" w:type="pct"/>
+          </w:tcPr>
+          <w:p>
+            <w:pPr>
+              <w:cnfStyle w:val="000000000000" w:firstRow="0" w:lastRow="0" w:firstColumn="0" w:lastColumn="0" w:oddVBand="0" w:evenVBand="0" w:oddHBand="0" w:evenHBand="0" w:firstRowFirstColumn="0" w:firstRowLastColumn="0" w:lastRowFirstColumn="0" w:lastRowLastColumn="0"/>
+            </w:pPr>
+            <w:r>
+              <w:t>Varchar</w:t>
+            </w:r>
+          </w:p>
+        </w:tc>
+        <w:tc>
+          <w:tcPr>
+            <w:tcW w:w="614" w:type="pct"/>
+          </w:tcPr>
+          <w:p>
+            <w:pPr>
+              <w:jc w:val="center"/>
+              <w:cnfStyle w:val="000000000000" w:firstRow="0" w:lastRow="0" w:firstColumn="0" w:lastColumn="0" w:oddVBand="0" w:evenVBand="0" w:oddHBand="0" w:evenHBand="0" w:firstRowFirstColumn="0" w:firstRowLastColumn="0" w:lastRowFirstColumn="0" w:lastRowLastColumn="0"/>
+            </w:pPr>
+            <w:r>
+              <w:t>/</w:t>
+            </w:r>
+          </w:p>
+        </w:tc>
+        <w:tc>
+          <w:tcPr>
+            <w:tcW w:w="2990" w:type="pct"/>
+            <w:vMerge/>
+          </w:tcPr>
+          <w:p>
+            <w:pPr>
+              <w:cnfStyle w:val="000000000000" w:firstRow="0" w:lastRow="0" w:firstColumn="0" w:lastColumn="0" w:oddVBand="0" w:evenVBand="0" w:oddHBand="0" w:evenHBand="0" w:firstRowFirstColumn="0" w:firstRowLastColumn="0" w:lastRowFirstColumn="0" w:lastRowLastColumn="0"/>
+            </w:pPr>
           </w:p>
         </w:tc>
       </w:tr>
@@ -1249,8 +1380,16 @@
             <w:pPr>
               <w:cnfStyle w:val="000000100000" w:firstRow="0" w:lastRow="0" w:firstColumn="0" w:lastColumn="0" w:oddVBand="0" w:evenVBand="0" w:oddHBand="1" w:evenHBand="0" w:firstRowFirstColumn="0" w:firstRowLastColumn="0" w:lastRowFirstColumn="0" w:lastRowLastColumn="0"/>
             </w:pPr>
-            <w:r>
-              <w:t>Code postal à 4 chiffres (on se limite à la Belgique).</w:t>
+            <w:proofErr w:type="spellStart"/>
+            <w:r>
+              <w:t xml:space="preserve">Clé </w:t>
+            </w:r>
+            <w:r>
+              <w:t>Cod</w:t>
+            </w:r>
+            <w:proofErr w:type="spellEnd"/>
+            <w:r>
+              <w:t>e postal à 4 chiffres (on se limite à la Belgique).</w:t>
             </w:r>
           </w:p>
         </w:tc>
@@ -1729,6 +1868,7 @@
           <w:p>
             <w:proofErr w:type="spellStart"/>
             <w:r>
+              <w:lastRenderedPageBreak/>
               <w:t>ServiceID</w:t>
             </w:r>
             <w:proofErr w:type="spellEnd"/>
@@ -1782,7 +1922,6 @@
       </w:pPr>
       <w:proofErr w:type="spellStart"/>
       <w:r>
-        <w:lastRenderedPageBreak/>
         <w:t>Employee</w:t>
       </w:r>
       <w:proofErr w:type="spellEnd"/>
@@ -1802,7 +1941,30 @@
       </w:r>
       <w:proofErr w:type="spellEnd"/>
       <w:r>
-        <w:t>-IG. Il sera possible de modifier son adresse, la date de fin de contrat s’il est prolongé par exemple. Lorsque le contrat est terminé, on supprime l’employé de la base de données.</w:t>
+        <w:t>-IG. Il sera possible de modifier son adresse, la date de fin de contrat s’il est prolongé par exemple. Lorsque le contrat est terminé, on supprime l’employé de la base de données</w:t>
+      </w:r>
+      <w:r>
+        <w:t xml:space="preserve">. </w:t>
+      </w:r>
+      <w:r>
+        <w:rPr>
+          <w:color w:val="FF0000"/>
+        </w:rPr>
+        <w:t xml:space="preserve">Tous les services qu’il a </w:t>
+      </w:r>
+      <w:proofErr w:type="gramStart"/>
+      <w:r>
+        <w:rPr>
+          <w:color w:val="FF0000"/>
+        </w:rPr>
+        <w:t>effectué</w:t>
+      </w:r>
+      <w:proofErr w:type="gramEnd"/>
+      <w:r>
+        <w:rPr>
+          <w:color w:val="FF0000"/>
+        </w:rPr>
+        <w:t xml:space="preserve"> seront également supprimés de la base de données après confirmation du manager.</w:t>
       </w:r>
     </w:p>
     <w:tbl>
@@ -2316,7 +2478,19 @@
         <w:t xml:space="preserve">La table client permet </w:t>
       </w:r>
       <w:r>
-        <w:t>d’avoir un formulaire. On pourra ajouter un nouveau client qui désire avoir une carte de fidélité. On pourra modifier les informations du client telles que son adresse ou son numéro de téléphone. Si le client désire ne plus être enregistré, on pourra le supprimer de la base de données tout en gardant en mémoire les commandes qu’il a passées. Il pourra tout de même effectuer des commandes une fois la suppression effectuée.</w:t>
+        <w:t xml:space="preserve">d’avoir un formulaire. On pourra ajouter un nouveau client qui désire avoir une carte de fidélité. On pourra modifier les informations du client telles que son adresse ou son numéro de téléphone. Si le client désire ne plus être enregistré, on pourra le supprimer de la base de données tout en gardant en mémoire les commandes qu’il a passées. </w:t>
+      </w:r>
+      <w:r>
+        <w:t>Sa carte de fidélité sera également supprimée ainsi que les droits qui y étaient liés. Les avantages sont, eux, sauvegardés car ils sont liés à plusieurs cartes de fidélité. Le client</w:t>
+      </w:r>
+      <w:r>
+        <w:t xml:space="preserve"> pourra tout de même </w:t>
+      </w:r>
+      <w:r>
+        <w:t>commander une fois la suppression effectuée</w:t>
+      </w:r>
+      <w:r>
+        <w:t>.</w:t>
       </w:r>
     </w:p>
     <w:tbl>
@@ -2620,7 +2794,11 @@
               <w:cnfStyle w:val="000000000000" w:firstRow="0" w:lastRow="0" w:firstColumn="0" w:lastColumn="0" w:oddVBand="0" w:evenVBand="0" w:oddHBand="0" w:evenHBand="0" w:firstRowFirstColumn="0" w:firstRowLastColumn="0" w:lastRowFirstColumn="0" w:lastRowLastColumn="0"/>
             </w:pPr>
             <w:r>
-              <w:t>Clé étrangère. Numéro de carte de fidélité de la personne si elle décide d’en avoir une. Un client peut ne pas utiliser sa carte quand il effectue une commande. Un client peut aussi effectuer des commandes sans être renseigné comme client et sans avoir de carte.</w:t>
+              <w:t xml:space="preserve">Clé étrangère. Numéro de carte de fidélité de la personne si elle décide d’en avoir une. Un client peut ne pas utiliser sa carte quand il effectue une commande. Un </w:t>
+            </w:r>
+            <w:r>
+              <w:lastRenderedPageBreak/>
+              <w:t>client peut aussi effectuer des commandes sans être renseigné comme client et sans avoir de carte.</w:t>
             </w:r>
           </w:p>
         </w:tc>
@@ -2638,7 +2816,6 @@
         <w:rPr>
           <w:lang w:val="en-GB"/>
         </w:rPr>
-        <w:lastRenderedPageBreak/>
         <w:t>LoyaltyCard</w:t>
       </w:r>
       <w:proofErr w:type="spellEnd"/>
@@ -3509,314 +3686,6 @@
         </w:tc>
       </w:tr>
     </w:tbl>
-    <w:p>
-      <w:pPr>
-        <w:pStyle w:val="Titre2"/>
-      </w:pPr>
-      <w:proofErr w:type="spellStart"/>
-      <w:r>
-        <w:t>StockManagement</w:t>
-      </w:r>
-      <w:proofErr w:type="spellEnd"/>
-    </w:p>
-    <w:tbl>
-      <w:tblPr>
-        <w:tblStyle w:val="TableauGrille2"/>
-        <w:tblW w:w="5000" w:type="pct"/>
-        <w:tblLook w:val="04A0" w:firstRow="1" w:lastRow="0" w:firstColumn="1" w:lastColumn="0" w:noHBand="0" w:noVBand="1"/>
-      </w:tblPr>
-      <w:tblGrid>
-        <w:gridCol w:w="2463"/>
-        <w:gridCol w:w="1554"/>
-        <w:gridCol w:w="1935"/>
-        <w:gridCol w:w="8052"/>
-      </w:tblGrid>
-      <w:tr>
-        <w:trPr>
-          <w:cnfStyle w:val="100000000000" w:firstRow="1" w:lastRow="0" w:firstColumn="0" w:lastColumn="0" w:oddVBand="0" w:evenVBand="0" w:oddHBand="0" w:evenHBand="0" w:firstRowFirstColumn="0" w:firstRowLastColumn="0" w:lastRowFirstColumn="0" w:lastRowLastColumn="0"/>
-        </w:trPr>
-        <w:tc>
-          <w:tcPr>
-            <w:cnfStyle w:val="001000000000" w:firstRow="0" w:lastRow="0" w:firstColumn="1" w:lastColumn="0" w:oddVBand="0" w:evenVBand="0" w:oddHBand="0" w:evenHBand="0" w:firstRowFirstColumn="0" w:firstRowLastColumn="0" w:lastRowFirstColumn="0" w:lastRowLastColumn="0"/>
-            <w:tcW w:w="879" w:type="pct"/>
-          </w:tcPr>
-          <w:p>
-            <w:r>
-              <w:t>Nom</w:t>
-            </w:r>
-          </w:p>
-        </w:tc>
-        <w:tc>
-          <w:tcPr>
-            <w:tcW w:w="555" w:type="pct"/>
-          </w:tcPr>
-          <w:p>
-            <w:pPr>
-              <w:cnfStyle w:val="100000000000" w:firstRow="1" w:lastRow="0" w:firstColumn="0" w:lastColumn="0" w:oddVBand="0" w:evenVBand="0" w:oddHBand="0" w:evenHBand="0" w:firstRowFirstColumn="0" w:firstRowLastColumn="0" w:lastRowFirstColumn="0" w:lastRowLastColumn="0"/>
-            </w:pPr>
-            <w:r>
-              <w:t>Type</w:t>
-            </w:r>
-          </w:p>
-        </w:tc>
-        <w:tc>
-          <w:tcPr>
-            <w:tcW w:w="691" w:type="pct"/>
-          </w:tcPr>
-          <w:p>
-            <w:pPr>
-              <w:cnfStyle w:val="100000000000" w:firstRow="1" w:lastRow="0" w:firstColumn="0" w:lastColumn="0" w:oddVBand="0" w:evenVBand="0" w:oddHBand="0" w:evenHBand="0" w:firstRowFirstColumn="0" w:firstRowLastColumn="0" w:lastRowFirstColumn="0" w:lastRowLastColumn="0"/>
-            </w:pPr>
-            <w:proofErr w:type="spellStart"/>
-            <w:r>
-              <w:t>Nullable</w:t>
-            </w:r>
-            <w:proofErr w:type="spellEnd"/>
-            <w:r>
-              <w:t> ?</w:t>
-            </w:r>
-          </w:p>
-        </w:tc>
-        <w:tc>
-          <w:tcPr>
-            <w:tcW w:w="2875" w:type="pct"/>
-          </w:tcPr>
-          <w:p>
-            <w:pPr>
-              <w:cnfStyle w:val="100000000000" w:firstRow="1" w:lastRow="0" w:firstColumn="0" w:lastColumn="0" w:oddVBand="0" w:evenVBand="0" w:oddHBand="0" w:evenHBand="0" w:firstRowFirstColumn="0" w:firstRowLastColumn="0" w:lastRowFirstColumn="0" w:lastRowLastColumn="0"/>
-            </w:pPr>
-            <w:r>
-              <w:t>Description</w:t>
-            </w:r>
-          </w:p>
-        </w:tc>
-      </w:tr>
-      <w:tr>
-        <w:trPr>
-          <w:cnfStyle w:val="000000100000" w:firstRow="0" w:lastRow="0" w:firstColumn="0" w:lastColumn="0" w:oddVBand="0" w:evenVBand="0" w:oddHBand="1" w:evenHBand="0" w:firstRowFirstColumn="0" w:firstRowLastColumn="0" w:lastRowFirstColumn="0" w:lastRowLastColumn="0"/>
-        </w:trPr>
-        <w:tc>
-          <w:tcPr>
-            <w:cnfStyle w:val="001000000000" w:firstRow="0" w:lastRow="0" w:firstColumn="1" w:lastColumn="0" w:oddVBand="0" w:evenVBand="0" w:oddHBand="0" w:evenHBand="0" w:firstRowFirstColumn="0" w:firstRowLastColumn="0" w:lastRowFirstColumn="0" w:lastRowLastColumn="0"/>
-            <w:tcW w:w="879" w:type="pct"/>
-          </w:tcPr>
-          <w:p>
-            <w:proofErr w:type="spellStart"/>
-            <w:r>
-              <w:t>EmployeeID</w:t>
-            </w:r>
-            <w:proofErr w:type="spellEnd"/>
-          </w:p>
-        </w:tc>
-        <w:tc>
-          <w:tcPr>
-            <w:tcW w:w="555" w:type="pct"/>
-          </w:tcPr>
-          <w:p>
-            <w:pPr>
-              <w:cnfStyle w:val="000000100000" w:firstRow="0" w:lastRow="0" w:firstColumn="0" w:lastColumn="0" w:oddVBand="0" w:evenVBand="0" w:oddHBand="1" w:evenHBand="0" w:firstRowFirstColumn="0" w:firstRowLastColumn="0" w:lastRowFirstColumn="0" w:lastRowLastColumn="0"/>
-            </w:pPr>
-            <w:r>
-              <w:t>Integer</w:t>
-            </w:r>
-          </w:p>
-        </w:tc>
-        <w:tc>
-          <w:tcPr>
-            <w:tcW w:w="691" w:type="pct"/>
-          </w:tcPr>
-          <w:p>
-            <w:pPr>
-              <w:jc w:val="center"/>
-              <w:cnfStyle w:val="000000100000" w:firstRow="0" w:lastRow="0" w:firstColumn="0" w:lastColumn="0" w:oddVBand="0" w:evenVBand="0" w:oddHBand="1" w:evenHBand="0" w:firstRowFirstColumn="0" w:firstRowLastColumn="0" w:lastRowFirstColumn="0" w:lastRowLastColumn="0"/>
-            </w:pPr>
-            <w:r>
-              <w:t>/</w:t>
-            </w:r>
-          </w:p>
-        </w:tc>
-        <w:tc>
-          <w:tcPr>
-            <w:tcW w:w="2875" w:type="pct"/>
-          </w:tcPr>
-          <w:p>
-            <w:pPr>
-              <w:cnfStyle w:val="000000100000" w:firstRow="0" w:lastRow="0" w:firstColumn="0" w:lastColumn="0" w:oddVBand="0" w:evenVBand="0" w:oddHBand="1" w:evenHBand="0" w:firstRowFirstColumn="0" w:firstRowLastColumn="0" w:lastRowFirstColumn="0" w:lastRowLastColumn="0"/>
-            </w:pPr>
-            <w:r>
-              <w:t>Clé étrangère vers l’employé.</w:t>
-            </w:r>
-          </w:p>
-        </w:tc>
-      </w:tr>
-      <w:tr>
-        <w:tc>
-          <w:tcPr>
-            <w:cnfStyle w:val="001000000000" w:firstRow="0" w:lastRow="0" w:firstColumn="1" w:lastColumn="0" w:oddVBand="0" w:evenVBand="0" w:oddHBand="0" w:evenHBand="0" w:firstRowFirstColumn="0" w:firstRowLastColumn="0" w:lastRowFirstColumn="0" w:lastRowLastColumn="0"/>
-            <w:tcW w:w="879" w:type="pct"/>
-          </w:tcPr>
-          <w:p>
-            <w:proofErr w:type="spellStart"/>
-            <w:r>
-              <w:t>StockLocationAlley</w:t>
-            </w:r>
-            <w:proofErr w:type="spellEnd"/>
-          </w:p>
-        </w:tc>
-        <w:tc>
-          <w:tcPr>
-            <w:tcW w:w="555" w:type="pct"/>
-          </w:tcPr>
-          <w:p>
-            <w:pPr>
-              <w:cnfStyle w:val="000000000000" w:firstRow="0" w:lastRow="0" w:firstColumn="0" w:lastColumn="0" w:oddVBand="0" w:evenVBand="0" w:oddHBand="0" w:evenHBand="0" w:firstRowFirstColumn="0" w:firstRowLastColumn="0" w:lastRowFirstColumn="0" w:lastRowLastColumn="0"/>
-            </w:pPr>
-            <w:r>
-              <w:t>Integer</w:t>
-            </w:r>
-          </w:p>
-        </w:tc>
-        <w:tc>
-          <w:tcPr>
-            <w:tcW w:w="691" w:type="pct"/>
-          </w:tcPr>
-          <w:p>
-            <w:pPr>
-              <w:jc w:val="center"/>
-              <w:cnfStyle w:val="000000000000" w:firstRow="0" w:lastRow="0" w:firstColumn="0" w:lastColumn="0" w:oddVBand="0" w:evenVBand="0" w:oddHBand="0" w:evenHBand="0" w:firstRowFirstColumn="0" w:firstRowLastColumn="0" w:lastRowFirstColumn="0" w:lastRowLastColumn="0"/>
-            </w:pPr>
-            <w:r>
-              <w:t>/</w:t>
-            </w:r>
-          </w:p>
-        </w:tc>
-        <w:tc>
-          <w:tcPr>
-            <w:tcW w:w="2875" w:type="pct"/>
-            <w:vMerge w:val="restart"/>
-            <w:vAlign w:val="center"/>
-          </w:tcPr>
-          <w:p>
-            <w:pPr>
-              <w:cnfStyle w:val="000000000000" w:firstRow="0" w:lastRow="0" w:firstColumn="0" w:lastColumn="0" w:oddVBand="0" w:evenVBand="0" w:oddHBand="0" w:evenHBand="0" w:firstRowFirstColumn="0" w:firstRowLastColumn="0" w:lastRowFirstColumn="0" w:lastRowLastColumn="0"/>
-            </w:pPr>
-            <w:r>
-              <w:t>Clé étrangère vers le stock.</w:t>
-            </w:r>
-          </w:p>
-        </w:tc>
-      </w:tr>
-      <w:tr>
-        <w:trPr>
-          <w:cnfStyle w:val="000000100000" w:firstRow="0" w:lastRow="0" w:firstColumn="0" w:lastColumn="0" w:oddVBand="0" w:evenVBand="0" w:oddHBand="1" w:evenHBand="0" w:firstRowFirstColumn="0" w:firstRowLastColumn="0" w:lastRowFirstColumn="0" w:lastRowLastColumn="0"/>
-        </w:trPr>
-        <w:tc>
-          <w:tcPr>
-            <w:cnfStyle w:val="001000000000" w:firstRow="0" w:lastRow="0" w:firstColumn="1" w:lastColumn="0" w:oddVBand="0" w:evenVBand="0" w:oddHBand="0" w:evenHBand="0" w:firstRowFirstColumn="0" w:firstRowLastColumn="0" w:lastRowFirstColumn="0" w:lastRowLastColumn="0"/>
-            <w:tcW w:w="879" w:type="pct"/>
-          </w:tcPr>
-          <w:p>
-            <w:proofErr w:type="spellStart"/>
-            <w:r>
-              <w:t>StockLocationShelf</w:t>
-            </w:r>
-            <w:proofErr w:type="spellEnd"/>
-          </w:p>
-        </w:tc>
-        <w:tc>
-          <w:tcPr>
-            <w:tcW w:w="555" w:type="pct"/>
-          </w:tcPr>
-          <w:p>
-            <w:pPr>
-              <w:cnfStyle w:val="000000100000" w:firstRow="0" w:lastRow="0" w:firstColumn="0" w:lastColumn="0" w:oddVBand="0" w:evenVBand="0" w:oddHBand="1" w:evenHBand="0" w:firstRowFirstColumn="0" w:firstRowLastColumn="0" w:lastRowFirstColumn="0" w:lastRowLastColumn="0"/>
-            </w:pPr>
-            <w:r>
-              <w:t>Integer</w:t>
-            </w:r>
-          </w:p>
-        </w:tc>
-        <w:tc>
-          <w:tcPr>
-            <w:tcW w:w="691" w:type="pct"/>
-          </w:tcPr>
-          <w:p>
-            <w:pPr>
-              <w:jc w:val="center"/>
-              <w:cnfStyle w:val="000000100000" w:firstRow="0" w:lastRow="0" w:firstColumn="0" w:lastColumn="0" w:oddVBand="0" w:evenVBand="0" w:oddHBand="1" w:evenHBand="0" w:firstRowFirstColumn="0" w:firstRowLastColumn="0" w:lastRowFirstColumn="0" w:lastRowLastColumn="0"/>
-            </w:pPr>
-            <w:r>
-              <w:t>/</w:t>
-            </w:r>
-          </w:p>
-        </w:tc>
-        <w:tc>
-          <w:tcPr>
-            <w:tcW w:w="2875" w:type="pct"/>
-            <w:vMerge/>
-          </w:tcPr>
-          <w:p>
-            <w:pPr>
-              <w:cnfStyle w:val="000000100000" w:firstRow="0" w:lastRow="0" w:firstColumn="0" w:lastColumn="0" w:oddVBand="0" w:evenVBand="0" w:oddHBand="1" w:evenHBand="0" w:firstRowFirstColumn="0" w:firstRowLastColumn="0" w:lastRowFirstColumn="0" w:lastRowLastColumn="0"/>
-            </w:pPr>
-          </w:p>
-        </w:tc>
-      </w:tr>
-      <w:tr>
-        <w:tc>
-          <w:tcPr>
-            <w:cnfStyle w:val="001000000000" w:firstRow="0" w:lastRow="0" w:firstColumn="1" w:lastColumn="0" w:oddVBand="0" w:evenVBand="0" w:oddHBand="0" w:evenHBand="0" w:firstRowFirstColumn="0" w:firstRowLastColumn="0" w:lastRowFirstColumn="0" w:lastRowLastColumn="0"/>
-            <w:tcW w:w="879" w:type="pct"/>
-          </w:tcPr>
-          <w:p>
-            <w:proofErr w:type="spellStart"/>
-            <w:r>
-              <w:t>StockLocationNumber</w:t>
-            </w:r>
-            <w:proofErr w:type="spellEnd"/>
-          </w:p>
-        </w:tc>
-        <w:tc>
-          <w:tcPr>
-            <w:tcW w:w="555" w:type="pct"/>
-          </w:tcPr>
-          <w:p>
-            <w:pPr>
-              <w:cnfStyle w:val="000000000000" w:firstRow="0" w:lastRow="0" w:firstColumn="0" w:lastColumn="0" w:oddVBand="0" w:evenVBand="0" w:oddHBand="0" w:evenHBand="0" w:firstRowFirstColumn="0" w:firstRowLastColumn="0" w:lastRowFirstColumn="0" w:lastRowLastColumn="0"/>
-            </w:pPr>
-            <w:r>
-              <w:t>Integer</w:t>
-            </w:r>
-          </w:p>
-        </w:tc>
-        <w:tc>
-          <w:tcPr>
-            <w:tcW w:w="691" w:type="pct"/>
-          </w:tcPr>
-          <w:p>
-            <w:pPr>
-              <w:jc w:val="center"/>
-              <w:cnfStyle w:val="000000000000" w:firstRow="0" w:lastRow="0" w:firstColumn="0" w:lastColumn="0" w:oddVBand="0" w:evenVBand="0" w:oddHBand="0" w:evenHBand="0" w:firstRowFirstColumn="0" w:firstRowLastColumn="0" w:lastRowFirstColumn="0" w:lastRowLastColumn="0"/>
-            </w:pPr>
-            <w:r>
-              <w:t>/</w:t>
-            </w:r>
-          </w:p>
-        </w:tc>
-        <w:tc>
-          <w:tcPr>
-            <w:tcW w:w="2875" w:type="pct"/>
-            <w:vMerge/>
-          </w:tcPr>
-          <w:p>
-            <w:pPr>
-              <w:cnfStyle w:val="000000000000" w:firstRow="0" w:lastRow="0" w:firstColumn="0" w:lastColumn="0" w:oddVBand="0" w:evenVBand="0" w:oddHBand="0" w:evenHBand="0" w:firstRowFirstColumn="0" w:firstRowLastColumn="0" w:lastRowFirstColumn="0" w:lastRowLastColumn="0"/>
-            </w:pPr>
-          </w:p>
-        </w:tc>
-      </w:tr>
-    </w:tbl>
-    <w:p/>
     <w:p>
       <w:r>
         <w:br w:type="page"/>
@@ -4249,11 +4118,19 @@
                 <w:lang w:val="fr-BE"/>
               </w:rPr>
             </w:pPr>
-            <w:r>
-              <w:rPr>
-                <w:lang w:val="fr-BE"/>
-              </w:rPr>
-              <w:t xml:space="preserve">Peut être </w:t>
+            <w:proofErr w:type="spellStart"/>
+            <w:r>
+              <w:rPr>
+                <w:lang w:val="fr-BE"/>
+              </w:rPr>
+              <w:t>Peut être</w:t>
+            </w:r>
+            <w:proofErr w:type="spellEnd"/>
+            <w:r>
+              <w:rPr>
+                <w:lang w:val="fr-BE"/>
+              </w:rPr>
+              <w:t xml:space="preserve"> </w:t>
             </w:r>
             <w:proofErr w:type="spellStart"/>
             <w:r>
@@ -5174,6 +5051,12 @@
                 <w:lang w:val="fr-BE"/>
               </w:rPr>
               <w:t>topping</w:t>
+            </w:r>
+            <w:r>
+              <w:rPr>
+                <w:lang w:val="fr-BE"/>
+              </w:rPr>
+              <w:t>s</w:t>
             </w:r>
             <w:proofErr w:type="spellEnd"/>
             <w:r>
@@ -9248,7 +9131,7 @@
       </w:pPr>
     </w:pPrDefault>
   </w:docDefaults>
-  <w:latentStyles w:defLockedState="0" w:defUIPriority="99" w:defSemiHidden="0" w:defUnhideWhenUsed="0" w:defQFormat="0" w:count="376">
+  <w:latentStyles w:defLockedState="0" w:defUIPriority="99" w:defSemiHidden="0" w:defUnhideWhenUsed="0" w:defQFormat="0" w:count="377">
     <w:lsdException w:name="Normal" w:uiPriority="0" w:qFormat="1"/>
     <w:lsdException w:name="heading 1" w:uiPriority="9" w:qFormat="1"/>
     <w:lsdException w:name="heading 2" w:semiHidden="1" w:uiPriority="9" w:unhideWhenUsed="1" w:qFormat="1"/>
@@ -9354,7 +9237,6 @@
     <w:lsdException w:name="HTML Sample" w:semiHidden="1" w:unhideWhenUsed="1"/>
     <w:lsdException w:name="HTML Typewriter" w:semiHidden="1" w:unhideWhenUsed="1"/>
     <w:lsdException w:name="HTML Variable" w:semiHidden="1" w:unhideWhenUsed="1"/>
-    <w:lsdException w:name="Normal Table" w:semiHidden="1" w:unhideWhenUsed="1"/>
     <w:lsdException w:name="annotation subject" w:semiHidden="1" w:unhideWhenUsed="1"/>
     <w:lsdException w:name="No List" w:semiHidden="1" w:unhideWhenUsed="1"/>
     <w:lsdException w:name="Outline List 1" w:semiHidden="1" w:unhideWhenUsed="1"/>
@@ -9401,10 +9283,8 @@
     <w:lsdException w:name="Table Subtle 2" w:semiHidden="1" w:unhideWhenUsed="1"/>
     <w:lsdException w:name="Table Web 1" w:semiHidden="1" w:unhideWhenUsed="1"/>
     <w:lsdException w:name="Table Web 2" w:semiHidden="1" w:unhideWhenUsed="1"/>
-    <w:lsdException w:name="Table Web 3" w:semiHidden="1" w:unhideWhenUsed="1"/>
     <w:lsdException w:name="Balloon Text" w:semiHidden="1" w:unhideWhenUsed="1"/>
     <w:lsdException w:name="Table Grid" w:uiPriority="39"/>
-    <w:lsdException w:name="Table Theme" w:semiHidden="1" w:unhideWhenUsed="1"/>
     <w:lsdException w:name="Placeholder Text" w:semiHidden="1"/>
     <w:lsdException w:name="No Spacing" w:uiPriority="1" w:qFormat="1"/>
     <w:lsdException w:name="Light Shading" w:uiPriority="60"/>
@@ -9625,6 +9505,7 @@
     <w:lsdException w:name="Hashtag" w:semiHidden="1" w:unhideWhenUsed="1"/>
     <w:lsdException w:name="Unresolved Mention" w:semiHidden="1" w:unhideWhenUsed="1"/>
     <w:lsdException w:name="Smart Link" w:semiHidden="1" w:unhideWhenUsed="1"/>
+    <w:lsdException w:name="Smart Link Error" w:semiHidden="1" w:unhideWhenUsed="1"/>
   </w:latentStyles>
   <w:style w:type="paragraph" w:default="1" w:styleId="Normal">
     <w:name w:val="Normal"/>

</xml_diff>

<commit_message>
MAJ dossier et functionalities
</commit_message>
<xml_diff>
--- a/Projet informatique intégré - Dossier de l'énoncé.docx
+++ b/Projet informatique intégré - Dossier de l'énoncé.docx
@@ -237,8 +237,8 @@
           <w:noProof/>
         </w:rPr>
         <w:drawing>
-          <wp:inline distT="0" distB="0" distL="0" distR="0" wp14:anchorId="1F7AB47B" wp14:editId="253D7E4A">
-            <wp:extent cx="6767843" cy="5253192"/>
+          <wp:inline distT="0" distB="0" distL="0" distR="0" wp14:anchorId="1F7AB47B" wp14:editId="3AC95D5B">
+            <wp:extent cx="6767842" cy="5253192"/>
             <wp:effectExtent l="0" t="0" r="0" b="5080"/>
             <wp:docPr id="6" name="Image 6"/>
             <wp:cNvGraphicFramePr>
@@ -266,7 +266,7 @@
                   <pic:spPr>
                     <a:xfrm>
                       <a:off x="0" y="0"/>
-                      <a:ext cx="6767843" cy="5253192"/>
+                      <a:ext cx="6767842" cy="5253192"/>
                     </a:xfrm>
                     <a:prstGeom prst="rect">
                       <a:avLst/>
@@ -292,15 +292,15 @@
         </w:rPr>
         <w:lastRenderedPageBreak/>
         <w:drawing>
-          <wp:anchor distT="0" distB="0" distL="114300" distR="114300" simplePos="0" relativeHeight="251660288" behindDoc="0" locked="0" layoutInCell="1" allowOverlap="1" wp14:anchorId="31DFBF95" wp14:editId="5D9B026B">
+          <wp:anchor distT="0" distB="0" distL="114300" distR="114300" simplePos="0" relativeHeight="251660288" behindDoc="0" locked="0" layoutInCell="1" allowOverlap="1" wp14:anchorId="31DFBF95" wp14:editId="4D837806">
             <wp:simplePos x="0" y="0"/>
             <wp:positionH relativeFrom="margin">
-              <wp:posOffset>-570230</wp:posOffset>
+              <wp:posOffset>-569595</wp:posOffset>
             </wp:positionH>
             <wp:positionV relativeFrom="paragraph">
-              <wp:posOffset>383540</wp:posOffset>
+              <wp:posOffset>382905</wp:posOffset>
             </wp:positionV>
-            <wp:extent cx="10028555" cy="4796790"/>
+            <wp:extent cx="10027920" cy="4796790"/>
             <wp:effectExtent l="0" t="0" r="0" b="3810"/>
             <wp:wrapSquare wrapText="bothSides"/>
             <wp:docPr id="5" name="Image 5"/>
@@ -329,7 +329,7 @@
                   <pic:spPr>
                     <a:xfrm>
                       <a:off x="0" y="0"/>
-                      <a:ext cx="10028555" cy="4796790"/>
+                      <a:ext cx="10027920" cy="4796790"/>
                     </a:xfrm>
                     <a:prstGeom prst="rect">
                       <a:avLst/>
@@ -365,15 +365,13 @@
       <w:pPr>
         <w:jc w:val="center"/>
       </w:pPr>
-      <w:bookmarkStart w:id="0" w:name="_GoBack"/>
-      <w:bookmarkEnd w:id="0"/>
       <w:r>
         <w:rPr>
           <w:noProof/>
         </w:rPr>
         <w:drawing>
-          <wp:inline distT="0" distB="0" distL="0" distR="0" wp14:anchorId="59C04C7A" wp14:editId="29D5B232">
-            <wp:extent cx="6387486" cy="5425646"/>
+          <wp:inline distT="0" distB="0" distL="0" distR="0" wp14:anchorId="59C04C7A" wp14:editId="6C7D5393">
+            <wp:extent cx="6387484" cy="5425646"/>
             <wp:effectExtent l="0" t="0" r="0" b="3810"/>
             <wp:docPr id="1" name="Image 1"/>
             <wp:cNvGraphicFramePr>
@@ -401,7 +399,7 @@
                   <pic:spPr>
                     <a:xfrm>
                       <a:off x="0" y="0"/>
-                      <a:ext cx="6387486" cy="5425646"/>
+                      <a:ext cx="6387484" cy="5425646"/>
                     </a:xfrm>
                     <a:prstGeom prst="rect">
                       <a:avLst/>
@@ -1380,16 +1378,11 @@
             <w:pPr>
               <w:cnfStyle w:val="000000100000" w:firstRow="0" w:lastRow="0" w:firstColumn="0" w:lastColumn="0" w:oddVBand="0" w:evenVBand="0" w:oddHBand="1" w:evenHBand="0" w:firstRowFirstColumn="0" w:firstRowLastColumn="0" w:lastRowFirstColumn="0" w:lastRowLastColumn="0"/>
             </w:pPr>
-            <w:proofErr w:type="spellStart"/>
             <w:r>
               <w:t xml:space="preserve">Clé </w:t>
             </w:r>
             <w:r>
-              <w:t>Cod</w:t>
-            </w:r>
-            <w:proofErr w:type="spellEnd"/>
-            <w:r>
-              <w:t>e postal à 4 chiffres (on se limite à la Belgique).</w:t>
+              <w:t>Code postal à 4 chiffres (on se limite à la Belgique).</w:t>
             </w:r>
           </w:p>
         </w:tc>
@@ -2816,6 +2809,7 @@
         <w:rPr>
           <w:lang w:val="en-GB"/>
         </w:rPr>
+        <w:lastRenderedPageBreak/>
         <w:t>LoyaltyCard</w:t>
       </w:r>
       <w:proofErr w:type="spellEnd"/>
@@ -8714,6 +8708,99 @@
           </w:p>
         </w:tc>
       </w:tr>
+      <w:tr>
+        <w:trPr>
+          <w:cnfStyle w:val="000000100000" w:firstRow="0" w:lastRow="0" w:firstColumn="0" w:lastColumn="0" w:oddVBand="0" w:evenVBand="0" w:oddHBand="1" w:evenHBand="0" w:firstRowFirstColumn="0" w:firstRowLastColumn="0" w:lastRowFirstColumn="0" w:lastRowLastColumn="0"/>
+        </w:trPr>
+        <w:tc>
+          <w:tcPr>
+            <w:cnfStyle w:val="001000000000" w:firstRow="0" w:lastRow="0" w:firstColumn="1" w:lastColumn="0" w:oddVBand="0" w:evenVBand="0" w:oddHBand="0" w:evenHBand="0" w:firstRowFirstColumn="0" w:firstRowLastColumn="0" w:lastRowFirstColumn="0" w:lastRowLastColumn="0"/>
+            <w:tcW w:w="879" w:type="pct"/>
+          </w:tcPr>
+          <w:p>
+            <w:pPr>
+              <w:rPr>
+                <w:lang w:val="fr-BE"/>
+              </w:rPr>
+            </w:pPr>
+            <w:proofErr w:type="spellStart"/>
+            <w:r>
+              <w:rPr>
+                <w:color w:val="FF0000"/>
+                <w:lang w:val="fr-BE"/>
+              </w:rPr>
+              <w:t>Quantity</w:t>
+            </w:r>
+            <w:proofErr w:type="spellEnd"/>
+          </w:p>
+        </w:tc>
+        <w:tc>
+          <w:tcPr>
+            <w:tcW w:w="555" w:type="pct"/>
+          </w:tcPr>
+          <w:p>
+            <w:pPr>
+              <w:cnfStyle w:val="000000100000" w:firstRow="0" w:lastRow="0" w:firstColumn="0" w:lastColumn="0" w:oddVBand="0" w:evenVBand="0" w:oddHBand="1" w:evenHBand="0" w:firstRowFirstColumn="0" w:firstRowLastColumn="0" w:lastRowFirstColumn="0" w:lastRowLastColumn="0"/>
+              <w:rPr>
+                <w:lang w:val="fr-BE"/>
+              </w:rPr>
+            </w:pPr>
+            <w:r>
+              <w:rPr>
+                <w:lang w:val="fr-BE"/>
+              </w:rPr>
+              <w:t>Integer</w:t>
+            </w:r>
+          </w:p>
+        </w:tc>
+        <w:tc>
+          <w:tcPr>
+            <w:tcW w:w="691" w:type="pct"/>
+          </w:tcPr>
+          <w:p>
+            <w:pPr>
+              <w:jc w:val="center"/>
+              <w:cnfStyle w:val="000000100000" w:firstRow="0" w:lastRow="0" w:firstColumn="0" w:lastColumn="0" w:oddVBand="0" w:evenVBand="0" w:oddHBand="1" w:evenHBand="0" w:firstRowFirstColumn="0" w:firstRowLastColumn="0" w:lastRowFirstColumn="0" w:lastRowLastColumn="0"/>
+              <w:rPr>
+                <w:lang w:val="fr-BE"/>
+              </w:rPr>
+            </w:pPr>
+            <w:r>
+              <w:rPr>
+                <w:lang w:val="fr-BE"/>
+              </w:rPr>
+              <w:t>/</w:t>
+            </w:r>
+          </w:p>
+        </w:tc>
+        <w:tc>
+          <w:tcPr>
+            <w:tcW w:w="2875" w:type="pct"/>
+          </w:tcPr>
+          <w:p>
+            <w:pPr>
+              <w:cnfStyle w:val="000000100000" w:firstRow="0" w:lastRow="0" w:firstColumn="0" w:lastColumn="0" w:oddVBand="0" w:evenVBand="0" w:oddHBand="1" w:evenHBand="0" w:firstRowFirstColumn="0" w:firstRowLastColumn="0" w:lastRowFirstColumn="0" w:lastRowLastColumn="0"/>
+              <w:rPr>
+                <w:lang w:val="fr-BE"/>
+              </w:rPr>
+            </w:pPr>
+            <w:r>
+              <w:rPr>
+                <w:lang w:val="fr-BE"/>
+              </w:rPr>
+              <w:t>Quantité en stock d</w:t>
+            </w:r>
+            <w:r>
+              <w:rPr>
+                <w:lang w:val="fr-BE"/>
+              </w:rPr>
+              <w:t>’une marchandise.</w:t>
+            </w:r>
+            <w:bookmarkStart w:id="0" w:name="_GoBack"/>
+            <w:bookmarkEnd w:id="0"/>
+          </w:p>
+        </w:tc>
+      </w:tr>
     </w:tbl>
     <w:p/>
     <w:p/>
@@ -8762,6 +8849,7 @@
         <w:docPartUnique/>
       </w:docPartObj>
     </w:sdtPr>
+    <w:sdtEndPr/>
     <w:sdtContent>
       <w:p>
         <w:pPr>
@@ -9237,6 +9325,7 @@
     <w:lsdException w:name="HTML Sample" w:semiHidden="1" w:unhideWhenUsed="1"/>
     <w:lsdException w:name="HTML Typewriter" w:semiHidden="1" w:unhideWhenUsed="1"/>
     <w:lsdException w:name="HTML Variable" w:semiHidden="1" w:unhideWhenUsed="1"/>
+    <w:lsdException w:name="Normal Table" w:semiHidden="1" w:unhideWhenUsed="1"/>
     <w:lsdException w:name="annotation subject" w:semiHidden="1" w:unhideWhenUsed="1"/>
     <w:lsdException w:name="No List" w:semiHidden="1" w:unhideWhenUsed="1"/>
     <w:lsdException w:name="Outline List 1" w:semiHidden="1" w:unhideWhenUsed="1"/>
@@ -9283,8 +9372,10 @@
     <w:lsdException w:name="Table Subtle 2" w:semiHidden="1" w:unhideWhenUsed="1"/>
     <w:lsdException w:name="Table Web 1" w:semiHidden="1" w:unhideWhenUsed="1"/>
     <w:lsdException w:name="Table Web 2" w:semiHidden="1" w:unhideWhenUsed="1"/>
+    <w:lsdException w:name="Table Web 3" w:semiHidden="1" w:unhideWhenUsed="1"/>
     <w:lsdException w:name="Balloon Text" w:semiHidden="1" w:unhideWhenUsed="1"/>
     <w:lsdException w:name="Table Grid" w:uiPriority="39"/>
+    <w:lsdException w:name="Table Theme" w:semiHidden="1" w:unhideWhenUsed="1"/>
     <w:lsdException w:name="Placeholder Text" w:semiHidden="1"/>
     <w:lsdException w:name="No Spacing" w:uiPriority="1" w:qFormat="1"/>
     <w:lsdException w:name="Light Shading" w:uiPriority="60"/>

</xml_diff>

<commit_message>
Updated schemas on the Word file
</commit_message>
<xml_diff>
--- a/Projet informatique intégré - Dossier de l'énoncé.docx
+++ b/Projet informatique intégré - Dossier de l'énoncé.docx
@@ -237,8 +237,8 @@
           <w:noProof/>
         </w:rPr>
         <w:drawing>
-          <wp:inline distT="0" distB="0" distL="0" distR="0" wp14:anchorId="1F7AB47B" wp14:editId="3AC95D5B">
-            <wp:extent cx="6767842" cy="5253192"/>
+          <wp:inline distT="0" distB="0" distL="0" distR="0" wp14:anchorId="1F7AB47B" wp14:editId="56BBB16F">
+            <wp:extent cx="6767842" cy="5253191"/>
             <wp:effectExtent l="0" t="0" r="0" b="5080"/>
             <wp:docPr id="6" name="Image 6"/>
             <wp:cNvGraphicFramePr>
@@ -266,7 +266,7 @@
                   <pic:spPr>
                     <a:xfrm>
                       <a:off x="0" y="0"/>
-                      <a:ext cx="6767842" cy="5253192"/>
+                      <a:ext cx="6767842" cy="5253191"/>
                     </a:xfrm>
                     <a:prstGeom prst="rect">
                       <a:avLst/>
@@ -292,16 +292,16 @@
         </w:rPr>
         <w:lastRenderedPageBreak/>
         <w:drawing>
-          <wp:anchor distT="0" distB="0" distL="114300" distR="114300" simplePos="0" relativeHeight="251660288" behindDoc="0" locked="0" layoutInCell="1" allowOverlap="1" wp14:anchorId="31DFBF95" wp14:editId="4D837806">
+          <wp:anchor distT="0" distB="0" distL="114300" distR="114300" simplePos="0" relativeHeight="251660288" behindDoc="0" locked="0" layoutInCell="1" allowOverlap="1" wp14:anchorId="31DFBF95" wp14:editId="558AF24D">
             <wp:simplePos x="0" y="0"/>
             <wp:positionH relativeFrom="margin">
-              <wp:posOffset>-569595</wp:posOffset>
+              <wp:posOffset>-568960</wp:posOffset>
             </wp:positionH>
             <wp:positionV relativeFrom="paragraph">
-              <wp:posOffset>382905</wp:posOffset>
+              <wp:posOffset>384810</wp:posOffset>
             </wp:positionV>
-            <wp:extent cx="10027920" cy="4796790"/>
-            <wp:effectExtent l="0" t="0" r="0" b="3810"/>
+            <wp:extent cx="10027920" cy="4796155"/>
+            <wp:effectExtent l="0" t="0" r="0" b="4445"/>
             <wp:wrapSquare wrapText="bothSides"/>
             <wp:docPr id="5" name="Image 5"/>
             <wp:cNvGraphicFramePr>
@@ -315,7 +315,7 @@
                     <pic:cNvPicPr/>
                   </pic:nvPicPr>
                   <pic:blipFill>
-                    <a:blip r:embed="rId12">
+                    <a:blip r:embed="rId12" cstate="print">
                       <a:extLst>
                         <a:ext uri="{28A0092B-C50C-407E-A947-70E740481C1C}">
                           <a14:useLocalDpi xmlns:a14="http://schemas.microsoft.com/office/drawing/2010/main" val="0"/>
@@ -329,7 +329,7 @@
                   <pic:spPr>
                     <a:xfrm>
                       <a:off x="0" y="0"/>
-                      <a:ext cx="10027920" cy="4796790"/>
+                      <a:ext cx="10027920" cy="4796155"/>
                     </a:xfrm>
                     <a:prstGeom prst="rect">
                       <a:avLst/>
@@ -351,7 +351,10 @@
         <w:t>Schéma entités-relations</w:t>
       </w:r>
     </w:p>
-    <w:p/>
+    <w:p>
+      <w:bookmarkStart w:id="0" w:name="_GoBack"/>
+      <w:bookmarkEnd w:id="0"/>
+    </w:p>
     <w:p>
       <w:pPr>
         <w:pStyle w:val="Titre1"/>
@@ -1708,23 +1711,9 @@
         </w:tc>
       </w:tr>
     </w:tbl>
+    <w:p/>
     <w:p>
-      <w:pPr>
-        <w:rPr>
-          <w:lang w:val="en-GB"/>
-        </w:rPr>
-      </w:pPr>
-    </w:p>
-    <w:p>
-      <w:pPr>
-        <w:rPr>
-          <w:lang w:val="en-GB"/>
-        </w:rPr>
-      </w:pPr>
-      <w:r>
-        <w:rPr>
-          <w:lang w:val="en-GB"/>
-        </w:rPr>
+      <w:r>
         <w:br w:type="page"/>
       </w:r>
     </w:p>
@@ -13147,8 +13136,6 @@
           <w:lang w:val="fr-BE"/>
         </w:rPr>
       </w:pPr>
-      <w:bookmarkStart w:id="0" w:name="_GoBack"/>
-      <w:bookmarkEnd w:id="0"/>
     </w:p>
     <w:sectPr>
       <w:pgSz w:w="11906" w:h="16838"/>

</xml_diff>

<commit_message>
MAJ dossier énoncé, répartition des classes et fonctionnalités
</commit_message>
<xml_diff>
--- a/Projet informatique intégré - Dossier de l'énoncé.docx
+++ b/Projet informatique intégré - Dossier de l'énoncé.docx
@@ -4,7 +4,7 @@
   <w:body>
     <w:p>
       <w:pPr>
-        <w:pStyle w:val="Titre"/>
+        <w:pStyle w:val="Title"/>
       </w:pPr>
       <w:r>
         <w:t>Projet informatique intégré</w:t>
@@ -12,7 +12,7 @@
     </w:p>
     <w:p>
       <w:pPr>
-        <w:pStyle w:val="Titre1"/>
+        <w:pStyle w:val="Heading1"/>
       </w:pPr>
       <w:r>
         <w:t>Présentation du domaine d’application</w:t>
@@ -28,7 +28,7 @@
     </w:p>
     <w:p>
       <w:pPr>
-        <w:pStyle w:val="Paragraphedeliste"/>
+        <w:pStyle w:val="ListParagraph"/>
         <w:numPr>
           <w:ilvl w:val="0"/>
           <w:numId w:val="1"/>
@@ -67,7 +67,7 @@
     </w:p>
     <w:p>
       <w:pPr>
-        <w:pStyle w:val="Paragraphedeliste"/>
+        <w:pStyle w:val="ListParagraph"/>
         <w:numPr>
           <w:ilvl w:val="0"/>
           <w:numId w:val="1"/>
@@ -87,7 +87,7 @@
     </w:p>
     <w:p>
       <w:pPr>
-        <w:pStyle w:val="Paragraphedeliste"/>
+        <w:pStyle w:val="ListParagraph"/>
         <w:numPr>
           <w:ilvl w:val="0"/>
           <w:numId w:val="1"/>
@@ -179,7 +179,7 @@
     </w:p>
     <w:p>
       <w:pPr>
-        <w:pStyle w:val="Paragraphedeliste"/>
+        <w:pStyle w:val="ListParagraph"/>
         <w:numPr>
           <w:ilvl w:val="0"/>
           <w:numId w:val="1"/>
@@ -201,7 +201,13 @@
     </w:p>
     <w:p>
       <w:r>
-        <w:t>Lorsque le stock de certains produits est vide, ceux-ci ne sont plus disponibles comme choix de commande ; ce système permet de faire le calcul de prix en tenant compte des avantages de la carte de fidélité. Le système de gestion des stocks permet d’ajouter des nouveaux cafés, d’en supprimer et d’en mettre à jour.</w:t>
+        <w:rPr>
+          <w:strike/>
+        </w:rPr>
+        <w:t>Lorsque le stock de certains produits est vide, ceux-ci ne sont plus disponibles comme choix de commande ;</w:t>
+      </w:r>
+      <w:r>
+        <w:t xml:space="preserve"> ce système permet de faire le calcul de prix en tenant compte des avantages de la carte de fidélité. Le système de gestion des stocks permet d’ajouter des nouveaux cafés, d’en supprimer et d’en mettre à jour.</w:t>
       </w:r>
     </w:p>
     <w:p>
@@ -221,7 +227,7 @@
     </w:p>
     <w:p>
       <w:pPr>
-        <w:pStyle w:val="Titre1"/>
+        <w:pStyle w:val="Heading1"/>
       </w:pPr>
       <w:r>
         <w:lastRenderedPageBreak/>
@@ -237,8 +243,8 @@
           <w:noProof/>
         </w:rPr>
         <w:drawing>
-          <wp:inline distT="0" distB="0" distL="0" distR="0" wp14:anchorId="1F7AB47B" wp14:editId="56BBB16F">
-            <wp:extent cx="6767842" cy="5253191"/>
+          <wp:inline distT="0" distB="0" distL="0" distR="0" wp14:anchorId="1F7AB47B" wp14:editId="4C041AAF">
+            <wp:extent cx="6767841" cy="5253191"/>
             <wp:effectExtent l="0" t="0" r="0" b="5080"/>
             <wp:docPr id="6" name="Image 6"/>
             <wp:cNvGraphicFramePr>
@@ -266,7 +272,7 @@
                   <pic:spPr>
                     <a:xfrm>
                       <a:off x="0" y="0"/>
-                      <a:ext cx="6767842" cy="5253191"/>
+                      <a:ext cx="6767841" cy="5253191"/>
                     </a:xfrm>
                     <a:prstGeom prst="rect">
                       <a:avLst/>
@@ -284,7 +290,7 @@
     </w:p>
     <w:p>
       <w:pPr>
-        <w:pStyle w:val="Titre1"/>
+        <w:pStyle w:val="Heading1"/>
       </w:pPr>
       <w:r>
         <w:rPr>
@@ -292,15 +298,15 @@
         </w:rPr>
         <w:lastRenderedPageBreak/>
         <w:drawing>
-          <wp:anchor distT="0" distB="0" distL="114300" distR="114300" simplePos="0" relativeHeight="251660288" behindDoc="0" locked="0" layoutInCell="1" allowOverlap="1" wp14:anchorId="31DFBF95" wp14:editId="558AF24D">
+          <wp:anchor distT="0" distB="0" distL="114300" distR="114300" simplePos="0" relativeHeight="251660288" behindDoc="0" locked="0" layoutInCell="1" allowOverlap="1" wp14:anchorId="31DFBF95" wp14:editId="5FC4D99D">
             <wp:simplePos x="0" y="0"/>
             <wp:positionH relativeFrom="margin">
-              <wp:posOffset>-568960</wp:posOffset>
+              <wp:posOffset>-567055</wp:posOffset>
             </wp:positionH>
             <wp:positionV relativeFrom="paragraph">
-              <wp:posOffset>384810</wp:posOffset>
+              <wp:posOffset>384175</wp:posOffset>
             </wp:positionV>
-            <wp:extent cx="10027920" cy="4796155"/>
+            <wp:extent cx="10026650" cy="4796155"/>
             <wp:effectExtent l="0" t="0" r="0" b="4445"/>
             <wp:wrapSquare wrapText="bothSides"/>
             <wp:docPr id="5" name="Image 5"/>
@@ -315,7 +321,7 @@
                     <pic:cNvPicPr/>
                   </pic:nvPicPr>
                   <pic:blipFill>
-                    <a:blip r:embed="rId12" cstate="print">
+                    <a:blip r:embed="rId12">
                       <a:extLst>
                         <a:ext uri="{28A0092B-C50C-407E-A947-70E740481C1C}">
                           <a14:useLocalDpi xmlns:a14="http://schemas.microsoft.com/office/drawing/2010/main" val="0"/>
@@ -329,7 +335,7 @@
                   <pic:spPr>
                     <a:xfrm>
                       <a:off x="0" y="0"/>
-                      <a:ext cx="10027920" cy="4796155"/>
+                      <a:ext cx="10026650" cy="4796155"/>
                     </a:xfrm>
                     <a:prstGeom prst="rect">
                       <a:avLst/>
@@ -351,13 +357,10 @@
         <w:t>Schéma entités-relations</w:t>
       </w:r>
     </w:p>
-    <w:p>
-      <w:bookmarkStart w:id="0" w:name="_GoBack"/>
-      <w:bookmarkEnd w:id="0"/>
-    </w:p>
+    <w:p/>
     <w:p>
       <w:pPr>
-        <w:pStyle w:val="Titre1"/>
+        <w:pStyle w:val="Heading1"/>
       </w:pPr>
       <w:r>
         <w:lastRenderedPageBreak/>
@@ -373,9 +376,9 @@
           <w:noProof/>
         </w:rPr>
         <w:drawing>
-          <wp:inline distT="0" distB="0" distL="0" distR="0" wp14:anchorId="59C04C7A" wp14:editId="6C7D5393">
-            <wp:extent cx="6387484" cy="5425646"/>
-            <wp:effectExtent l="0" t="0" r="0" b="3810"/>
+          <wp:inline distT="0" distB="0" distL="0" distR="0" wp14:anchorId="59C04C7A" wp14:editId="0DE9F3F0">
+            <wp:extent cx="6387484" cy="5421934"/>
+            <wp:effectExtent l="0" t="0" r="0" b="7620"/>
             <wp:docPr id="1" name="Image 1"/>
             <wp:cNvGraphicFramePr>
               <a:graphicFrameLocks xmlns:a="http://schemas.openxmlformats.org/drawingml/2006/main" noChangeAspect="1"/>
@@ -402,7 +405,7 @@
                   <pic:spPr>
                     <a:xfrm>
                       <a:off x="0" y="0"/>
-                      <a:ext cx="6387484" cy="5425646"/>
+                      <a:ext cx="6387484" cy="5421934"/>
                     </a:xfrm>
                     <a:prstGeom prst="rect">
                       <a:avLst/>
@@ -414,10 +417,12 @@
           </wp:inline>
         </w:drawing>
       </w:r>
+      <w:bookmarkStart w:id="0" w:name="_GoBack"/>
+      <w:bookmarkEnd w:id="0"/>
     </w:p>
     <w:p>
       <w:pPr>
-        <w:pStyle w:val="Titre1"/>
+        <w:pStyle w:val="Heading1"/>
       </w:pPr>
       <w:r>
         <w:lastRenderedPageBreak/>
@@ -426,10 +431,19 @@
     </w:p>
     <w:p>
       <w:pPr>
-        <w:pStyle w:val="Titre2"/>
+        <w:pStyle w:val="Heading2"/>
       </w:pPr>
       <w:r>
         <w:t>User</w:t>
+      </w:r>
+      <w:r>
+        <w:t xml:space="preserve"> (</w:t>
+      </w:r>
+      <w:r>
+        <w:t>Aurélie</w:t>
+      </w:r>
+      <w:r>
+        <w:t>)</w:t>
       </w:r>
     </w:p>
     <w:p>
@@ -457,7 +471,7 @@
     </w:p>
     <w:tbl>
       <w:tblPr>
-        <w:tblStyle w:val="TableauGrille2"/>
+        <w:tblStyle w:val="GridTable2"/>
         <w:tblW w:w="5000" w:type="pct"/>
         <w:tblLook w:val="04A0" w:firstRow="1" w:lastRow="0" w:firstColumn="1" w:lastColumn="0" w:noHBand="0" w:noVBand="1"/>
       </w:tblPr>
@@ -555,7 +569,7 @@
               <w:cnfStyle w:val="000000100000" w:firstRow="0" w:lastRow="0" w:firstColumn="0" w:lastColumn="0" w:oddVBand="0" w:evenVBand="0" w:oddHBand="1" w:evenHBand="0" w:firstRowFirstColumn="0" w:firstRowLastColumn="0" w:lastRowFirstColumn="0" w:lastRowLastColumn="0"/>
             </w:pPr>
             <w:r>
-              <w:t>Integer</w:t>
+              <w:t>Varchar</w:t>
             </w:r>
           </w:p>
         </w:tc>
@@ -582,7 +596,25 @@
               <w:cnfStyle w:val="000000100000" w:firstRow="0" w:lastRow="0" w:firstColumn="0" w:lastColumn="0" w:oddVBand="0" w:evenVBand="0" w:oddHBand="1" w:evenHBand="0" w:firstRowFirstColumn="0" w:firstRowLastColumn="0" w:lastRowFirstColumn="0" w:lastRowLastColumn="0"/>
             </w:pPr>
             <w:r>
-              <w:t>Clé primaire de la table.</w:t>
+              <w:t>Clé primaire de la table</w:t>
+            </w:r>
+            <w:r>
+              <w:t xml:space="preserve"> (4 première lettre nom, 2 premières lettre du prénom, </w:t>
+            </w:r>
+            <w:r>
+              <w:br/>
+              <w:t xml:space="preserve">2 derniers chiffres du numéro </w:t>
+            </w:r>
+            <w:proofErr w:type="gramStart"/>
+            <w:r>
+              <w:t>téléphone ,</w:t>
+            </w:r>
+            <w:proofErr w:type="gramEnd"/>
+            <w:r>
+              <w:t xml:space="preserve"> un numéro unique static)</w:t>
+            </w:r>
+            <w:r>
+              <w:t>.</w:t>
             </w:r>
           </w:p>
         </w:tc>
@@ -599,7 +631,7 @@
           <w:p>
             <w:proofErr w:type="spellStart"/>
             <w:r>
-              <w:t>LastName</w:t>
+              <w:t>Password</w:t>
             </w:r>
             <w:proofErr w:type="spellEnd"/>
           </w:p>
@@ -640,7 +672,10 @@
               <w:cnfStyle w:val="000000000000" w:firstRow="0" w:lastRow="0" w:firstColumn="0" w:lastColumn="0" w:oddVBand="0" w:evenVBand="0" w:oddHBand="0" w:evenHBand="0" w:firstRowFirstColumn="0" w:firstRowLastColumn="0" w:lastRowFirstColumn="0" w:lastRowLastColumn="0"/>
             </w:pPr>
             <w:r>
-              <w:t>Nom de famille de la personne.</w:t>
+              <w:t>Mot de passe du client</w:t>
+            </w:r>
+            <w:r>
+              <w:t>.</w:t>
             </w:r>
           </w:p>
         </w:tc>
@@ -658,6 +693,64 @@
           <w:p>
             <w:proofErr w:type="spellStart"/>
             <w:r>
+              <w:t>LastName</w:t>
+            </w:r>
+            <w:proofErr w:type="spellEnd"/>
+          </w:p>
+        </w:tc>
+        <w:tc>
+          <w:tcPr>
+            <w:tcW w:w="556" w:type="pct"/>
+          </w:tcPr>
+          <w:p>
+            <w:pPr>
+              <w:cnfStyle w:val="000000100000" w:firstRow="0" w:lastRow="0" w:firstColumn="0" w:lastColumn="0" w:oddVBand="0" w:evenVBand="0" w:oddHBand="1" w:evenHBand="0" w:firstRowFirstColumn="0" w:firstRowLastColumn="0" w:lastRowFirstColumn="0" w:lastRowLastColumn="0"/>
+            </w:pPr>
+            <w:r>
+              <w:t>Varchar</w:t>
+            </w:r>
+          </w:p>
+        </w:tc>
+        <w:tc>
+          <w:tcPr>
+            <w:tcW w:w="614" w:type="pct"/>
+          </w:tcPr>
+          <w:p>
+            <w:pPr>
+              <w:jc w:val="center"/>
+              <w:cnfStyle w:val="000000100000" w:firstRow="0" w:lastRow="0" w:firstColumn="0" w:lastColumn="0" w:oddVBand="0" w:evenVBand="0" w:oddHBand="1" w:evenHBand="0" w:firstRowFirstColumn="0" w:firstRowLastColumn="0" w:lastRowFirstColumn="0" w:lastRowLastColumn="0"/>
+            </w:pPr>
+            <w:r>
+              <w:t>/</w:t>
+            </w:r>
+          </w:p>
+        </w:tc>
+        <w:tc>
+          <w:tcPr>
+            <w:tcW w:w="2990" w:type="pct"/>
+          </w:tcPr>
+          <w:p>
+            <w:pPr>
+              <w:cnfStyle w:val="000000100000" w:firstRow="0" w:lastRow="0" w:firstColumn="0" w:lastColumn="0" w:oddVBand="0" w:evenVBand="0" w:oddHBand="1" w:evenHBand="0" w:firstRowFirstColumn="0" w:firstRowLastColumn="0" w:lastRowFirstColumn="0" w:lastRowLastColumn="0"/>
+            </w:pPr>
+            <w:r>
+              <w:t>Nom de famille de la personne.</w:t>
+            </w:r>
+          </w:p>
+        </w:tc>
+      </w:tr>
+      <w:tr>
+        <w:trPr>
+          <w:trHeight w:val="292"/>
+        </w:trPr>
+        <w:tc>
+          <w:tcPr>
+            <w:cnfStyle w:val="001000000000" w:firstRow="0" w:lastRow="0" w:firstColumn="1" w:lastColumn="0" w:oddVBand="0" w:evenVBand="0" w:oddHBand="0" w:evenHBand="0" w:firstRowFirstColumn="0" w:firstRowLastColumn="0" w:lastRowFirstColumn="0" w:lastRowLastColumn="0"/>
+            <w:tcW w:w="840" w:type="pct"/>
+          </w:tcPr>
+          <w:p>
+            <w:proofErr w:type="spellStart"/>
+            <w:r>
               <w:t>FirstName</w:t>
             </w:r>
             <w:proofErr w:type="spellEnd"/>
@@ -669,7 +762,7 @@
           </w:tcPr>
           <w:p>
             <w:pPr>
-              <w:cnfStyle w:val="000000100000" w:firstRow="0" w:lastRow="0" w:firstColumn="0" w:lastColumn="0" w:oddVBand="0" w:evenVBand="0" w:oddHBand="1" w:evenHBand="0" w:firstRowFirstColumn="0" w:firstRowLastColumn="0" w:lastRowFirstColumn="0" w:lastRowLastColumn="0"/>
+              <w:cnfStyle w:val="000000000000" w:firstRow="0" w:lastRow="0" w:firstColumn="0" w:lastColumn="0" w:oddVBand="0" w:evenVBand="0" w:oddHBand="0" w:evenHBand="0" w:firstRowFirstColumn="0" w:firstRowLastColumn="0" w:lastRowFirstColumn="0" w:lastRowLastColumn="0"/>
             </w:pPr>
             <w:r>
               <w:t>Varchar</w:t>
@@ -683,7 +776,7 @@
           <w:p>
             <w:pPr>
               <w:jc w:val="center"/>
-              <w:cnfStyle w:val="000000100000" w:firstRow="0" w:lastRow="0" w:firstColumn="0" w:lastColumn="0" w:oddVBand="0" w:evenVBand="0" w:oddHBand="1" w:evenHBand="0" w:firstRowFirstColumn="0" w:firstRowLastColumn="0" w:lastRowFirstColumn="0" w:lastRowLastColumn="0"/>
+              <w:cnfStyle w:val="000000000000" w:firstRow="0" w:lastRow="0" w:firstColumn="0" w:lastColumn="0" w:oddVBand="0" w:evenVBand="0" w:oddHBand="0" w:evenHBand="0" w:firstRowFirstColumn="0" w:firstRowLastColumn="0" w:lastRowFirstColumn="0" w:lastRowLastColumn="0"/>
             </w:pPr>
             <w:r>
               <w:t>/</w:t>
@@ -696,7 +789,7 @@
           </w:tcPr>
           <w:p>
             <w:pPr>
-              <w:cnfStyle w:val="000000100000" w:firstRow="0" w:lastRow="0" w:firstColumn="0" w:lastColumn="0" w:oddVBand="0" w:evenVBand="0" w:oddHBand="1" w:evenHBand="0" w:firstRowFirstColumn="0" w:firstRowLastColumn="0" w:lastRowFirstColumn="0" w:lastRowLastColumn="0"/>
+              <w:cnfStyle w:val="000000000000" w:firstRow="0" w:lastRow="0" w:firstColumn="0" w:lastColumn="0" w:oddVBand="0" w:evenVBand="0" w:oddHBand="0" w:evenHBand="0" w:firstRowFirstColumn="0" w:firstRowLastColumn="0" w:lastRowFirstColumn="0" w:lastRowLastColumn="0"/>
             </w:pPr>
             <w:r>
               <w:t>Prénom de la personne.</w:t>
@@ -706,6 +799,7 @@
       </w:tr>
       <w:tr>
         <w:trPr>
+          <w:cnfStyle w:val="000000100000" w:firstRow="0" w:lastRow="0" w:firstColumn="0" w:lastColumn="0" w:oddVBand="0" w:evenVBand="0" w:oddHBand="1" w:evenHBand="0" w:firstRowFirstColumn="0" w:firstRowLastColumn="0" w:lastRowFirstColumn="0" w:lastRowLastColumn="0"/>
           <w:trHeight w:val="309"/>
         </w:trPr>
         <w:tc>
@@ -727,6 +821,64 @@
           </w:tcPr>
           <w:p>
             <w:pPr>
+              <w:cnfStyle w:val="000000100000" w:firstRow="0" w:lastRow="0" w:firstColumn="0" w:lastColumn="0" w:oddVBand="0" w:evenVBand="0" w:oddHBand="1" w:evenHBand="0" w:firstRowFirstColumn="0" w:firstRowLastColumn="0" w:lastRowFirstColumn="0" w:lastRowLastColumn="0"/>
+            </w:pPr>
+            <w:r>
+              <w:t>Varchar</w:t>
+            </w:r>
+          </w:p>
+        </w:tc>
+        <w:tc>
+          <w:tcPr>
+            <w:tcW w:w="614" w:type="pct"/>
+          </w:tcPr>
+          <w:p>
+            <w:pPr>
+              <w:jc w:val="center"/>
+              <w:cnfStyle w:val="000000100000" w:firstRow="0" w:lastRow="0" w:firstColumn="0" w:lastColumn="0" w:oddVBand="0" w:evenVBand="0" w:oddHBand="1" w:evenHBand="0" w:firstRowFirstColumn="0" w:firstRowLastColumn="0" w:lastRowFirstColumn="0" w:lastRowLastColumn="0"/>
+            </w:pPr>
+            <w:r>
+              <w:t>Oui</w:t>
+            </w:r>
+          </w:p>
+        </w:tc>
+        <w:tc>
+          <w:tcPr>
+            <w:tcW w:w="2990" w:type="pct"/>
+          </w:tcPr>
+          <w:p>
+            <w:pPr>
+              <w:cnfStyle w:val="000000100000" w:firstRow="0" w:lastRow="0" w:firstColumn="0" w:lastColumn="0" w:oddVBand="0" w:evenVBand="0" w:oddHBand="1" w:evenHBand="0" w:firstRowFirstColumn="0" w:firstRowLastColumn="0" w:lastRowFirstColumn="0" w:lastRowLastColumn="0"/>
+            </w:pPr>
+            <w:r>
+              <w:t>Deuxième prénom de la personne s’il en a un.</w:t>
+            </w:r>
+          </w:p>
+        </w:tc>
+      </w:tr>
+      <w:tr>
+        <w:trPr>
+          <w:trHeight w:val="292"/>
+        </w:trPr>
+        <w:tc>
+          <w:tcPr>
+            <w:cnfStyle w:val="001000000000" w:firstRow="0" w:lastRow="0" w:firstColumn="1" w:lastColumn="0" w:oddVBand="0" w:evenVBand="0" w:oddHBand="0" w:evenHBand="0" w:firstRowFirstColumn="0" w:firstRowLastColumn="0" w:lastRowFirstColumn="0" w:lastRowLastColumn="0"/>
+            <w:tcW w:w="840" w:type="pct"/>
+          </w:tcPr>
+          <w:p>
+            <w:proofErr w:type="spellStart"/>
+            <w:r>
+              <w:t>MaidenName</w:t>
+            </w:r>
+            <w:proofErr w:type="spellEnd"/>
+          </w:p>
+        </w:tc>
+        <w:tc>
+          <w:tcPr>
+            <w:tcW w:w="556" w:type="pct"/>
+          </w:tcPr>
+          <w:p>
+            <w:pPr>
               <w:cnfStyle w:val="000000000000" w:firstRow="0" w:lastRow="0" w:firstColumn="0" w:lastColumn="0" w:oddVBand="0" w:evenVBand="0" w:oddHBand="0" w:evenHBand="0" w:firstRowFirstColumn="0" w:firstRowLastColumn="0" w:lastRowFirstColumn="0" w:lastRowLastColumn="0"/>
             </w:pPr>
             <w:r>
@@ -757,7 +909,7 @@
               <w:cnfStyle w:val="000000000000" w:firstRow="0" w:lastRow="0" w:firstColumn="0" w:lastColumn="0" w:oddVBand="0" w:evenVBand="0" w:oddHBand="0" w:evenHBand="0" w:firstRowFirstColumn="0" w:firstRowLastColumn="0" w:lastRowFirstColumn="0" w:lastRowLastColumn="0"/>
             </w:pPr>
             <w:r>
-              <w:t>Deuxième prénom de la personne s’il en a un.</w:t>
+              <w:t>Nom de jeune fille de l’utilisatrice si elle veut le renseigner.</w:t>
             </w:r>
           </w:p>
         </w:tc>
@@ -775,7 +927,7 @@
           <w:p>
             <w:proofErr w:type="spellStart"/>
             <w:r>
-              <w:t>MaidenName</w:t>
+              <w:t>BirthDate</w:t>
             </w:r>
             <w:proofErr w:type="spellEnd"/>
           </w:p>
@@ -789,7 +941,7 @@
               <w:cnfStyle w:val="000000100000" w:firstRow="0" w:lastRow="0" w:firstColumn="0" w:lastColumn="0" w:oddVBand="0" w:evenVBand="0" w:oddHBand="1" w:evenHBand="0" w:firstRowFirstColumn="0" w:firstRowLastColumn="0" w:lastRowFirstColumn="0" w:lastRowLastColumn="0"/>
             </w:pPr>
             <w:r>
-              <w:t>Varchar</w:t>
+              <w:t>Date</w:t>
             </w:r>
           </w:p>
         </w:tc>
@@ -803,7 +955,7 @@
               <w:cnfStyle w:val="000000100000" w:firstRow="0" w:lastRow="0" w:firstColumn="0" w:lastColumn="0" w:oddVBand="0" w:evenVBand="0" w:oddHBand="1" w:evenHBand="0" w:firstRowFirstColumn="0" w:firstRowLastColumn="0" w:lastRowFirstColumn="0" w:lastRowLastColumn="0"/>
             </w:pPr>
             <w:r>
-              <w:t>Oui</w:t>
+              <w:t>/</w:t>
             </w:r>
           </w:p>
         </w:tc>
@@ -816,7 +968,7 @@
               <w:cnfStyle w:val="000000100000" w:firstRow="0" w:lastRow="0" w:firstColumn="0" w:lastColumn="0" w:oddVBand="0" w:evenVBand="0" w:oddHBand="1" w:evenHBand="0" w:firstRowFirstColumn="0" w:firstRowLastColumn="0" w:lastRowFirstColumn="0" w:lastRowLastColumn="0"/>
             </w:pPr>
             <w:r>
-              <w:t>Nom de jeune fille de l’utilisatrice si elle veut le renseigner.</w:t>
+              <w:t>Date de naissance de la personne.</w:t>
             </w:r>
           </w:p>
         </w:tc>
@@ -833,7 +985,7 @@
           <w:p>
             <w:proofErr w:type="spellStart"/>
             <w:r>
-              <w:t>BirthDate</w:t>
+              <w:t>StreetName</w:t>
             </w:r>
             <w:proofErr w:type="spellEnd"/>
           </w:p>
@@ -847,7 +999,7 @@
               <w:cnfStyle w:val="000000000000" w:firstRow="0" w:lastRow="0" w:firstColumn="0" w:lastColumn="0" w:oddVBand="0" w:evenVBand="0" w:oddHBand="0" w:evenHBand="0" w:firstRowFirstColumn="0" w:firstRowLastColumn="0" w:lastRowFirstColumn="0" w:lastRowLastColumn="0"/>
             </w:pPr>
             <w:r>
-              <w:t>Date</w:t>
+              <w:t>Varchar</w:t>
             </w:r>
           </w:p>
         </w:tc>
@@ -874,7 +1026,7 @@
               <w:cnfStyle w:val="000000000000" w:firstRow="0" w:lastRow="0" w:firstColumn="0" w:lastColumn="0" w:oddVBand="0" w:evenVBand="0" w:oddHBand="0" w:evenHBand="0" w:firstRowFirstColumn="0" w:firstRowLastColumn="0" w:lastRowFirstColumn="0" w:lastRowLastColumn="0"/>
             </w:pPr>
             <w:r>
-              <w:t>Date de naissance de la personne.</w:t>
+              <w:t>Numéro et rue de la personne.</w:t>
             </w:r>
           </w:p>
         </w:tc>
@@ -890,11 +1042,9 @@
             <w:tcW w:w="840" w:type="pct"/>
           </w:tcPr>
           <w:p>
-            <w:proofErr w:type="spellStart"/>
-            <w:r>
-              <w:t>StreetName</w:t>
-            </w:r>
-            <w:proofErr w:type="spellEnd"/>
+            <w:r>
+              <w:t>Email</w:t>
+            </w:r>
           </w:p>
         </w:tc>
         <w:tc>
@@ -933,14 +1083,14 @@
               <w:cnfStyle w:val="000000100000" w:firstRow="0" w:lastRow="0" w:firstColumn="0" w:lastColumn="0" w:oddVBand="0" w:evenVBand="0" w:oddHBand="1" w:evenHBand="0" w:firstRowFirstColumn="0" w:firstRowLastColumn="0" w:lastRowFirstColumn="0" w:lastRowLastColumn="0"/>
             </w:pPr>
             <w:r>
-              <w:t>Numéro et rue de la personne.</w:t>
+              <w:t>Adresse mail de la personne.</w:t>
             </w:r>
           </w:p>
         </w:tc>
       </w:tr>
       <w:tr>
         <w:trPr>
-          <w:trHeight w:val="292"/>
+          <w:trHeight w:val="309"/>
         </w:trPr>
         <w:tc>
           <w:tcPr>
@@ -948,9 +1098,11 @@
             <w:tcW w:w="840" w:type="pct"/>
           </w:tcPr>
           <w:p>
-            <w:r>
-              <w:t>Email</w:t>
-            </w:r>
+            <w:proofErr w:type="spellStart"/>
+            <w:r>
+              <w:t>PhoneNumber</w:t>
+            </w:r>
+            <w:proofErr w:type="spellEnd"/>
           </w:p>
         </w:tc>
         <w:tc>
@@ -962,7 +1114,7 @@
               <w:cnfStyle w:val="000000000000" w:firstRow="0" w:lastRow="0" w:firstColumn="0" w:lastColumn="0" w:oddVBand="0" w:evenVBand="0" w:oddHBand="0" w:evenHBand="0" w:firstRowFirstColumn="0" w:firstRowLastColumn="0" w:lastRowFirstColumn="0" w:lastRowLastColumn="0"/>
             </w:pPr>
             <w:r>
-              <w:t>Varchar</w:t>
+              <w:t>Integer</w:t>
             </w:r>
           </w:p>
         </w:tc>
@@ -989,124 +1141,7 @@
               <w:cnfStyle w:val="000000000000" w:firstRow="0" w:lastRow="0" w:firstColumn="0" w:lastColumn="0" w:oddVBand="0" w:evenVBand="0" w:oddHBand="0" w:evenHBand="0" w:firstRowFirstColumn="0" w:firstRowLastColumn="0" w:lastRowFirstColumn="0" w:lastRowLastColumn="0"/>
             </w:pPr>
             <w:r>
-              <w:t>Adresse mail de la personne.</w:t>
-            </w:r>
-          </w:p>
-        </w:tc>
-      </w:tr>
-      <w:tr>
-        <w:trPr>
-          <w:cnfStyle w:val="000000100000" w:firstRow="0" w:lastRow="0" w:firstColumn="0" w:lastColumn="0" w:oddVBand="0" w:evenVBand="0" w:oddHBand="1" w:evenHBand="0" w:firstRowFirstColumn="0" w:firstRowLastColumn="0" w:lastRowFirstColumn="0" w:lastRowLastColumn="0"/>
-          <w:trHeight w:val="309"/>
-        </w:trPr>
-        <w:tc>
-          <w:tcPr>
-            <w:cnfStyle w:val="001000000000" w:firstRow="0" w:lastRow="0" w:firstColumn="1" w:lastColumn="0" w:oddVBand="0" w:evenVBand="0" w:oddHBand="0" w:evenHBand="0" w:firstRowFirstColumn="0" w:firstRowLastColumn="0" w:lastRowFirstColumn="0" w:lastRowLastColumn="0"/>
-            <w:tcW w:w="840" w:type="pct"/>
-          </w:tcPr>
-          <w:p>
-            <w:proofErr w:type="spellStart"/>
-            <w:r>
-              <w:t>PhoneNumber</w:t>
-            </w:r>
-            <w:proofErr w:type="spellEnd"/>
-          </w:p>
-        </w:tc>
-        <w:tc>
-          <w:tcPr>
-            <w:tcW w:w="556" w:type="pct"/>
-          </w:tcPr>
-          <w:p>
-            <w:pPr>
-              <w:cnfStyle w:val="000000100000" w:firstRow="0" w:lastRow="0" w:firstColumn="0" w:lastColumn="0" w:oddVBand="0" w:evenVBand="0" w:oddHBand="1" w:evenHBand="0" w:firstRowFirstColumn="0" w:firstRowLastColumn="0" w:lastRowFirstColumn="0" w:lastRowLastColumn="0"/>
-            </w:pPr>
-            <w:r>
-              <w:t>Integer</w:t>
-            </w:r>
-          </w:p>
-        </w:tc>
-        <w:tc>
-          <w:tcPr>
-            <w:tcW w:w="614" w:type="pct"/>
-          </w:tcPr>
-          <w:p>
-            <w:pPr>
-              <w:jc w:val="center"/>
-              <w:cnfStyle w:val="000000100000" w:firstRow="0" w:lastRow="0" w:firstColumn="0" w:lastColumn="0" w:oddVBand="0" w:evenVBand="0" w:oddHBand="1" w:evenHBand="0" w:firstRowFirstColumn="0" w:firstRowLastColumn="0" w:lastRowFirstColumn="0" w:lastRowLastColumn="0"/>
-            </w:pPr>
-            <w:r>
-              <w:t>/</w:t>
-            </w:r>
-          </w:p>
-        </w:tc>
-        <w:tc>
-          <w:tcPr>
-            <w:tcW w:w="2990" w:type="pct"/>
-          </w:tcPr>
-          <w:p>
-            <w:pPr>
-              <w:cnfStyle w:val="000000100000" w:firstRow="0" w:lastRow="0" w:firstColumn="0" w:lastColumn="0" w:oddVBand="0" w:evenVBand="0" w:oddHBand="1" w:evenHBand="0" w:firstRowFirstColumn="0" w:firstRowLastColumn="0" w:lastRowFirstColumn="0" w:lastRowLastColumn="0"/>
-            </w:pPr>
-            <w:r>
               <w:t>Numéro de téléphone de la personne.</w:t>
-            </w:r>
-          </w:p>
-        </w:tc>
-      </w:tr>
-      <w:tr>
-        <w:trPr>
-          <w:trHeight w:val="292"/>
-        </w:trPr>
-        <w:tc>
-          <w:tcPr>
-            <w:cnfStyle w:val="001000000000" w:firstRow="0" w:lastRow="0" w:firstColumn="1" w:lastColumn="0" w:oddVBand="0" w:evenVBand="0" w:oddHBand="0" w:evenHBand="0" w:firstRowFirstColumn="0" w:firstRowLastColumn="0" w:lastRowFirstColumn="0" w:lastRowLastColumn="0"/>
-            <w:tcW w:w="840" w:type="pct"/>
-          </w:tcPr>
-          <w:p>
-            <w:proofErr w:type="spellStart"/>
-            <w:r>
-              <w:t>Gender</w:t>
-            </w:r>
-            <w:proofErr w:type="spellEnd"/>
-          </w:p>
-        </w:tc>
-        <w:tc>
-          <w:tcPr>
-            <w:tcW w:w="556" w:type="pct"/>
-          </w:tcPr>
-          <w:p>
-            <w:pPr>
-              <w:cnfStyle w:val="000000000000" w:firstRow="0" w:lastRow="0" w:firstColumn="0" w:lastColumn="0" w:oddVBand="0" w:evenVBand="0" w:oddHBand="0" w:evenHBand="0" w:firstRowFirstColumn="0" w:firstRowLastColumn="0" w:lastRowFirstColumn="0" w:lastRowLastColumn="0"/>
-            </w:pPr>
-            <w:r>
-              <w:t>Varchar</w:t>
-            </w:r>
-          </w:p>
-        </w:tc>
-        <w:tc>
-          <w:tcPr>
-            <w:tcW w:w="614" w:type="pct"/>
-          </w:tcPr>
-          <w:p>
-            <w:pPr>
-              <w:jc w:val="center"/>
-              <w:cnfStyle w:val="000000000000" w:firstRow="0" w:lastRow="0" w:firstColumn="0" w:lastColumn="0" w:oddVBand="0" w:evenVBand="0" w:oddHBand="0" w:evenHBand="0" w:firstRowFirstColumn="0" w:firstRowLastColumn="0" w:lastRowFirstColumn="0" w:lastRowLastColumn="0"/>
-            </w:pPr>
-            <w:r>
-              <w:t>/</w:t>
-            </w:r>
-          </w:p>
-        </w:tc>
-        <w:tc>
-          <w:tcPr>
-            <w:tcW w:w="2990" w:type="pct"/>
-          </w:tcPr>
-          <w:p>
-            <w:pPr>
-              <w:cnfStyle w:val="000000000000" w:firstRow="0" w:lastRow="0" w:firstColumn="0" w:lastColumn="0" w:oddVBand="0" w:evenVBand="0" w:oddHBand="0" w:evenHBand="0" w:firstRowFirstColumn="0" w:firstRowLastColumn="0" w:lastRowFirstColumn="0" w:lastRowLastColumn="0"/>
-            </w:pPr>
-            <w:r>
-              <w:t>Genre de la personne.</w:t>
             </w:r>
           </w:p>
         </w:tc>
@@ -1122,16 +1157,66 @@
             <w:tcW w:w="840" w:type="pct"/>
           </w:tcPr>
           <w:p>
-            <w:pPr>
-              <w:rPr>
-                <w:color w:val="FF0000"/>
-              </w:rPr>
-            </w:pPr>
-            <w:proofErr w:type="spellStart"/>
-            <w:r>
-              <w:rPr>
-                <w:color w:val="FF0000"/>
-              </w:rPr>
+            <w:proofErr w:type="spellStart"/>
+            <w:r>
+              <w:t>Gender</w:t>
+            </w:r>
+            <w:proofErr w:type="spellEnd"/>
+          </w:p>
+        </w:tc>
+        <w:tc>
+          <w:tcPr>
+            <w:tcW w:w="556" w:type="pct"/>
+          </w:tcPr>
+          <w:p>
+            <w:pPr>
+              <w:cnfStyle w:val="000000100000" w:firstRow="0" w:lastRow="0" w:firstColumn="0" w:lastColumn="0" w:oddVBand="0" w:evenVBand="0" w:oddHBand="1" w:evenHBand="0" w:firstRowFirstColumn="0" w:firstRowLastColumn="0" w:lastRowFirstColumn="0" w:lastRowLastColumn="0"/>
+            </w:pPr>
+            <w:r>
+              <w:t>Varchar</w:t>
+            </w:r>
+          </w:p>
+        </w:tc>
+        <w:tc>
+          <w:tcPr>
+            <w:tcW w:w="614" w:type="pct"/>
+          </w:tcPr>
+          <w:p>
+            <w:pPr>
+              <w:jc w:val="center"/>
+              <w:cnfStyle w:val="000000100000" w:firstRow="0" w:lastRow="0" w:firstColumn="0" w:lastColumn="0" w:oddVBand="0" w:evenVBand="0" w:oddHBand="1" w:evenHBand="0" w:firstRowFirstColumn="0" w:firstRowLastColumn="0" w:lastRowFirstColumn="0" w:lastRowLastColumn="0"/>
+            </w:pPr>
+            <w:r>
+              <w:t>/</w:t>
+            </w:r>
+          </w:p>
+        </w:tc>
+        <w:tc>
+          <w:tcPr>
+            <w:tcW w:w="2990" w:type="pct"/>
+          </w:tcPr>
+          <w:p>
+            <w:pPr>
+              <w:cnfStyle w:val="000000100000" w:firstRow="0" w:lastRow="0" w:firstColumn="0" w:lastColumn="0" w:oddVBand="0" w:evenVBand="0" w:oddHBand="1" w:evenHBand="0" w:firstRowFirstColumn="0" w:firstRowLastColumn="0" w:lastRowFirstColumn="0" w:lastRowLastColumn="0"/>
+            </w:pPr>
+            <w:r>
+              <w:t>Genre de la personne.</w:t>
+            </w:r>
+          </w:p>
+        </w:tc>
+      </w:tr>
+      <w:tr>
+        <w:trPr>
+          <w:trHeight w:val="292"/>
+        </w:trPr>
+        <w:tc>
+          <w:tcPr>
+            <w:cnfStyle w:val="001000000000" w:firstRow="0" w:lastRow="0" w:firstColumn="1" w:lastColumn="0" w:oddVBand="0" w:evenVBand="0" w:oddHBand="0" w:evenHBand="0" w:firstRowFirstColumn="0" w:firstRowLastColumn="0" w:lastRowFirstColumn="0" w:lastRowLastColumn="0"/>
+            <w:tcW w:w="840" w:type="pct"/>
+          </w:tcPr>
+          <w:p>
+            <w:proofErr w:type="spellStart"/>
+            <w:r>
               <w:t>LocalityPostalCode</w:t>
             </w:r>
             <w:proofErr w:type="spellEnd"/>
@@ -1143,7 +1228,7 @@
           </w:tcPr>
           <w:p>
             <w:pPr>
-              <w:cnfStyle w:val="000000100000" w:firstRow="0" w:lastRow="0" w:firstColumn="0" w:lastColumn="0" w:oddVBand="0" w:evenVBand="0" w:oddHBand="1" w:evenHBand="0" w:firstRowFirstColumn="0" w:firstRowLastColumn="0" w:lastRowFirstColumn="0" w:lastRowLastColumn="0"/>
+              <w:cnfStyle w:val="000000000000" w:firstRow="0" w:lastRow="0" w:firstColumn="0" w:lastColumn="0" w:oddVBand="0" w:evenVBand="0" w:oddHBand="0" w:evenHBand="0" w:firstRowFirstColumn="0" w:firstRowLastColumn="0" w:lastRowFirstColumn="0" w:lastRowLastColumn="0"/>
             </w:pPr>
             <w:r>
               <w:t>Integer</w:t>
@@ -1157,7 +1242,7 @@
           <w:p>
             <w:pPr>
               <w:jc w:val="center"/>
-              <w:cnfStyle w:val="000000100000" w:firstRow="0" w:lastRow="0" w:firstColumn="0" w:lastColumn="0" w:oddVBand="0" w:evenVBand="0" w:oddHBand="1" w:evenHBand="0" w:firstRowFirstColumn="0" w:firstRowLastColumn="0" w:lastRowFirstColumn="0" w:lastRowLastColumn="0"/>
+              <w:cnfStyle w:val="000000000000" w:firstRow="0" w:lastRow="0" w:firstColumn="0" w:lastColumn="0" w:oddVBand="0" w:evenVBand="0" w:oddHBand="0" w:evenHBand="0" w:firstRowFirstColumn="0" w:firstRowLastColumn="0" w:lastRowFirstColumn="0" w:lastRowLastColumn="0"/>
             </w:pPr>
             <w:r>
               <w:t>/</w:t>
@@ -1172,7 +1257,7 @@
           </w:tcPr>
           <w:p>
             <w:pPr>
-              <w:cnfStyle w:val="000000100000" w:firstRow="0" w:lastRow="0" w:firstColumn="0" w:lastColumn="0" w:oddVBand="0" w:evenVBand="0" w:oddHBand="1" w:evenHBand="0" w:firstRowFirstColumn="0" w:firstRowLastColumn="0" w:lastRowFirstColumn="0" w:lastRowLastColumn="0"/>
+              <w:cnfStyle w:val="000000000000" w:firstRow="0" w:lastRow="0" w:firstColumn="0" w:lastColumn="0" w:oddVBand="0" w:evenVBand="0" w:oddHBand="0" w:evenHBand="0" w:firstRowFirstColumn="0" w:firstRowLastColumn="0" w:lastRowFirstColumn="0" w:lastRowLastColumn="0"/>
             </w:pPr>
             <w:r>
               <w:t>Clé étrangère composée vers localité</w:t>
@@ -1182,6 +1267,7 @@
       </w:tr>
       <w:tr>
         <w:trPr>
+          <w:cnfStyle w:val="000000100000" w:firstRow="0" w:lastRow="0" w:firstColumn="0" w:lastColumn="0" w:oddVBand="0" w:evenVBand="0" w:oddHBand="1" w:evenHBand="0" w:firstRowFirstColumn="0" w:firstRowLastColumn="0" w:lastRowFirstColumn="0" w:lastRowLastColumn="0"/>
           <w:trHeight w:val="292"/>
         </w:trPr>
         <w:tc>
@@ -1190,16 +1276,8 @@
             <w:tcW w:w="840" w:type="pct"/>
           </w:tcPr>
           <w:p>
-            <w:pPr>
-              <w:rPr>
-                <w:color w:val="FF0000"/>
-              </w:rPr>
-            </w:pPr>
-            <w:proofErr w:type="spellStart"/>
-            <w:r>
-              <w:rPr>
-                <w:color w:val="FF0000"/>
-              </w:rPr>
+            <w:proofErr w:type="spellStart"/>
+            <w:r>
               <w:t>LocalityCity</w:t>
             </w:r>
             <w:proofErr w:type="spellEnd"/>
@@ -1211,7 +1289,7 @@
           </w:tcPr>
           <w:p>
             <w:pPr>
-              <w:cnfStyle w:val="000000000000" w:firstRow="0" w:lastRow="0" w:firstColumn="0" w:lastColumn="0" w:oddVBand="0" w:evenVBand="0" w:oddHBand="0" w:evenHBand="0" w:firstRowFirstColumn="0" w:firstRowLastColumn="0" w:lastRowFirstColumn="0" w:lastRowLastColumn="0"/>
+              <w:cnfStyle w:val="000000100000" w:firstRow="0" w:lastRow="0" w:firstColumn="0" w:lastColumn="0" w:oddVBand="0" w:evenVBand="0" w:oddHBand="1" w:evenHBand="0" w:firstRowFirstColumn="0" w:firstRowLastColumn="0" w:lastRowFirstColumn="0" w:lastRowLastColumn="0"/>
             </w:pPr>
             <w:r>
               <w:t>Varchar</w:t>
@@ -1225,7 +1303,7 @@
           <w:p>
             <w:pPr>
               <w:jc w:val="center"/>
-              <w:cnfStyle w:val="000000000000" w:firstRow="0" w:lastRow="0" w:firstColumn="0" w:lastColumn="0" w:oddVBand="0" w:evenVBand="0" w:oddHBand="0" w:evenHBand="0" w:firstRowFirstColumn="0" w:firstRowLastColumn="0" w:lastRowFirstColumn="0" w:lastRowLastColumn="0"/>
+              <w:cnfStyle w:val="000000100000" w:firstRow="0" w:lastRow="0" w:firstColumn="0" w:lastColumn="0" w:oddVBand="0" w:evenVBand="0" w:oddHBand="1" w:evenHBand="0" w:firstRowFirstColumn="0" w:firstRowLastColumn="0" w:lastRowFirstColumn="0" w:lastRowLastColumn="0"/>
             </w:pPr>
             <w:r>
               <w:t>/</w:t>
@@ -1239,7 +1317,7 @@
           </w:tcPr>
           <w:p>
             <w:pPr>
-              <w:cnfStyle w:val="000000000000" w:firstRow="0" w:lastRow="0" w:firstColumn="0" w:lastColumn="0" w:oddVBand="0" w:evenVBand="0" w:oddHBand="0" w:evenHBand="0" w:firstRowFirstColumn="0" w:firstRowLastColumn="0" w:lastRowFirstColumn="0" w:lastRowLastColumn="0"/>
+              <w:cnfStyle w:val="000000100000" w:firstRow="0" w:lastRow="0" w:firstColumn="0" w:lastColumn="0" w:oddVBand="0" w:evenVBand="0" w:oddHBand="1" w:evenHBand="0" w:firstRowFirstColumn="0" w:firstRowLastColumn="0" w:lastRowFirstColumn="0" w:lastRowLastColumn="0"/>
             </w:pPr>
           </w:p>
         </w:tc>
@@ -1247,17 +1325,20 @@
     </w:tbl>
     <w:p>
       <w:pPr>
-        <w:pStyle w:val="Titre2"/>
+        <w:pStyle w:val="Heading2"/>
       </w:pPr>
       <w:proofErr w:type="spellStart"/>
       <w:r>
         <w:t>Locality</w:t>
       </w:r>
       <w:proofErr w:type="spellEnd"/>
+      <w:r>
+        <w:t xml:space="preserve"> (Christophe)</w:t>
+      </w:r>
     </w:p>
     <w:tbl>
       <w:tblPr>
-        <w:tblStyle w:val="TableauGrille2"/>
+        <w:tblStyle w:val="GridTable2"/>
         <w:tblW w:w="5000" w:type="pct"/>
         <w:tblLook w:val="04A0" w:firstRow="1" w:lastRow="0" w:firstColumn="1" w:lastColumn="0" w:noHBand="0" w:noVBand="1"/>
       </w:tblPr>
@@ -1449,7 +1530,7 @@
     </w:tbl>
     <w:p>
       <w:pPr>
-        <w:pStyle w:val="Titre2"/>
+        <w:pStyle w:val="Heading2"/>
         <w:rPr>
           <w:lang w:val="en-GB"/>
         </w:rPr>
@@ -1459,11 +1540,17 @@
           <w:lang w:val="en-GB"/>
         </w:rPr>
         <w:t>Service</w:t>
+      </w:r>
+      <w:r>
+        <w:rPr>
+          <w:lang w:val="en-GB"/>
+        </w:rPr>
+        <w:t xml:space="preserve"> (Maxime)</w:t>
       </w:r>
     </w:p>
     <w:tbl>
       <w:tblPr>
-        <w:tblStyle w:val="TableauGrille2"/>
+        <w:tblStyle w:val="GridTable2"/>
         <w:tblW w:w="5000" w:type="pct"/>
         <w:tblLook w:val="04A0" w:firstRow="1" w:lastRow="0" w:firstColumn="1" w:lastColumn="0" w:noHBand="0" w:noVBand="1"/>
       </w:tblPr>
@@ -1719,7 +1806,7 @@
     </w:p>
     <w:p>
       <w:pPr>
-        <w:pStyle w:val="Titre2"/>
+        <w:pStyle w:val="Heading2"/>
         <w:rPr>
           <w:lang w:val="en-GB"/>
         </w:rPr>
@@ -1736,11 +1823,17 @@
           <w:lang w:val="en-GB"/>
         </w:rPr>
         <w:t>nment</w:t>
+      </w:r>
+      <w:r>
+        <w:rPr>
+          <w:lang w:val="en-GB"/>
+        </w:rPr>
+        <w:t xml:space="preserve"> (Aurélie)</w:t>
       </w:r>
     </w:p>
     <w:tbl>
       <w:tblPr>
-        <w:tblStyle w:val="TableauGrille2"/>
+        <w:tblStyle w:val="GridTable2"/>
         <w:tblW w:w="5000" w:type="pct"/>
         <w:tblLook w:val="04A0" w:firstRow="1" w:lastRow="0" w:firstColumn="1" w:lastColumn="0" w:noHBand="0" w:noVBand="1"/>
       </w:tblPr>
@@ -1982,13 +2075,22 @@
     </w:tbl>
     <w:p>
       <w:pPr>
-        <w:pStyle w:val="Titre2"/>
+        <w:pStyle w:val="Heading2"/>
       </w:pPr>
       <w:proofErr w:type="spellStart"/>
       <w:r>
         <w:t>Employee</w:t>
       </w:r>
       <w:proofErr w:type="spellEnd"/>
+      <w:r>
+        <w:t xml:space="preserve"> (</w:t>
+      </w:r>
+      <w:r>
+        <w:t>Christophe</w:t>
+      </w:r>
+      <w:r>
+        <w:t>)</w:t>
+      </w:r>
     </w:p>
     <w:p>
       <w:proofErr w:type="gramStart"/>
@@ -2008,32 +2110,20 @@
         <w:t>-IG. Il sera possible de modifier son adresse, la date de fin de contrat s’il est prolongé par exemple. Lorsque le contrat est terminé, on supprime l’employé de la base de données</w:t>
       </w:r>
       <w:r>
-        <w:t xml:space="preserve">. </w:t>
-      </w:r>
-      <w:r>
-        <w:rPr>
-          <w:color w:val="FF0000"/>
-        </w:rPr>
-        <w:t xml:space="preserve">Tous les services qu’il a </w:t>
+        <w:t xml:space="preserve">. Tous les services qu’il a </w:t>
       </w:r>
       <w:proofErr w:type="gramStart"/>
       <w:r>
-        <w:rPr>
-          <w:color w:val="FF0000"/>
-        </w:rPr>
         <w:t>effectué</w:t>
       </w:r>
       <w:proofErr w:type="gramEnd"/>
       <w:r>
-        <w:rPr>
-          <w:color w:val="FF0000"/>
-        </w:rPr>
         <w:t xml:space="preserve"> seront également supprimés de la base de données après confirmation du manager.</w:t>
       </w:r>
     </w:p>
     <w:tbl>
       <w:tblPr>
-        <w:tblStyle w:val="TableauGrille2"/>
+        <w:tblStyle w:val="GridTable2"/>
         <w:tblW w:w="5000" w:type="pct"/>
         <w:tblLook w:val="04A0" w:firstRow="1" w:lastRow="0" w:firstColumn="1" w:lastColumn="0" w:noHBand="0" w:noVBand="1"/>
       </w:tblPr>
@@ -2534,7 +2624,7 @@
     </w:tbl>
     <w:p>
       <w:pPr>
-        <w:pStyle w:val="Titre2"/>
+        <w:pStyle w:val="Heading2"/>
         <w:rPr>
           <w:lang w:val="en-GB"/>
         </w:rPr>
@@ -2547,10 +2637,16 @@
         <w:t>LoyaltyCard</w:t>
       </w:r>
       <w:proofErr w:type="spellEnd"/>
+      <w:r>
+        <w:rPr>
+          <w:lang w:val="en-GB"/>
+        </w:rPr>
+        <w:t xml:space="preserve"> (Maxime)</w:t>
+      </w:r>
     </w:p>
     <w:tbl>
       <w:tblPr>
-        <w:tblStyle w:val="TableauGrille2"/>
+        <w:tblStyle w:val="GridTable2"/>
         <w:tblW w:w="5000" w:type="pct"/>
         <w:tblLook w:val="04A0" w:firstRow="1" w:lastRow="0" w:firstColumn="1" w:lastColumn="0" w:noHBand="0" w:noVBand="1"/>
       </w:tblPr>
@@ -2794,11 +2890,14 @@
     </w:tbl>
     <w:p>
       <w:pPr>
-        <w:pStyle w:val="Titre2"/>
+        <w:pStyle w:val="Heading2"/>
       </w:pPr>
       <w:r>
         <w:lastRenderedPageBreak/>
         <w:t>Customer</w:t>
+      </w:r>
+      <w:r>
+        <w:t xml:space="preserve"> (Maxime)</w:t>
       </w:r>
     </w:p>
     <w:p>
@@ -2823,7 +2922,7 @@
     </w:p>
     <w:tbl>
       <w:tblPr>
-        <w:tblStyle w:val="TableauGrille2"/>
+        <w:tblStyle w:val="GridTable2"/>
         <w:tblW w:w="5000" w:type="pct"/>
         <w:tblLook w:val="04A0" w:firstRow="1" w:lastRow="0" w:firstColumn="1" w:lastColumn="0" w:noHBand="0" w:noVBand="1"/>
       </w:tblPr>
@@ -3130,7 +3229,7 @@
     </w:tbl>
     <w:p>
       <w:pPr>
-        <w:pStyle w:val="Titre2"/>
+        <w:pStyle w:val="Heading2"/>
         <w:rPr>
           <w:lang w:val="en-GB"/>
         </w:rPr>
@@ -3140,11 +3239,17 @@
           <w:lang w:val="en-GB"/>
         </w:rPr>
         <w:t>Right</w:t>
+      </w:r>
+      <w:r>
+        <w:rPr>
+          <w:lang w:val="en-GB"/>
+        </w:rPr>
+        <w:t xml:space="preserve"> (Christophe)</w:t>
       </w:r>
     </w:p>
     <w:tbl>
       <w:tblPr>
-        <w:tblStyle w:val="TableauGrille2"/>
+        <w:tblStyle w:val="GridTable2"/>
         <w:tblW w:w="5000" w:type="pct"/>
         <w:tblLook w:val="04A0" w:firstRow="1" w:lastRow="0" w:firstColumn="1" w:lastColumn="0" w:noHBand="0" w:noVBand="1"/>
       </w:tblPr>
@@ -3330,7 +3435,7 @@
     </w:tbl>
     <w:p>
       <w:pPr>
-        <w:pStyle w:val="Titre2"/>
+        <w:pStyle w:val="Heading2"/>
         <w:rPr>
           <w:lang w:val="en-GB"/>
         </w:rPr>
@@ -3340,11 +3445,17 @@
           <w:lang w:val="en-GB"/>
         </w:rPr>
         <w:t>Advantage</w:t>
+      </w:r>
+      <w:r>
+        <w:rPr>
+          <w:lang w:val="en-GB"/>
+        </w:rPr>
+        <w:t xml:space="preserve"> (Aurélie)</w:t>
       </w:r>
     </w:p>
     <w:tbl>
       <w:tblPr>
-        <w:tblStyle w:val="TableauGrille2"/>
+        <w:tblStyle w:val="GridTable2"/>
         <w:tblW w:w="5000" w:type="pct"/>
         <w:tblLook w:val="04A0" w:firstRow="1" w:lastRow="0" w:firstColumn="1" w:lastColumn="0" w:noHBand="0" w:noVBand="1"/>
       </w:tblPr>
@@ -3757,7 +3868,7 @@
     </w:p>
     <w:p>
       <w:pPr>
-        <w:pStyle w:val="Titre2"/>
+        <w:pStyle w:val="Heading2"/>
       </w:pPr>
       <w:proofErr w:type="spellStart"/>
       <w:r>
@@ -3765,6 +3876,9 @@
         <w:t>Order</w:t>
       </w:r>
       <w:proofErr w:type="spellEnd"/>
+      <w:r>
+        <w:t xml:space="preserve"> (Aurélie)</w:t>
+      </w:r>
     </w:p>
     <w:p>
       <w:r>
@@ -3773,7 +3887,7 @@
     </w:p>
     <w:tbl>
       <w:tblPr>
-        <w:tblStyle w:val="TableauGrille2"/>
+        <w:tblStyle w:val="GridTable2"/>
         <w:tblW w:w="5000" w:type="pct"/>
         <w:tblLook w:val="04A0" w:firstRow="1" w:lastRow="0" w:firstColumn="1" w:lastColumn="0" w:noHBand="0" w:noVBand="1"/>
       </w:tblPr>
@@ -4310,15 +4424,18 @@
     </w:tbl>
     <w:p>
       <w:pPr>
-        <w:pStyle w:val="Titre2"/>
+        <w:pStyle w:val="Heading2"/>
       </w:pPr>
       <w:r>
         <w:t>Drink</w:t>
+      </w:r>
+      <w:r>
+        <w:t xml:space="preserve"> (Christophe)</w:t>
       </w:r>
     </w:p>
     <w:tbl>
       <w:tblPr>
-        <w:tblStyle w:val="TableauGrille2"/>
+        <w:tblStyle w:val="GridTable2"/>
         <w:tblW w:w="5000" w:type="pct"/>
         <w:tblLook w:val="04A0" w:firstRow="1" w:lastRow="0" w:firstColumn="1" w:lastColumn="0" w:noHBand="0" w:noVBand="1"/>
       </w:tblPr>
@@ -4673,17 +4790,26 @@
     </w:tbl>
     <w:p>
       <w:pPr>
-        <w:pStyle w:val="Titre2"/>
+        <w:pStyle w:val="Heading2"/>
       </w:pPr>
       <w:proofErr w:type="spellStart"/>
       <w:r>
         <w:t>DrinkOrdering</w:t>
       </w:r>
       <w:proofErr w:type="spellEnd"/>
+      <w:r>
+        <w:t xml:space="preserve"> (</w:t>
+      </w:r>
+      <w:r>
+        <w:t>Maxime</w:t>
+      </w:r>
+      <w:r>
+        <w:t>)</w:t>
+      </w:r>
     </w:p>
     <w:tbl>
       <w:tblPr>
-        <w:tblStyle w:val="TableauGrille2"/>
+        <w:tblStyle w:val="GridTable2"/>
         <w:tblW w:w="5000" w:type="pct"/>
         <w:tblLook w:val="04A0" w:firstRow="1" w:lastRow="0" w:firstColumn="1" w:lastColumn="0" w:noHBand="0" w:noVBand="1"/>
       </w:tblPr>
@@ -5135,17 +5261,20 @@
     </w:tbl>
     <w:p>
       <w:pPr>
-        <w:pStyle w:val="Titre2"/>
+        <w:pStyle w:val="Heading2"/>
       </w:pPr>
       <w:proofErr w:type="spellStart"/>
       <w:r>
         <w:t>Feature</w:t>
       </w:r>
       <w:proofErr w:type="spellEnd"/>
+      <w:r>
+        <w:t xml:space="preserve"> (Christophe)</w:t>
+      </w:r>
     </w:p>
     <w:tbl>
       <w:tblPr>
-        <w:tblStyle w:val="TableauGrille2"/>
+        <w:tblStyle w:val="GridTable2"/>
         <w:tblW w:w="5000" w:type="pct"/>
         <w:tblLook w:val="04A0" w:firstRow="1" w:lastRow="0" w:firstColumn="1" w:lastColumn="0" w:noHBand="0" w:noVBand="1"/>
       </w:tblPr>
@@ -5287,16 +5416,19 @@
     </w:tbl>
     <w:p>
       <w:pPr>
-        <w:pStyle w:val="Titre2"/>
+        <w:pStyle w:val="Heading2"/>
       </w:pPr>
       <w:r>
         <w:lastRenderedPageBreak/>
         <w:t>Description</w:t>
+      </w:r>
+      <w:r>
+        <w:t xml:space="preserve"> (Christophe)</w:t>
       </w:r>
     </w:p>
     <w:tbl>
       <w:tblPr>
-        <w:tblStyle w:val="TableauGrille2"/>
+        <w:tblStyle w:val="GridTable2"/>
         <w:tblW w:w="5000" w:type="pct"/>
         <w:tblLook w:val="04A0" w:firstRow="1" w:lastRow="0" w:firstColumn="1" w:lastColumn="0" w:noHBand="0" w:noVBand="1"/>
       </w:tblPr>
@@ -5514,10 +5646,13 @@
     <w:p/>
     <w:p>
       <w:pPr>
-        <w:pStyle w:val="Titre2"/>
+        <w:pStyle w:val="Heading2"/>
       </w:pPr>
       <w:r>
         <w:t>Coffee</w:t>
+      </w:r>
+      <w:r>
+        <w:t xml:space="preserve"> (Aurélie)</w:t>
       </w:r>
     </w:p>
     <w:p>
@@ -5527,7 +5662,7 @@
     </w:p>
     <w:tbl>
       <w:tblPr>
-        <w:tblStyle w:val="TableauGrille2"/>
+        <w:tblStyle w:val="GridTable2"/>
         <w:tblW w:w="5000" w:type="pct"/>
         <w:tblLook w:val="04A0" w:firstRow="1" w:lastRow="0" w:firstColumn="1" w:lastColumn="0" w:noHBand="0" w:noVBand="1"/>
       </w:tblPr>
@@ -6602,17 +6737,20 @@
     </w:tbl>
     <w:p>
       <w:pPr>
-        <w:pStyle w:val="Titre2"/>
+        <w:pStyle w:val="Heading2"/>
       </w:pPr>
       <w:proofErr w:type="spellStart"/>
       <w:r>
         <w:t>Supplement</w:t>
       </w:r>
       <w:proofErr w:type="spellEnd"/>
+      <w:r>
+        <w:t xml:space="preserve"> (Aurélie)</w:t>
+      </w:r>
     </w:p>
     <w:tbl>
       <w:tblPr>
-        <w:tblStyle w:val="TableauGrille2"/>
+        <w:tblStyle w:val="GridTable2"/>
         <w:tblW w:w="5000" w:type="pct"/>
         <w:tblLook w:val="04A0" w:firstRow="1" w:lastRow="0" w:firstColumn="1" w:lastColumn="0" w:noHBand="0" w:noVBand="1"/>
       </w:tblPr>
@@ -6917,17 +7055,20 @@
     <w:p/>
     <w:p>
       <w:pPr>
-        <w:pStyle w:val="Titre2"/>
+        <w:pStyle w:val="Heading2"/>
       </w:pPr>
       <w:proofErr w:type="spellStart"/>
       <w:r>
         <w:t>Topping</w:t>
       </w:r>
       <w:proofErr w:type="spellEnd"/>
+      <w:r>
+        <w:t xml:space="preserve"> (Christophe)</w:t>
+      </w:r>
     </w:p>
     <w:tbl>
       <w:tblPr>
-        <w:tblStyle w:val="TableauGrille2"/>
+        <w:tblStyle w:val="GridTable2"/>
         <w:tblW w:w="5000" w:type="pct"/>
         <w:tblLook w:val="04A0" w:firstRow="1" w:lastRow="0" w:firstColumn="1" w:lastColumn="0" w:noHBand="0" w:noVBand="1"/>
       </w:tblPr>
@@ -7483,17 +7624,20 @@
     </w:tbl>
     <w:p>
       <w:pPr>
-        <w:pStyle w:val="Titre2"/>
+        <w:pStyle w:val="Heading2"/>
       </w:pPr>
       <w:proofErr w:type="spellStart"/>
       <w:r>
         <w:t>FoodOrdering</w:t>
       </w:r>
       <w:proofErr w:type="spellEnd"/>
+      <w:r>
+        <w:t xml:space="preserve"> (Christophe)</w:t>
+      </w:r>
     </w:p>
     <w:tbl>
       <w:tblPr>
-        <w:tblStyle w:val="TableauGrille2"/>
+        <w:tblStyle w:val="GridTable2"/>
         <w:tblW w:w="5000" w:type="pct"/>
         <w:tblLook w:val="04A0" w:firstRow="1" w:lastRow="0" w:firstColumn="1" w:lastColumn="0" w:noHBand="0" w:noVBand="1"/>
       </w:tblPr>
@@ -7866,15 +8010,18 @@
     </w:tbl>
     <w:p>
       <w:pPr>
-        <w:pStyle w:val="Titre2"/>
+        <w:pStyle w:val="Heading2"/>
       </w:pPr>
       <w:r>
         <w:t>Food</w:t>
+      </w:r>
+      <w:r>
+        <w:t xml:space="preserve"> (Maxime)</w:t>
       </w:r>
     </w:p>
     <w:tbl>
       <w:tblPr>
-        <w:tblStyle w:val="TableauGrille2"/>
+        <w:tblStyle w:val="GridTable2"/>
         <w:tblW w:w="5000" w:type="pct"/>
         <w:tblLook w:val="04A0" w:firstRow="1" w:lastRow="0" w:firstColumn="1" w:lastColumn="0" w:noHBand="0" w:noVBand="1"/>
       </w:tblPr>
@@ -8366,7 +8513,7 @@
     </w:p>
     <w:p>
       <w:pPr>
-        <w:pStyle w:val="Titre2"/>
+        <w:pStyle w:val="Heading2"/>
       </w:pPr>
       <w:proofErr w:type="spellStart"/>
       <w:r>
@@ -8374,6 +8521,9 @@
         <w:t>StockLocation</w:t>
       </w:r>
       <w:proofErr w:type="spellEnd"/>
+      <w:r>
+        <w:t xml:space="preserve"> (Maxime)</w:t>
+      </w:r>
     </w:p>
     <w:p>
       <w:r>
@@ -8399,7 +8549,7 @@
     </w:p>
     <w:tbl>
       <w:tblPr>
-        <w:tblStyle w:val="TableauGrille2"/>
+        <w:tblStyle w:val="GridTable2"/>
         <w:tblW w:w="5000" w:type="pct"/>
         <w:tblLook w:val="04A0" w:firstRow="1" w:lastRow="0" w:firstColumn="1" w:lastColumn="0" w:noHBand="0" w:noVBand="1"/>
       </w:tblPr>
@@ -8769,7 +8919,6 @@
             <w:proofErr w:type="spellStart"/>
             <w:r>
               <w:rPr>
-                <w:color w:val="FF0000"/>
                 <w:lang w:val="fr-BE"/>
               </w:rPr>
               <w:t>Quantity</w:t>
@@ -8851,14 +9000,12 @@
           <w:p>
             <w:pPr>
               <w:rPr>
-                <w:color w:val="FF0000"/>
-                <w:lang w:val="fr-BE"/>
-              </w:rPr>
-            </w:pPr>
-            <w:proofErr w:type="spellStart"/>
-            <w:r>
-              <w:rPr>
-                <w:color w:val="FF0000"/>
+                <w:lang w:val="fr-BE"/>
+              </w:rPr>
+            </w:pPr>
+            <w:proofErr w:type="spellStart"/>
+            <w:r>
+              <w:rPr>
                 <w:lang w:val="fr-BE"/>
               </w:rPr>
               <w:t>ExpirationDate</w:t>
@@ -8940,16 +9087,11 @@
     </w:p>
     <w:p>
       <w:pPr>
-        <w:pStyle w:val="Titre1"/>
+        <w:pStyle w:val="Heading1"/>
       </w:pPr>
-      <w:proofErr w:type="spellStart"/>
       <w:r>
         <w:lastRenderedPageBreak/>
-        <w:t>Fonctionanalités</w:t>
-      </w:r>
-      <w:proofErr w:type="spellEnd"/>
-      <w:r>
-        <w:t xml:space="preserve"> </w:t>
+        <w:t xml:space="preserve">Fonctionnalités </w:t>
       </w:r>
       <w:r>
         <w:t>de l’application</w:t>
@@ -8957,23 +9099,162 @@
     </w:p>
     <w:p>
       <w:pPr>
-        <w:pStyle w:val="Titre2"/>
+        <w:pStyle w:val="Heading2"/>
+        <w:rPr>
+          <w:strike/>
+        </w:rPr>
       </w:pPr>
       <w:r>
         <w:rPr>
-          <w:rStyle w:val="Titre2Car"/>
+          <w:rStyle w:val="Heading2Char"/>
+          <w:strike/>
         </w:rPr>
         <w:t>G</w:t>
       </w:r>
       <w:r>
         <w:rPr>
-          <w:rStyle w:val="Titre2Car"/>
+          <w:rStyle w:val="Heading2Char"/>
+          <w:strike/>
         </w:rPr>
         <w:t>estion des services des employés</w:t>
       </w:r>
       <w:r>
         <w:rPr>
-          <w:rStyle w:val="Titre2Car"/>
+          <w:rStyle w:val="Heading2Char"/>
+          <w:strike/>
+        </w:rPr>
+        <w:t xml:space="preserve"> </w:t>
+      </w:r>
+      <w:r>
+        <w:rPr>
+          <w:rFonts w:asciiTheme="minorHAnsi" w:eastAsiaTheme="minorEastAsia" w:hAnsiTheme="minorHAnsi" w:cstheme="minorBidi"/>
+          <w:b/>
+          <w:bCs/>
+          <w:strike/>
+          <w:color w:val="auto"/>
+          <w:sz w:val="22"/>
+          <w:szCs w:val="22"/>
+        </w:rPr>
+        <w:t>(Christophe)</w:t>
+      </w:r>
+    </w:p>
+    <w:p>
+      <w:pPr>
+        <w:rPr>
+          <w:strike/>
+        </w:rPr>
+      </w:pPr>
+      <w:r>
+        <w:rPr>
+          <w:strike/>
+        </w:rPr>
+        <w:t>L</w:t>
+      </w:r>
+      <w:r>
+        <w:rPr>
+          <w:strike/>
+        </w:rPr>
+        <w:t>e manager pourra attribuer un service par jour à chaque employé. Ce service n’</w:t>
+      </w:r>
+      <w:proofErr w:type="spellStart"/>
+      <w:r>
+        <w:rPr>
+          <w:strike/>
+        </w:rPr>
+        <w:t>excéde</w:t>
+      </w:r>
+      <w:proofErr w:type="spellEnd"/>
+      <w:r>
+        <w:rPr>
+          <w:strike/>
+        </w:rPr>
+        <w:t xml:space="preserve"> pas les 8h.  </w:t>
+      </w:r>
+    </w:p>
+    <w:p>
+      <w:pPr>
+        <w:pStyle w:val="Heading2"/>
+        <w:rPr>
+          <w:strike/>
+        </w:rPr>
+      </w:pPr>
+      <w:r>
+        <w:rPr>
+          <w:rStyle w:val="Heading2Char"/>
+          <w:strike/>
+        </w:rPr>
+        <w:t>Gestion</w:t>
+      </w:r>
+      <w:r>
+        <w:rPr>
+          <w:rStyle w:val="Heading2Char"/>
+          <w:strike/>
+        </w:rPr>
+        <w:t xml:space="preserve"> de fin de contrat</w:t>
+      </w:r>
+      <w:r>
+        <w:rPr>
+          <w:strike/>
+        </w:rPr>
+        <w:t> </w:t>
+      </w:r>
+      <w:r>
+        <w:rPr>
+          <w:rFonts w:asciiTheme="minorHAnsi" w:eastAsiaTheme="minorEastAsia" w:hAnsiTheme="minorHAnsi" w:cstheme="minorBidi"/>
+          <w:b/>
+          <w:bCs/>
+          <w:strike/>
+          <w:color w:val="auto"/>
+          <w:sz w:val="22"/>
+          <w:szCs w:val="22"/>
+        </w:rPr>
+        <w:t>(Maxime)</w:t>
+      </w:r>
+    </w:p>
+    <w:p>
+      <w:pPr>
+        <w:rPr>
+          <w:strike/>
+        </w:rPr>
+      </w:pPr>
+      <w:r>
+        <w:rPr>
+          <w:strike/>
+        </w:rPr>
+        <w:t>L</w:t>
+      </w:r>
+      <w:r>
+        <w:rPr>
+          <w:strike/>
+        </w:rPr>
+        <w:t xml:space="preserve">e jour d’une fin de contrat, le manager reçoit une notification demandant si le contrat doit être prolongé ou s’il faut supprimer l’employé de la base de données. Cela sera géré avec un thread qui comparera quotidiennement la date du jour et la date de fin de contrat au lancement de l’application. Un autre thread permettra de mettre en attente la suppression jusqu’à la fin de journée si c’est l’option choisie par le manager dans la notification. </w:t>
+      </w:r>
+    </w:p>
+    <w:p>
+      <w:pPr>
+        <w:pStyle w:val="Heading2"/>
+        <w:rPr>
+          <w:rFonts w:asciiTheme="minorHAnsi" w:eastAsiaTheme="minorEastAsia" w:hAnsiTheme="minorHAnsi" w:cstheme="minorBidi"/>
+          <w:color w:val="auto"/>
+          <w:sz w:val="22"/>
+          <w:szCs w:val="22"/>
+        </w:rPr>
+      </w:pPr>
+      <w:r>
+        <w:rPr>
+          <w:rStyle w:val="Heading2Char"/>
+        </w:rPr>
+        <w:t>G</w:t>
+      </w:r>
+      <w:r>
+        <w:rPr>
+          <w:rStyle w:val="Heading2Char"/>
+        </w:rPr>
+        <w:t>estion de la carte de fidélité</w:t>
+      </w:r>
+      <w:r>
+        <w:rPr>
+          <w:rStyle w:val="Heading2Char"/>
         </w:rPr>
         <w:t xml:space="preserve"> </w:t>
       </w:r>
@@ -8986,43 +9267,7 @@
           <w:sz w:val="22"/>
           <w:szCs w:val="22"/>
         </w:rPr>
-        <w:t>(Christophe)</w:t>
-      </w:r>
-    </w:p>
-    <w:p>
-      <w:r>
-        <w:t>L</w:t>
-      </w:r>
-      <w:r>
-        <w:t>e manager pourra attribuer un service par jour à chaque employé. Ce service n’</w:t>
-      </w:r>
-      <w:proofErr w:type="spellStart"/>
-      <w:r>
-        <w:t>excéde</w:t>
-      </w:r>
-      <w:proofErr w:type="spellEnd"/>
-      <w:r>
-        <w:t xml:space="preserve"> pas les 8h.  </w:t>
-      </w:r>
-    </w:p>
-    <w:p>
-      <w:pPr>
-        <w:pStyle w:val="Titre2"/>
-      </w:pPr>
-      <w:r>
-        <w:rPr>
-          <w:rStyle w:val="Titre2Car"/>
-        </w:rPr>
-        <w:t>Gestion</w:t>
-      </w:r>
-      <w:r>
-        <w:rPr>
-          <w:rStyle w:val="Titre2Car"/>
-        </w:rPr>
-        <w:t xml:space="preserve"> de fin de contrat</w:t>
-      </w:r>
-      <w:r>
-        <w:t> </w:t>
+        <w:t>(Maxime, Christophe et Aurélie)</w:t>
       </w:r>
       <w:r>
         <w:rPr>
@@ -9033,7 +9278,7 @@
           <w:sz w:val="22"/>
           <w:szCs w:val="22"/>
         </w:rPr>
-        <w:t>(Maxim</w:t>
+        <w:t> </w:t>
       </w:r>
       <w:r>
         <w:rPr>
@@ -9044,7 +9289,139 @@
           <w:sz w:val="22"/>
           <w:szCs w:val="22"/>
         </w:rPr>
-        <w:t>e</w:t>
+        <w:t xml:space="preserve"> </w:t>
+      </w:r>
+    </w:p>
+    <w:p>
+      <w:pPr>
+        <w:spacing w:after="120"/>
+      </w:pPr>
+      <w:r>
+        <w:t>C</w:t>
+      </w:r>
+      <w:r>
+        <w:t xml:space="preserve">haque client qui s’inscrit reçoit une carte de fidélité. Celle-ci lui donne accès à différents avantages en fonction des points qu’il cumule lors de ses commandes. Il reçoit 10 points par euro dépensé. Ces points sont sauvegardés sur sa carte de fidélité. Lorsqu’on est dans la période de validité d’un avantage et que la carte dispose de suffisamment de points, le client peut utiliser son avantage. Le nombre de point de l’avantage est déduit de sa carte. </w:t>
+      </w:r>
+    </w:p>
+    <w:p>
+      <w:r>
+        <w:t>Par exemple, si le client achète un café pour 5.25€, il reçoit 50 points. Ceux-ci se cumulent aux 270 points qu’il avait déjà sur sa carte. L’avantage « un café gratuit » nécessite 300 points et est valable du 1</w:t>
+      </w:r>
+      <w:r>
+        <w:rPr>
+          <w:vertAlign w:val="superscript"/>
+        </w:rPr>
+        <w:t>er</w:t>
+      </w:r>
+      <w:r>
+        <w:t xml:space="preserve"> avril au 15 avril. A la date du 5 avril, le client utilise son avantage et n’a plus que 20 points sur sa carte.</w:t>
+      </w:r>
+    </w:p>
+    <w:p>
+      <w:pPr>
+        <w:pStyle w:val="Heading2"/>
+        <w:rPr>
+          <w:b/>
+          <w:bCs/>
+          <w:strike/>
+        </w:rPr>
+      </w:pPr>
+      <w:r>
+        <w:rPr>
+          <w:rStyle w:val="Heading2Char"/>
+          <w:strike/>
+        </w:rPr>
+        <w:t>Gestion</w:t>
+      </w:r>
+      <w:r>
+        <w:rPr>
+          <w:rStyle w:val="Heading2Char"/>
+          <w:strike/>
+        </w:rPr>
+        <w:t xml:space="preserve"> de</w:t>
+      </w:r>
+      <w:r>
+        <w:rPr>
+          <w:rStyle w:val="Heading2Char"/>
+          <w:strike/>
+        </w:rPr>
+        <w:t xml:space="preserve"> la</w:t>
+      </w:r>
+      <w:r>
+        <w:rPr>
+          <w:rStyle w:val="Heading2Char"/>
+          <w:strike/>
+        </w:rPr>
+        <w:t xml:space="preserve"> satisfaction générale</w:t>
+      </w:r>
+      <w:r>
+        <w:rPr>
+          <w:b/>
+          <w:bCs/>
+          <w:strike/>
+        </w:rPr>
+        <w:t> </w:t>
+      </w:r>
+      <w:r>
+        <w:rPr>
+          <w:rFonts w:asciiTheme="minorHAnsi" w:eastAsiaTheme="minorEastAsia" w:hAnsiTheme="minorHAnsi" w:cstheme="minorBidi"/>
+          <w:b/>
+          <w:bCs/>
+          <w:strike/>
+          <w:color w:val="auto"/>
+          <w:sz w:val="22"/>
+          <w:szCs w:val="22"/>
+        </w:rPr>
+        <w:t>(Maxime)</w:t>
+      </w:r>
+    </w:p>
+    <w:p>
+      <w:pPr>
+        <w:rPr>
+          <w:strike/>
+        </w:rPr>
+      </w:pPr>
+      <w:r>
+        <w:rPr>
+          <w:strike/>
+        </w:rPr>
+        <w:t>Le</w:t>
+      </w:r>
+      <w:r>
+        <w:rPr>
+          <w:strike/>
+        </w:rPr>
+        <w:t xml:space="preserve"> manager pourra récupérer le degré de satisfaction de chaque client pour calculer la satisfaction moyenne de tous les clients ou afficher un graphique de répartition du nombre d’étoiles. </w:t>
+      </w:r>
+    </w:p>
+    <w:p>
+      <w:pPr>
+        <w:pStyle w:val="Heading2"/>
+        <w:rPr>
+          <w:rFonts w:asciiTheme="minorHAnsi" w:eastAsiaTheme="minorEastAsia" w:hAnsiTheme="minorHAnsi" w:cstheme="minorBidi"/>
+          <w:color w:val="auto"/>
+          <w:sz w:val="22"/>
+          <w:szCs w:val="22"/>
+        </w:rPr>
+      </w:pPr>
+      <w:r>
+        <w:rPr>
+          <w:rStyle w:val="Heading2Char"/>
+        </w:rPr>
+        <w:t>G</w:t>
+      </w:r>
+      <w:r>
+        <w:rPr>
+          <w:rStyle w:val="Heading2Char"/>
+        </w:rPr>
+        <w:t>estion du stock</w:t>
+      </w:r>
+      <w:r>
+        <w:rPr>
+          <w:b/>
+          <w:bCs/>
+        </w:rPr>
+        <w:t> </w:t>
       </w:r>
       <w:r>
         <w:rPr>
@@ -9055,308 +9432,170 @@
           <w:sz w:val="22"/>
           <w:szCs w:val="22"/>
         </w:rPr>
-        <w:t>)</w:t>
+        <w:t>(Maxime, Christophe et Aurélie)</w:t>
       </w:r>
     </w:p>
     <w:p>
       <w:r>
-        <w:t>L</w:t>
-      </w:r>
-      <w:r>
-        <w:t xml:space="preserve">e jour d’une fin de contrat, le manager reçoit une notification demandant si le contrat doit être prolongé ou s’il faut supprimer l’employé de la base de données. Cela sera géré avec un thread qui comparera quotidiennement la date du jour et la date de fin de contrat au lancement de l’application. Un autre thread permettra de mettre en attente la suppression jusqu’à la fin de journée si c’est l’option choisie par le manager dans la notification. </w:t>
+        <w:t>Po</w:t>
+      </w:r>
+      <w:r>
+        <w:t xml:space="preserve">ur chaque emplacement de stock des </w:t>
+      </w:r>
+      <w:proofErr w:type="spellStart"/>
+      <w:r>
+        <w:t>toppings</w:t>
+      </w:r>
+      <w:proofErr w:type="spellEnd"/>
+      <w:r>
+        <w:t>, cafés et nourritures, on retient la quantité disponible. On met à jour cette quantité après chaque commande, en fonction de la quantité consommée. Si la quantité est nulle, on rend indisponible l’aliment lors de la commande suivante. Les employés sont prévenus lors d’une recherche et ils ont la possibilité de réapprovisionner le stock avec de nouvelles marchandises. La date d’expiration est contrôlée quotidiennement par un thread. Une notification est envoyée aux employés pour les avertir des articles périmés à retirer du stock.</w:t>
       </w:r>
     </w:p>
     <w:p>
       <w:pPr>
-        <w:pStyle w:val="Titre2"/>
+        <w:pStyle w:val="Heading2"/>
+        <w:rPr>
+          <w:b/>
+          <w:bCs/>
+          <w:strike/>
+        </w:rPr>
+      </w:pPr>
+      <w:r>
+        <w:rPr>
+          <w:rStyle w:val="Heading2Char"/>
+          <w:strike/>
+        </w:rPr>
+        <w:t>G</w:t>
+      </w:r>
+      <w:r>
+        <w:rPr>
+          <w:rStyle w:val="Heading2Char"/>
+          <w:strike/>
+        </w:rPr>
+        <w:t>estion des prix</w:t>
+      </w:r>
+      <w:r>
+        <w:rPr>
+          <w:b/>
+          <w:bCs/>
+          <w:strike/>
+        </w:rPr>
+        <w:t> </w:t>
+      </w:r>
+      <w:r>
         <w:rPr>
           <w:rFonts w:asciiTheme="minorHAnsi" w:eastAsiaTheme="minorEastAsia" w:hAnsiTheme="minorHAnsi" w:cstheme="minorBidi"/>
+          <w:b/>
+          <w:bCs/>
+          <w:strike/>
           <w:color w:val="auto"/>
           <w:sz w:val="22"/>
           <w:szCs w:val="22"/>
         </w:rPr>
+        <w:t>(Aurélie)</w:t>
+      </w:r>
+    </w:p>
+    <w:p>
+      <w:pPr>
+        <w:rPr>
+          <w:strike/>
+        </w:rPr>
       </w:pPr>
-      <w:r>
-        <w:rPr>
-          <w:rStyle w:val="Titre2Car"/>
-        </w:rPr>
-        <w:t>G</w:t>
-      </w:r>
-      <w:r>
-        <w:rPr>
-          <w:rStyle w:val="Titre2Car"/>
-        </w:rPr>
-        <w:t>estion de la carte de fidélité</w:t>
-      </w:r>
       <w:r>
         <w:rPr>
           <w:b/>
           <w:bCs/>
-        </w:rPr>
-        <w:t> </w:t>
+          <w:strike/>
+        </w:rPr>
+        <w:t>A</w:t>
+      </w:r>
+      <w:r>
+        <w:rPr>
+          <w:strike/>
+        </w:rPr>
+        <w:t xml:space="preserve"> chaque achat de marchandises auprès du fournisseur, le prix d’achat est mis à jour ainsi que le prix de vente de chaque </w:t>
+      </w:r>
+      <w:proofErr w:type="spellStart"/>
+      <w:r>
+        <w:rPr>
+          <w:strike/>
+        </w:rPr>
+        <w:t>topping</w:t>
+      </w:r>
+      <w:proofErr w:type="spellEnd"/>
+      <w:r>
+        <w:rPr>
+          <w:strike/>
+        </w:rPr>
+        <w:t xml:space="preserve">, café et nourriture. Ce prix de vente peut évoluer dans le temps en fonction des réapprovisionnements. C’est pourquoi on retient le prix de vente réel dans la commande. </w:t>
+      </w:r>
+    </w:p>
+    <w:p>
+      <w:pPr>
+        <w:pStyle w:val="Heading2"/>
+        <w:rPr>
+          <w:b/>
+          <w:bCs/>
+          <w:strike/>
+        </w:rPr>
+      </w:pPr>
+      <w:r>
+        <w:rPr>
+          <w:rStyle w:val="Heading2Char"/>
+          <w:strike/>
+        </w:rPr>
+        <w:t>G</w:t>
+      </w:r>
+      <w:r>
+        <w:rPr>
+          <w:rStyle w:val="Heading2Char"/>
+          <w:strike/>
+        </w:rPr>
+        <w:t>estion des commandes</w:t>
+      </w:r>
+      <w:r>
+        <w:rPr>
+          <w:rStyle w:val="Heading2Char"/>
+          <w:strike/>
+        </w:rPr>
+        <w:t xml:space="preserve"> </w:t>
       </w:r>
       <w:r>
         <w:rPr>
           <w:rFonts w:asciiTheme="minorHAnsi" w:eastAsiaTheme="minorEastAsia" w:hAnsiTheme="minorHAnsi" w:cstheme="minorBidi"/>
           <w:b/>
           <w:bCs/>
+          <w:strike/>
           <w:color w:val="auto"/>
           <w:sz w:val="22"/>
           <w:szCs w:val="22"/>
         </w:rPr>
-        <w:t xml:space="preserve">(Aurélie) </w:t>
+        <w:t>(Christophe)</w:t>
       </w:r>
     </w:p>
     <w:p>
       <w:pPr>
-        <w:spacing w:after="120"/>
+        <w:rPr>
+          <w:strike/>
+        </w:rPr>
       </w:pPr>
       <w:r>
-        <w:t>C</w:t>
-      </w:r>
-      <w:r>
-        <w:t xml:space="preserve">haque client qui s’inscrit reçoit une carte de fidélité. Celle-ci lui donne accès à différents avantages en fonction des points qu’il cumule lors de ses commandes. Il reçoit 10 points par euro dépensé. Ces points sont sauvegardés sur sa carte de fidélité. Lorsqu’on est dans la période de validité d’un avantage et que la carte dispose de suffisamment de points, le client peut utiliser son avantage. Le nombre de point de l’avantage est déduit de sa carte. </w:t>
-      </w:r>
-    </w:p>
-    <w:p>
-      <w:r>
-        <w:t>Par exemple, si le client achète un café pour 5.25€, il reçoit 50 points. Ceux-ci se cumulent aux 270 points qu’il avait déjà sur sa carte. L’avantage « un café gratuit » nécessite 300 points et est valable du 1</w:t>
-      </w:r>
-      <w:r>
-        <w:rPr>
-          <w:vertAlign w:val="superscript"/>
-        </w:rPr>
-        <w:t>er</w:t>
-      </w:r>
-      <w:r>
-        <w:t xml:space="preserve"> avril au 15 avril. A la date du 5 avril, le client utilise son avantage et n’a plus que 20 points sur sa carte.</w:t>
-      </w:r>
-    </w:p>
-    <w:p>
-      <w:pPr>
-        <w:pStyle w:val="Titre2"/>
-        <w:rPr>
-          <w:b/>
-          <w:bCs/>
-        </w:rPr>
-      </w:pPr>
-      <w:r>
-        <w:rPr>
-          <w:rStyle w:val="Titre2Car"/>
-        </w:rPr>
-        <w:t>Gestion</w:t>
-      </w:r>
-      <w:r>
-        <w:rPr>
-          <w:rStyle w:val="Titre2Car"/>
-        </w:rPr>
-        <w:t xml:space="preserve"> de</w:t>
-      </w:r>
-      <w:r>
-        <w:rPr>
-          <w:rStyle w:val="Titre2Car"/>
-        </w:rPr>
-        <w:t xml:space="preserve"> la</w:t>
-      </w:r>
-      <w:r>
-        <w:rPr>
-          <w:rStyle w:val="Titre2Car"/>
-        </w:rPr>
-        <w:t xml:space="preserve"> satisfaction générale</w:t>
-      </w:r>
-      <w:r>
-        <w:rPr>
-          <w:b/>
-          <w:bCs/>
-        </w:rPr>
-        <w:t> </w:t>
-      </w:r>
-      <w:r>
-        <w:rPr>
-          <w:rFonts w:asciiTheme="minorHAnsi" w:eastAsiaTheme="minorEastAsia" w:hAnsiTheme="minorHAnsi" w:cstheme="minorBidi"/>
-          <w:b/>
-          <w:bCs/>
-          <w:color w:val="auto"/>
-          <w:sz w:val="22"/>
-          <w:szCs w:val="22"/>
-        </w:rPr>
-        <w:t>(Maxime)</w:t>
-      </w:r>
-    </w:p>
-    <w:p>
-      <w:r>
-        <w:t>Le</w:t>
-      </w:r>
-      <w:r>
-        <w:t xml:space="preserve"> manager pourra récupérer le degré de satisfaction de chaque client pour calculer la satisfaction moyenne de tous les clients ou afficher un graphique de répartition du nombre d’étoiles. </w:t>
-      </w:r>
-    </w:p>
-    <w:p>
-      <w:pPr>
-        <w:pStyle w:val="Titre2"/>
-        <w:rPr>
-          <w:rFonts w:asciiTheme="minorHAnsi" w:eastAsiaTheme="minorEastAsia" w:hAnsiTheme="minorHAnsi" w:cstheme="minorBidi"/>
-          <w:color w:val="auto"/>
-          <w:sz w:val="22"/>
-          <w:szCs w:val="22"/>
-        </w:rPr>
-      </w:pPr>
-      <w:r>
-        <w:rPr>
-          <w:rStyle w:val="Titre2Car"/>
-        </w:rPr>
-        <w:t>G</w:t>
-      </w:r>
-      <w:r>
-        <w:rPr>
-          <w:rStyle w:val="Titre2Car"/>
-        </w:rPr>
-        <w:t>estion du stock</w:t>
-      </w:r>
-      <w:r>
-        <w:rPr>
-          <w:b/>
-          <w:bCs/>
-        </w:rPr>
-        <w:t> </w:t>
-      </w:r>
-      <w:r>
-        <w:rPr>
-          <w:rFonts w:asciiTheme="minorHAnsi" w:eastAsiaTheme="minorEastAsia" w:hAnsiTheme="minorHAnsi" w:cstheme="minorBidi"/>
-          <w:b/>
-          <w:bCs/>
-          <w:color w:val="auto"/>
-          <w:sz w:val="22"/>
-          <w:szCs w:val="22"/>
-        </w:rPr>
-        <w:t>(Maxime, Christophe et Aurélie)</w:t>
-      </w:r>
-    </w:p>
-    <w:p>
-      <w:r>
-        <w:t>Po</w:t>
-      </w:r>
-      <w:r>
-        <w:t xml:space="preserve">ur chaque emplacement de stock des </w:t>
-      </w:r>
-      <w:proofErr w:type="spellStart"/>
-      <w:r>
-        <w:t>toppings</w:t>
-      </w:r>
-      <w:proofErr w:type="spellEnd"/>
-      <w:r>
-        <w:t>, cafés et nourritures, on retient la quantité disponible. On met à jour cette quantité après chaque commande, en fonction de la quantité consommée. Si la quantité est nulle, on rend indisponible l’aliment lors de la commande suivante. Les employés sont prévenus lors d’une recherche et ils ont la possibilité de réapprovisionner le stock avec de nouvelles marchandises. La date d’expiration est contrôlée quotidiennement par un thread. Une notification est envoyée aux employés pour les avertir des articles périmés à retirer du stock.</w:t>
-      </w:r>
-    </w:p>
-    <w:p>
-      <w:pPr>
-        <w:pStyle w:val="Titre2"/>
-        <w:rPr>
-          <w:b/>
-          <w:bCs/>
-        </w:rPr>
-      </w:pPr>
-      <w:r>
-        <w:rPr>
-          <w:rStyle w:val="Titre2Car"/>
-        </w:rPr>
-        <w:t>G</w:t>
-      </w:r>
-      <w:r>
-        <w:rPr>
-          <w:rStyle w:val="Titre2Car"/>
-        </w:rPr>
-        <w:t>estion des prix</w:t>
-      </w:r>
-      <w:r>
-        <w:rPr>
-          <w:b/>
-          <w:bCs/>
-        </w:rPr>
-        <w:t> </w:t>
-      </w:r>
-      <w:r>
-        <w:rPr>
-          <w:rFonts w:asciiTheme="minorHAnsi" w:eastAsiaTheme="minorEastAsia" w:hAnsiTheme="minorHAnsi" w:cstheme="minorBidi"/>
-          <w:b/>
-          <w:bCs/>
-          <w:color w:val="auto"/>
-          <w:sz w:val="22"/>
-          <w:szCs w:val="22"/>
-        </w:rPr>
-        <w:t>(Aurélie)</w:t>
-      </w:r>
-    </w:p>
-    <w:p>
-      <w:r>
-        <w:rPr>
-          <w:b/>
-          <w:bCs/>
-        </w:rPr>
-        <w:t>A</w:t>
-      </w:r>
-      <w:r>
-        <w:t xml:space="preserve"> chaque achat de marchandises auprès du fournisseur, le prix d’achat est mis à jour ainsi que le prix de vente de chaque </w:t>
-      </w:r>
-      <w:proofErr w:type="spellStart"/>
-      <w:r>
-        <w:t>topping</w:t>
-      </w:r>
-      <w:proofErr w:type="spellEnd"/>
-      <w:r>
-        <w:t xml:space="preserve">, café et nourriture. Ce prix de vente peut évoluer dans le temps en fonction des réapprovisionnements. C’est pourquoi on retient le prix de vente réel dans la commande. </w:t>
-      </w:r>
-    </w:p>
-    <w:p>
-      <w:pPr>
-        <w:pStyle w:val="Titre2"/>
-        <w:rPr>
-          <w:b/>
-          <w:bCs/>
-        </w:rPr>
-      </w:pPr>
-      <w:r>
-        <w:rPr>
-          <w:rStyle w:val="Titre2Car"/>
-        </w:rPr>
-        <w:t>G</w:t>
-      </w:r>
-      <w:r>
-        <w:rPr>
-          <w:rStyle w:val="Titre2Car"/>
-        </w:rPr>
-        <w:t>estion des commandes</w:t>
-      </w:r>
-      <w:r>
-        <w:rPr>
-          <w:rStyle w:val="Titre2Car"/>
-        </w:rPr>
-        <w:t xml:space="preserve"> </w:t>
-      </w:r>
-      <w:r>
-        <w:rPr>
-          <w:rFonts w:asciiTheme="minorHAnsi" w:eastAsiaTheme="minorEastAsia" w:hAnsiTheme="minorHAnsi" w:cstheme="minorBidi"/>
-          <w:b/>
-          <w:bCs/>
-          <w:color w:val="auto"/>
-          <w:sz w:val="22"/>
-          <w:szCs w:val="22"/>
-        </w:rPr>
-        <w:t>(Christophe)</w:t>
-      </w:r>
-    </w:p>
-    <w:p>
-      <w:r>
+        <w:rPr>
+          <w:strike/>
+        </w:rPr>
         <w:t>On r</w:t>
       </w:r>
       <w:r>
+        <w:rPr>
+          <w:strike/>
+        </w:rPr>
         <w:t xml:space="preserve">etient toutes les commandes des clients pour calculer des bénéfices, ainsi que pour proposer au client des articles de ses commandes précédentes ou des articles populaires chez d’autres clients.  </w:t>
       </w:r>
     </w:p>
     <w:p/>
     <w:p>
       <w:pPr>
-        <w:pStyle w:val="Titre1"/>
+        <w:pStyle w:val="Heading1"/>
       </w:pPr>
       <w:r>
         <w:lastRenderedPageBreak/>
@@ -9684,7 +9923,7 @@
     </w:p>
     <w:tbl>
       <w:tblPr>
-        <w:tblStyle w:val="Grilledutableau"/>
+        <w:tblStyle w:val="TableGrid"/>
         <w:tblW w:w="0" w:type="auto"/>
         <w:tblLook w:val="04A0" w:firstRow="1" w:lastRow="0" w:firstColumn="1" w:lastColumn="0" w:noHBand="0" w:noVBand="1"/>
       </w:tblPr>
@@ -9994,7 +10233,7 @@
     </w:p>
     <w:tbl>
       <w:tblPr>
-        <w:tblStyle w:val="Grilledutableau"/>
+        <w:tblStyle w:val="TableGrid"/>
         <w:tblW w:w="0" w:type="auto"/>
         <w:tblLook w:val="04A0" w:firstRow="1" w:lastRow="0" w:firstColumn="1" w:lastColumn="0" w:noHBand="0" w:noVBand="1"/>
       </w:tblPr>
@@ -10276,7 +10515,7 @@
     </w:p>
     <w:tbl>
       <w:tblPr>
-        <w:tblStyle w:val="Grilledutableau"/>
+        <w:tblStyle w:val="TableGrid"/>
         <w:tblW w:w="0" w:type="auto"/>
         <w:tblLook w:val="04A0" w:firstRow="1" w:lastRow="0" w:firstColumn="1" w:lastColumn="0" w:noHBand="0" w:noVBand="1"/>
       </w:tblPr>
@@ -10745,7 +10984,7 @@
     </w:p>
     <w:tbl>
       <w:tblPr>
-        <w:tblStyle w:val="Grilledutableau"/>
+        <w:tblStyle w:val="TableGrid"/>
         <w:tblW w:w="0" w:type="auto"/>
         <w:tblLook w:val="04A0" w:firstRow="1" w:lastRow="0" w:firstColumn="1" w:lastColumn="0" w:noHBand="0" w:noVBand="1"/>
       </w:tblPr>
@@ -11060,7 +11299,7 @@
     </w:p>
     <w:tbl>
       <w:tblPr>
-        <w:tblStyle w:val="Grilledutableau"/>
+        <w:tblStyle w:val="TableGrid"/>
         <w:tblW w:w="0" w:type="auto"/>
         <w:tblLook w:val="04A0" w:firstRow="1" w:lastRow="0" w:firstColumn="1" w:lastColumn="0" w:noHBand="0" w:noVBand="1"/>
       </w:tblPr>
@@ -11702,7 +11941,7 @@
     </w:p>
     <w:tbl>
       <w:tblPr>
-        <w:tblStyle w:val="Grilledutableau"/>
+        <w:tblStyle w:val="TableGrid"/>
         <w:tblW w:w="0" w:type="auto"/>
         <w:tblLook w:val="04A0" w:firstRow="1" w:lastRow="0" w:firstColumn="1" w:lastColumn="0" w:noHBand="0" w:noVBand="1"/>
       </w:tblPr>
@@ -11924,7 +12163,7 @@
     </w:p>
     <w:tbl>
       <w:tblPr>
-        <w:tblStyle w:val="Grilledutableau"/>
+        <w:tblStyle w:val="TableGrid"/>
         <w:tblW w:w="0" w:type="auto"/>
         <w:tblLook w:val="04A0" w:firstRow="1" w:lastRow="0" w:firstColumn="1" w:lastColumn="0" w:noHBand="0" w:noVBand="1"/>
       </w:tblPr>
@@ -12135,6 +12374,7 @@
     <w:p>
       <w:pPr>
         <w:rPr>
+          <w:strike/>
           <w:lang w:val="fr-BE"/>
         </w:rPr>
       </w:pPr>
@@ -12142,6 +12382,7 @@
         <w:rPr>
           <w:b/>
           <w:bCs/>
+          <w:strike/>
           <w:lang w:val="fr-BE"/>
         </w:rPr>
         <w:lastRenderedPageBreak/>
@@ -12149,18 +12390,14 @@
       </w:r>
       <w:r>
         <w:rPr>
+          <w:strike/>
           <w:lang w:val="fr-BE"/>
         </w:rPr>
-        <w:t xml:space="preserve"> </w:t>
-      </w:r>
-      <w:r>
-        <w:rPr>
-          <w:lang w:val="fr-BE"/>
-        </w:rPr>
-        <w:t>4</w:t>
-      </w:r>
-      <w:r>
-        <w:rPr>
+        <w:t xml:space="preserve"> 4</w:t>
+      </w:r>
+      <w:r>
+        <w:rPr>
+          <w:strike/>
           <w:lang w:val="fr-BE"/>
         </w:rPr>
         <w:t xml:space="preserve"> </w:t>
@@ -12169,6 +12406,7 @@
         <w:rPr>
           <w:b/>
           <w:bCs/>
+          <w:strike/>
           <w:lang w:val="fr-BE"/>
         </w:rPr>
         <w:t>(Maxime, Christophe, Aurélie)</w:t>
@@ -12177,6 +12415,7 @@
     <w:p>
       <w:pPr>
         <w:rPr>
+          <w:strike/>
           <w:lang w:val="fr-BE"/>
         </w:rPr>
       </w:pPr>
@@ -12184,26 +12423,23 @@
         <w:rPr>
           <w:b/>
           <w:bCs/>
+          <w:strike/>
           <w:lang w:val="fr-BE"/>
         </w:rPr>
         <w:t>Titre de la recherche</w:t>
       </w:r>
       <w:r>
         <w:rPr>
+          <w:strike/>
           <w:lang w:val="fr-BE"/>
         </w:rPr>
-        <w:t xml:space="preserve"> :</w:t>
-      </w:r>
-      <w:r>
-        <w:rPr>
-          <w:lang w:val="fr-BE"/>
-        </w:rPr>
-        <w:t xml:space="preserve"> Gestion du stock selon la quantité restante et la date de péremption</w:t>
+        <w:t xml:space="preserve"> : Gestion du stock selon la quantité restante et la date de péremption</w:t>
       </w:r>
     </w:p>
     <w:p>
       <w:pPr>
         <w:rPr>
+          <w:strike/>
           <w:lang w:val="fr-BE"/>
         </w:rPr>
       </w:pPr>
@@ -12211,26 +12447,23 @@
         <w:rPr>
           <w:b/>
           <w:bCs/>
+          <w:strike/>
           <w:lang w:val="fr-BE"/>
         </w:rPr>
         <w:t xml:space="preserve">Objectif de la recherche </w:t>
       </w:r>
       <w:r>
         <w:rPr>
+          <w:strike/>
           <w:lang w:val="fr-BE"/>
         </w:rPr>
-        <w:t>:</w:t>
-      </w:r>
-      <w:r>
-        <w:rPr>
-          <w:lang w:val="fr-BE"/>
-        </w:rPr>
-        <w:t xml:space="preserve"> Vérifier les quantités en stock et leur date de péremption pour prévoir le réapprovisionnement </w:t>
+        <w:t xml:space="preserve">: Vérifier les quantités en stock et leur date de péremption pour prévoir le réapprovisionnement </w:t>
       </w:r>
     </w:p>
     <w:p>
       <w:pPr>
         <w:rPr>
+          <w:strike/>
           <w:lang w:val="fr-BE"/>
         </w:rPr>
       </w:pPr>
@@ -12238,12 +12471,14 @@
         <w:rPr>
           <w:b/>
           <w:bCs/>
+          <w:strike/>
           <w:lang w:val="fr-BE"/>
         </w:rPr>
         <w:t>Jointure entre les tables suivantes</w:t>
       </w:r>
       <w:r>
         <w:rPr>
+          <w:strike/>
           <w:lang w:val="fr-BE"/>
         </w:rPr>
         <w:t xml:space="preserve"> :</w:t>
@@ -12253,11 +12488,13 @@
       <w:pPr>
         <w:ind w:left="426"/>
         <w:rPr>
+          <w:strike/>
           <w:lang w:val="en-US"/>
         </w:rPr>
       </w:pPr>
       <w:r>
         <w:rPr>
+          <w:strike/>
           <w:lang w:val="en-US"/>
         </w:rPr>
         <w:t xml:space="preserve">Table </w:t>
@@ -12265,6 +12502,7 @@
       <w:proofErr w:type="gramStart"/>
       <w:r>
         <w:rPr>
+          <w:strike/>
           <w:lang w:val="en-US"/>
         </w:rPr>
         <w:t>1 :</w:t>
@@ -12272,26 +12510,23 @@
       <w:proofErr w:type="gramEnd"/>
       <w:r>
         <w:rPr>
+          <w:strike/>
           <w:lang w:val="en-US"/>
         </w:rPr>
-        <w:t xml:space="preserve"> </w:t>
-      </w:r>
-      <w:r>
-        <w:rPr>
-          <w:lang w:val="en-US"/>
-        </w:rPr>
-        <w:t>Coffee</w:t>
+        <w:t xml:space="preserve"> Coffee</w:t>
       </w:r>
     </w:p>
     <w:p>
       <w:pPr>
         <w:ind w:left="426"/>
         <w:rPr>
+          <w:strike/>
           <w:lang w:val="en-US"/>
         </w:rPr>
       </w:pPr>
       <w:r>
         <w:rPr>
+          <w:strike/>
           <w:lang w:val="en-US"/>
         </w:rPr>
         <w:t xml:space="preserve">Table </w:t>
@@ -12299,6 +12534,7 @@
       <w:proofErr w:type="gramStart"/>
       <w:r>
         <w:rPr>
+          <w:strike/>
           <w:lang w:val="en-US"/>
         </w:rPr>
         <w:t>2 :</w:t>
@@ -12306,6 +12542,7 @@
       <w:proofErr w:type="gramEnd"/>
       <w:r>
         <w:rPr>
+          <w:strike/>
           <w:lang w:val="en-US"/>
         </w:rPr>
         <w:t xml:space="preserve"> </w:t>
@@ -12313,6 +12550,7 @@
       <w:proofErr w:type="spellStart"/>
       <w:r>
         <w:rPr>
+          <w:strike/>
           <w:lang w:val="en-US"/>
         </w:rPr>
         <w:t>StockLocation</w:t>
@@ -12323,11 +12561,13 @@
       <w:pPr>
         <w:ind w:left="426"/>
         <w:rPr>
+          <w:strike/>
           <w:lang w:val="en-US"/>
         </w:rPr>
       </w:pPr>
       <w:r>
         <w:rPr>
+          <w:strike/>
           <w:lang w:val="en-US"/>
         </w:rPr>
         <w:t xml:space="preserve">Table </w:t>
@@ -12335,6 +12575,7 @@
       <w:proofErr w:type="gramStart"/>
       <w:r>
         <w:rPr>
+          <w:strike/>
           <w:lang w:val="en-US"/>
         </w:rPr>
         <w:t>3 :</w:t>
@@ -12342,29 +12583,31 @@
       <w:proofErr w:type="gramEnd"/>
       <w:r>
         <w:rPr>
+          <w:strike/>
           <w:lang w:val="en-US"/>
         </w:rPr>
-        <w:t xml:space="preserve"> </w:t>
-      </w:r>
-      <w:r>
-        <w:rPr>
-          <w:lang w:val="en-US"/>
-        </w:rPr>
-        <w:t>Food</w:t>
+        <w:t xml:space="preserve"> Food</w:t>
       </w:r>
     </w:p>
     <w:p>
       <w:pPr>
         <w:ind w:left="426"/>
         <w:rPr>
+          <w:strike/>
           <w:lang w:val="en-US"/>
         </w:rPr>
       </w:pPr>
       <w:r>
+        <w:rPr>
+          <w:strike/>
+        </w:rPr>
         <w:t xml:space="preserve">Table 4 : </w:t>
       </w:r>
       <w:proofErr w:type="spellStart"/>
       <w:r>
+        <w:rPr>
+          <w:strike/>
+        </w:rPr>
         <w:t>Topping</w:t>
       </w:r>
       <w:proofErr w:type="spellEnd"/>
@@ -12372,6 +12615,7 @@
     <w:p>
       <w:pPr>
         <w:rPr>
+          <w:strike/>
           <w:lang w:val="fr-BE"/>
         </w:rPr>
       </w:pPr>
@@ -12379,12 +12623,14 @@
         <w:rPr>
           <w:b/>
           <w:bCs/>
+          <w:strike/>
           <w:lang w:val="fr-BE"/>
         </w:rPr>
         <w:t>Entrées</w:t>
       </w:r>
       <w:r>
         <w:rPr>
+          <w:strike/>
           <w:lang w:val="fr-BE"/>
         </w:rPr>
         <w:t> :</w:t>
@@ -12392,7 +12638,7 @@
     </w:p>
     <w:tbl>
       <w:tblPr>
-        <w:tblStyle w:val="Grilledutableau"/>
+        <w:tblStyle w:val="TableGrid"/>
         <w:tblW w:w="0" w:type="auto"/>
         <w:tblLook w:val="04A0" w:firstRow="1" w:lastRow="0" w:firstColumn="1" w:lastColumn="0" w:noHBand="0" w:noVBand="1"/>
       </w:tblPr>
@@ -12411,6 +12657,7 @@
               <w:rPr>
                 <w:b/>
                 <w:bCs/>
+                <w:strike/>
                 <w:lang w:val="fr-BE"/>
               </w:rPr>
             </w:pPr>
@@ -12418,6 +12665,7 @@
               <w:rPr>
                 <w:b/>
                 <w:bCs/>
+                <w:strike/>
                 <w:lang w:val="fr-BE"/>
               </w:rPr>
               <w:t>Critère de recherche</w:t>
@@ -12434,6 +12682,7 @@
               <w:rPr>
                 <w:b/>
                 <w:bCs/>
+                <w:strike/>
                 <w:lang w:val="fr-BE"/>
               </w:rPr>
             </w:pPr>
@@ -12441,6 +12690,7 @@
               <w:rPr>
                 <w:b/>
                 <w:bCs/>
+                <w:strike/>
                 <w:lang w:val="fr-BE"/>
               </w:rPr>
               <w:t>Format</w:t>
@@ -12456,11 +12706,13 @@
           <w:p>
             <w:pPr>
               <w:rPr>
-                <w:lang w:val="fr-BE"/>
-              </w:rPr>
-            </w:pPr>
-            <w:r>
-              <w:rPr>
+                <w:strike/>
+                <w:lang w:val="fr-BE"/>
+              </w:rPr>
+            </w:pPr>
+            <w:r>
+              <w:rPr>
+                <w:strike/>
                 <w:lang w:val="fr-BE"/>
               </w:rPr>
               <w:t>Type de café</w:t>
@@ -12474,12 +12726,14 @@
           <w:p>
             <w:pPr>
               <w:rPr>
-                <w:lang w:val="fr-BE"/>
-              </w:rPr>
-            </w:pPr>
-            <w:proofErr w:type="spellStart"/>
-            <w:r>
-              <w:rPr>
+                <w:strike/>
+                <w:lang w:val="fr-BE"/>
+              </w:rPr>
+            </w:pPr>
+            <w:proofErr w:type="spellStart"/>
+            <w:r>
+              <w:rPr>
+                <w:strike/>
                 <w:lang w:val="fr-BE"/>
               </w:rPr>
               <w:t>JList</w:t>
@@ -12487,93 +12741,18 @@
             <w:proofErr w:type="spellEnd"/>
             <w:r>
               <w:rPr>
-                <w:lang w:val="fr-BE"/>
-              </w:rPr>
-              <w:t xml:space="preserve"> – sélection multiple</w:t>
-            </w:r>
-            <w:r>
-              <w:rPr>
-                <w:lang w:val="fr-BE"/>
-              </w:rPr>
-              <w:t xml:space="preserve"> </w:t>
-            </w:r>
-            <w:r>
-              <w:rPr>
+                <w:strike/>
+                <w:lang w:val="fr-BE"/>
+              </w:rPr>
+              <w:t xml:space="preserve"> – sélection multiple </w:t>
+            </w:r>
+            <w:r>
+              <w:rPr>
+                <w:strike/>
                 <w:lang w:val="fr-BE"/>
               </w:rPr>
               <w:br/>
-            </w:r>
-            <w:r>
-              <w:rPr>
-                <w:lang w:val="fr-BE"/>
-              </w:rPr>
-              <w:t>(</w:t>
-            </w:r>
-            <w:r>
-              <w:rPr>
-                <w:lang w:val="fr-BE"/>
-              </w:rPr>
-              <w:t>l</w:t>
-            </w:r>
-            <w:r>
-              <w:rPr>
-                <w:lang w:val="fr-BE"/>
-              </w:rPr>
-              <w:t>atte</w:t>
-            </w:r>
-            <w:r>
-              <w:rPr>
-                <w:lang w:val="fr-BE"/>
-              </w:rPr>
-              <w:t xml:space="preserve"> – </w:t>
-            </w:r>
-            <w:r>
-              <w:rPr>
-                <w:lang w:val="fr-BE"/>
-              </w:rPr>
-              <w:t>cap</w:t>
-            </w:r>
-            <w:r>
-              <w:rPr>
-                <w:lang w:val="fr-BE"/>
-              </w:rPr>
-              <w:t>p</w:t>
-            </w:r>
-            <w:r>
-              <w:rPr>
-                <w:lang w:val="fr-BE"/>
-              </w:rPr>
-              <w:t>u</w:t>
-            </w:r>
-            <w:r>
-              <w:rPr>
-                <w:lang w:val="fr-BE"/>
-              </w:rPr>
-              <w:t>c</w:t>
-            </w:r>
-            <w:r>
-              <w:rPr>
-                <w:lang w:val="fr-BE"/>
-              </w:rPr>
-              <w:t>cino</w:t>
-            </w:r>
-            <w:r>
-              <w:rPr>
-                <w:lang w:val="fr-BE"/>
-              </w:rPr>
-              <w:t xml:space="preserve"> –</w:t>
-            </w:r>
-            <w:r>
-              <w:rPr>
-                <w:lang w:val="fr-BE"/>
-              </w:rPr>
-              <w:t xml:space="preserve"> arabica</w:t>
-            </w:r>
-            <w:r>
-              <w:rPr>
-                <w:lang w:val="fr-BE"/>
-              </w:rPr>
-              <w:t xml:space="preserve"> - …)</w:t>
+              <w:t>(latte – cappuccino – arabica - …)</w:t>
             </w:r>
           </w:p>
         </w:tc>
@@ -12586,11 +12765,13 @@
           <w:p>
             <w:pPr>
               <w:rPr>
-                <w:lang w:val="fr-BE"/>
-              </w:rPr>
-            </w:pPr>
-            <w:r>
-              <w:rPr>
+                <w:strike/>
+                <w:lang w:val="fr-BE"/>
+              </w:rPr>
+            </w:pPr>
+            <w:r>
+              <w:rPr>
+                <w:strike/>
                 <w:lang w:val="fr-BE"/>
               </w:rPr>
               <w:t xml:space="preserve">Type de </w:t>
@@ -12598,6 +12779,7 @@
             <w:proofErr w:type="spellStart"/>
             <w:r>
               <w:rPr>
+                <w:strike/>
                 <w:lang w:val="fr-BE"/>
               </w:rPr>
               <w:t>topping</w:t>
@@ -12612,12 +12794,14 @@
           <w:p>
             <w:pPr>
               <w:rPr>
-                <w:lang w:val="fr-BE"/>
-              </w:rPr>
-            </w:pPr>
-            <w:proofErr w:type="spellStart"/>
-            <w:r>
-              <w:rPr>
+                <w:strike/>
+                <w:lang w:val="fr-BE"/>
+              </w:rPr>
+            </w:pPr>
+            <w:proofErr w:type="spellStart"/>
+            <w:r>
+              <w:rPr>
+                <w:strike/>
                 <w:lang w:val="fr-BE"/>
               </w:rPr>
               <w:t>JList</w:t>
@@ -12625,18 +12809,14 @@
             <w:proofErr w:type="spellEnd"/>
             <w:r>
               <w:rPr>
-                <w:lang w:val="fr-BE"/>
-              </w:rPr>
-              <w:t xml:space="preserve"> – sélection multiple</w:t>
-            </w:r>
-            <w:r>
-              <w:rPr>
-                <w:lang w:val="fr-BE"/>
-              </w:rPr>
-              <w:t xml:space="preserve"> </w:t>
-            </w:r>
-            <w:r>
-              <w:rPr>
+                <w:strike/>
+                <w:lang w:val="fr-BE"/>
+              </w:rPr>
+              <w:t xml:space="preserve"> – sélection multiple </w:t>
+            </w:r>
+            <w:r>
+              <w:rPr>
+                <w:strike/>
                 <w:lang w:val="fr-BE"/>
               </w:rPr>
               <w:br/>
@@ -12653,11 +12833,13 @@
           <w:p>
             <w:pPr>
               <w:rPr>
-                <w:lang w:val="fr-BE"/>
-              </w:rPr>
-            </w:pPr>
-            <w:r>
-              <w:rPr>
+                <w:strike/>
+                <w:lang w:val="fr-BE"/>
+              </w:rPr>
+            </w:pPr>
+            <w:r>
+              <w:rPr>
+                <w:strike/>
                 <w:lang w:val="fr-BE"/>
               </w:rPr>
               <w:t>Type de nourriture</w:t>
@@ -12671,12 +12853,14 @@
           <w:p>
             <w:pPr>
               <w:rPr>
-                <w:lang w:val="fr-BE"/>
-              </w:rPr>
-            </w:pPr>
-            <w:proofErr w:type="spellStart"/>
-            <w:r>
-              <w:rPr>
+                <w:strike/>
+                <w:lang w:val="fr-BE"/>
+              </w:rPr>
+            </w:pPr>
+            <w:proofErr w:type="spellStart"/>
+            <w:r>
+              <w:rPr>
+                <w:strike/>
                 <w:lang w:val="fr-BE"/>
               </w:rPr>
               <w:t>JList</w:t>
@@ -12684,12 +12868,14 @@
             <w:proofErr w:type="spellEnd"/>
             <w:r>
               <w:rPr>
+                <w:strike/>
                 <w:lang w:val="fr-BE"/>
               </w:rPr>
               <w:t xml:space="preserve"> – sélection multiple</w:t>
             </w:r>
             <w:r>
               <w:rPr>
+                <w:strike/>
                 <w:lang w:val="fr-BE"/>
               </w:rPr>
               <w:br/>
@@ -12706,12 +12892,14 @@
           <w:p>
             <w:pPr>
               <w:rPr>
+                <w:strike/>
                 <w:lang w:val="fr-BE"/>
               </w:rPr>
             </w:pPr>
             <w:proofErr w:type="gramStart"/>
             <w:r>
               <w:rPr>
+                <w:strike/>
                 <w:lang w:val="fr-BE"/>
               </w:rPr>
               <w:t>Quantité minimal</w:t>
@@ -12719,6 +12907,7 @@
             <w:proofErr w:type="gramEnd"/>
             <w:r>
               <w:rPr>
+                <w:strike/>
                 <w:lang w:val="fr-BE"/>
               </w:rPr>
               <w:t xml:space="preserve"> de café en stock</w:t>
@@ -12732,12 +12921,14 @@
           <w:p>
             <w:pPr>
               <w:rPr>
-                <w:lang w:val="fr-BE"/>
-              </w:rPr>
-            </w:pPr>
-            <w:proofErr w:type="spellStart"/>
-            <w:r>
-              <w:rPr>
+                <w:strike/>
+                <w:lang w:val="fr-BE"/>
+              </w:rPr>
+            </w:pPr>
+            <w:proofErr w:type="spellStart"/>
+            <w:r>
+              <w:rPr>
+                <w:strike/>
                 <w:lang w:val="fr-BE"/>
               </w:rPr>
               <w:t>JTextField</w:t>
@@ -12754,12 +12945,14 @@
           <w:p>
             <w:pPr>
               <w:rPr>
+                <w:strike/>
                 <w:lang w:val="fr-BE"/>
               </w:rPr>
             </w:pPr>
             <w:proofErr w:type="gramStart"/>
             <w:r>
               <w:rPr>
+                <w:strike/>
                 <w:lang w:val="fr-BE"/>
               </w:rPr>
               <w:t>Quantité minimal</w:t>
@@ -12767,6 +12960,7 @@
             <w:proofErr w:type="gramEnd"/>
             <w:r>
               <w:rPr>
+                <w:strike/>
                 <w:lang w:val="fr-BE"/>
               </w:rPr>
               <w:t xml:space="preserve"> de </w:t>
@@ -12774,6 +12968,7 @@
             <w:proofErr w:type="spellStart"/>
             <w:r>
               <w:rPr>
+                <w:strike/>
                 <w:lang w:val="fr-BE"/>
               </w:rPr>
               <w:t>topping</w:t>
@@ -12781,6 +12976,7 @@
             <w:proofErr w:type="spellEnd"/>
             <w:r>
               <w:rPr>
+                <w:strike/>
                 <w:lang w:val="fr-BE"/>
               </w:rPr>
               <w:t xml:space="preserve"> en stock</w:t>
@@ -12794,12 +12990,14 @@
           <w:p>
             <w:pPr>
               <w:rPr>
-                <w:lang w:val="fr-BE"/>
-              </w:rPr>
-            </w:pPr>
-            <w:proofErr w:type="spellStart"/>
-            <w:r>
-              <w:rPr>
+                <w:strike/>
+                <w:lang w:val="fr-BE"/>
+              </w:rPr>
+            </w:pPr>
+            <w:proofErr w:type="spellStart"/>
+            <w:r>
+              <w:rPr>
+                <w:strike/>
                 <w:lang w:val="fr-BE"/>
               </w:rPr>
               <w:t>JTextField</w:t>
@@ -12816,12 +13014,14 @@
           <w:p>
             <w:pPr>
               <w:rPr>
+                <w:strike/>
                 <w:lang w:val="fr-BE"/>
               </w:rPr>
             </w:pPr>
             <w:proofErr w:type="gramStart"/>
             <w:r>
               <w:rPr>
+                <w:strike/>
                 <w:lang w:val="fr-BE"/>
               </w:rPr>
               <w:t>Quantité minimal</w:t>
@@ -12829,6 +13029,7 @@
             <w:proofErr w:type="gramEnd"/>
             <w:r>
               <w:rPr>
+                <w:strike/>
                 <w:lang w:val="fr-BE"/>
               </w:rPr>
               <w:t xml:space="preserve"> de nourriture en stock</w:t>
@@ -12842,12 +13043,14 @@
           <w:p>
             <w:pPr>
               <w:rPr>
-                <w:lang w:val="fr-BE"/>
-              </w:rPr>
-            </w:pPr>
-            <w:proofErr w:type="spellStart"/>
-            <w:r>
-              <w:rPr>
+                <w:strike/>
+                <w:lang w:val="fr-BE"/>
+              </w:rPr>
+            </w:pPr>
+            <w:proofErr w:type="spellStart"/>
+            <w:r>
+              <w:rPr>
+                <w:strike/>
                 <w:lang w:val="fr-BE"/>
               </w:rPr>
               <w:t>JTextField</w:t>
@@ -12862,6 +13065,7 @@
         <w:rPr>
           <w:b/>
           <w:bCs/>
+          <w:strike/>
           <w:lang w:val="fr-BE"/>
         </w:rPr>
       </w:pPr>
@@ -12869,20 +13073,14 @@
         <w:rPr>
           <w:b/>
           <w:bCs/>
+          <w:strike/>
           <w:lang w:val="fr-BE"/>
         </w:rPr>
-        <w:t>Sorties</w:t>
-      </w:r>
-      <w:r>
-        <w:rPr>
-          <w:b/>
-          <w:bCs/>
-          <w:lang w:val="fr-BE"/>
-        </w:rPr>
-        <w:t> </w:t>
-      </w:r>
-      <w:r>
-        <w:rPr>
+        <w:t>Sorties </w:t>
+      </w:r>
+      <w:r>
+        <w:rPr>
+          <w:strike/>
           <w:lang w:val="fr-BE"/>
         </w:rPr>
         <w:t>:</w:t>
@@ -12890,7 +13088,7 @@
     </w:p>
     <w:tbl>
       <w:tblPr>
-        <w:tblStyle w:val="Grilledutableau"/>
+        <w:tblStyle w:val="TableGrid"/>
         <w:tblW w:w="0" w:type="auto"/>
         <w:tblLook w:val="04A0" w:firstRow="1" w:lastRow="0" w:firstColumn="1" w:lastColumn="0" w:noHBand="0" w:noVBand="1"/>
       </w:tblPr>
@@ -12909,6 +13107,7 @@
               <w:rPr>
                 <w:b/>
                 <w:bCs/>
+                <w:strike/>
                 <w:lang w:val="fr-BE"/>
               </w:rPr>
             </w:pPr>
@@ -12916,6 +13115,7 @@
               <w:rPr>
                 <w:b/>
                 <w:bCs/>
+                <w:strike/>
                 <w:lang w:val="fr-BE"/>
               </w:rPr>
               <w:t>Nom de la colonne</w:t>
@@ -12932,6 +13132,7 @@
               <w:rPr>
                 <w:b/>
                 <w:bCs/>
+                <w:strike/>
                 <w:lang w:val="fr-BE"/>
               </w:rPr>
             </w:pPr>
@@ -12939,6 +13140,7 @@
               <w:rPr>
                 <w:b/>
                 <w:bCs/>
+                <w:strike/>
                 <w:lang w:val="fr-BE"/>
               </w:rPr>
               <w:t>Nom de la table</w:t>
@@ -12954,11 +13156,13 @@
           <w:p>
             <w:pPr>
               <w:rPr>
-                <w:lang w:val="fr-BE"/>
-              </w:rPr>
-            </w:pPr>
-            <w:r>
-              <w:rPr>
+                <w:strike/>
+                <w:lang w:val="fr-BE"/>
+              </w:rPr>
+            </w:pPr>
+            <w:r>
+              <w:rPr>
+                <w:strike/>
                 <w:lang w:val="fr-BE"/>
               </w:rPr>
               <w:t>Label</w:t>
@@ -12970,23 +13174,43 @@
             <w:tcW w:w="4698" w:type="dxa"/>
           </w:tcPr>
           <w:p>
-            <w:r>
+            <w:pPr>
+              <w:rPr>
+                <w:strike/>
+              </w:rPr>
+            </w:pPr>
+            <w:r>
+              <w:rPr>
+                <w:strike/>
+              </w:rPr>
               <w:t xml:space="preserve">Coffee </w:t>
             </w:r>
             <w:proofErr w:type="spellStart"/>
             <w:r>
+              <w:rPr>
+                <w:strike/>
+              </w:rPr>
               <w:t>ou</w:t>
             </w:r>
             <w:proofErr w:type="spellEnd"/>
             <w:r>
+              <w:rPr>
+                <w:strike/>
+              </w:rPr>
               <w:t xml:space="preserve"> Food </w:t>
             </w:r>
             <w:proofErr w:type="spellStart"/>
             <w:r>
+              <w:rPr>
+                <w:strike/>
+              </w:rPr>
               <w:t>ou</w:t>
             </w:r>
             <w:proofErr w:type="spellEnd"/>
             <w:r>
+              <w:rPr>
+                <w:strike/>
+              </w:rPr>
               <w:t xml:space="preserve"> Topping</w:t>
             </w:r>
           </w:p>
@@ -13000,12 +13224,14 @@
           <w:p>
             <w:pPr>
               <w:rPr>
-                <w:lang w:val="fr-BE"/>
-              </w:rPr>
-            </w:pPr>
-            <w:proofErr w:type="spellStart"/>
-            <w:r>
-              <w:rPr>
+                <w:strike/>
+                <w:lang w:val="fr-BE"/>
+              </w:rPr>
+            </w:pPr>
+            <w:proofErr w:type="spellStart"/>
+            <w:r>
+              <w:rPr>
+                <w:strike/>
                 <w:lang w:val="fr-BE"/>
               </w:rPr>
               <w:t>Quantity</w:t>
@@ -13013,6 +13239,7 @@
             <w:proofErr w:type="spellEnd"/>
             <w:r>
               <w:rPr>
+                <w:strike/>
                 <w:lang w:val="fr-BE"/>
               </w:rPr>
               <w:t xml:space="preserve"> </w:t>
@@ -13026,12 +13253,14 @@
           <w:p>
             <w:pPr>
               <w:rPr>
-                <w:lang w:val="fr-BE"/>
-              </w:rPr>
-            </w:pPr>
-            <w:proofErr w:type="spellStart"/>
-            <w:r>
-              <w:rPr>
+                <w:strike/>
+                <w:lang w:val="fr-BE"/>
+              </w:rPr>
+            </w:pPr>
+            <w:proofErr w:type="spellStart"/>
+            <w:r>
+              <w:rPr>
+                <w:strike/>
                 <w:lang w:val="fr-BE"/>
               </w:rPr>
               <w:t>StockLocation</w:t>
@@ -13039,6 +13268,7 @@
             <w:proofErr w:type="spellEnd"/>
             <w:r>
               <w:rPr>
+                <w:strike/>
                 <w:lang w:val="fr-BE"/>
               </w:rPr>
               <w:t xml:space="preserve"> </w:t>
@@ -13054,12 +13284,14 @@
           <w:p>
             <w:pPr>
               <w:rPr>
-                <w:lang w:val="fr-BE"/>
-              </w:rPr>
-            </w:pPr>
-            <w:proofErr w:type="spellStart"/>
-            <w:r>
-              <w:rPr>
+                <w:strike/>
+                <w:lang w:val="fr-BE"/>
+              </w:rPr>
+            </w:pPr>
+            <w:proofErr w:type="spellStart"/>
+            <w:r>
+              <w:rPr>
+                <w:strike/>
                 <w:lang w:val="fr-BE"/>
               </w:rPr>
               <w:t>ExpirationDate</w:t>
@@ -13074,12 +13306,14 @@
           <w:p>
             <w:pPr>
               <w:rPr>
-                <w:lang w:val="fr-BE"/>
-              </w:rPr>
-            </w:pPr>
-            <w:proofErr w:type="spellStart"/>
-            <w:r>
-              <w:rPr>
+                <w:strike/>
+                <w:lang w:val="fr-BE"/>
+              </w:rPr>
+            </w:pPr>
+            <w:proofErr w:type="spellStart"/>
+            <w:r>
+              <w:rPr>
+                <w:strike/>
                 <w:lang w:val="fr-BE"/>
               </w:rPr>
               <w:t>StockLocation</w:t>
@@ -13087,12 +13321,14 @@
             <w:proofErr w:type="spellEnd"/>
             <w:r>
               <w:rPr>
+                <w:strike/>
                 <w:lang w:val="fr-BE"/>
               </w:rPr>
               <w:t xml:space="preserve"> </w:t>
             </w:r>
             <w:r>
               <w:rPr>
+                <w:strike/>
                 <w:lang w:val="fr-BE"/>
               </w:rPr>
               <w:br/>
@@ -13100,6 +13336,7 @@
             </w:r>
             <w:r>
               <w:rPr>
+                <w:strike/>
                 <w:lang w:val="fr-BE"/>
               </w:rPr>
               <w:br/>
@@ -13112,6 +13349,7 @@
     <w:p>
       <w:pPr>
         <w:rPr>
+          <w:strike/>
           <w:lang w:val="fr-BE"/>
         </w:rPr>
       </w:pPr>
@@ -13182,11 +13420,10 @@
         <w:docPartUnique/>
       </w:docPartObj>
     </w:sdtPr>
-    <w:sdtEndPr/>
     <w:sdtContent>
       <w:p>
         <w:pPr>
-          <w:pStyle w:val="Pieddepage"/>
+          <w:pStyle w:val="Footer"/>
         </w:pPr>
         <w:r>
           <w:rPr>
@@ -13393,7 +13630,7 @@
 <w:hdr xmlns:wpc="http://schemas.microsoft.com/office/word/2010/wordprocessingCanvas" xmlns:cx="http://schemas.microsoft.com/office/drawing/2014/chartex" xmlns:cx1="http://schemas.microsoft.com/office/drawing/2015/9/8/chartex" xmlns:cx2="http://schemas.microsoft.com/office/drawing/2015/10/21/chartex" xmlns:cx3="http://schemas.microsoft.com/office/drawing/2016/5/9/chartex" xmlns:cx4="http://schemas.microsoft.com/office/drawing/2016/5/10/chartex" xmlns:cx5="http://schemas.microsoft.com/office/drawing/2016/5/11/chartex" xmlns:cx6="http://schemas.microsoft.com/office/drawing/2016/5/12/chartex" xmlns:cx7="http://schemas.microsoft.com/office/drawing/2016/5/13/chartex" xmlns:cx8="http://schemas.microsoft.com/office/drawing/2016/5/14/chartex" xmlns:mc="http://schemas.openxmlformats.org/markup-compatibility/2006" xmlns:aink="http://schemas.microsoft.com/office/drawing/2016/ink" xmlns:am3d="http://schemas.microsoft.com/office/drawing/2017/model3d" xmlns:o="urn:schemas-microsoft-com:office:office" xmlns:r="http://schemas.openxmlformats.org/officeDocument/2006/relationships" xmlns:m="http://schemas.openxmlformats.org/officeDocument/2006/math" xmlns:v="urn:schemas-microsoft-com:vml" xmlns:wp14="http://schemas.microsoft.com/office/word/2010/wordprocessingDrawing" xmlns:wp="http://schemas.openxmlformats.org/drawingml/2006/wordprocessingDrawing" xmlns:w10="urn:schemas-microsoft-com:office:word" xmlns:w="http://schemas.openxmlformats.org/wordprocessingml/2006/main" xmlns:w14="http://schemas.microsoft.com/office/word/2010/wordml" xmlns:w15="http://schemas.microsoft.com/office/word/2012/wordml" xmlns:w16cid="http://schemas.microsoft.com/office/word/2016/wordml/cid" xmlns:w16se="http://schemas.microsoft.com/office/word/2015/wordml/symex" xmlns:wpg="http://schemas.microsoft.com/office/word/2010/wordprocessingGroup" xmlns:wpi="http://schemas.microsoft.com/office/word/2010/wordprocessingInk" xmlns:wne="http://schemas.microsoft.com/office/word/2006/wordml" xmlns:wps="http://schemas.microsoft.com/office/word/2010/wordprocessingShape" mc:Ignorable="w14 w15 w16se w16cid wp14">
   <w:p>
     <w:pPr>
-      <w:pStyle w:val="En-tte"/>
+      <w:pStyle w:val="Header"/>
       <w:tabs>
         <w:tab w:val="clear" w:pos="4536"/>
         <w:tab w:val="clear" w:pos="9072"/>
@@ -13552,7 +13789,7 @@
       </w:pPr>
     </w:pPrDefault>
   </w:docDefaults>
-  <w:latentStyles w:defLockedState="0" w:defUIPriority="99" w:defSemiHidden="0" w:defUnhideWhenUsed="0" w:defQFormat="0" w:count="376">
+  <w:latentStyles w:defLockedState="0" w:defUIPriority="99" w:defSemiHidden="0" w:defUnhideWhenUsed="0" w:defQFormat="0" w:count="377">
     <w:lsdException w:name="Normal" w:uiPriority="0" w:qFormat="1"/>
     <w:lsdException w:name="heading 1" w:uiPriority="9" w:qFormat="1"/>
     <w:lsdException w:name="heading 2" w:semiHidden="1" w:uiPriority="9" w:unhideWhenUsed="1" w:qFormat="1"/>
@@ -13929,17 +14166,18 @@
     <w:lsdException w:name="Hashtag" w:semiHidden="1" w:unhideWhenUsed="1"/>
     <w:lsdException w:name="Unresolved Mention" w:semiHidden="1" w:unhideWhenUsed="1"/>
     <w:lsdException w:name="Smart Link" w:semiHidden="1" w:unhideWhenUsed="1"/>
+    <w:lsdException w:name="Smart Link Error" w:semiHidden="1" w:unhideWhenUsed="1"/>
   </w:latentStyles>
   <w:style w:type="paragraph" w:default="1" w:styleId="Normal">
     <w:name w:val="Normal"/>
     <w:qFormat/>
     <w:rsid w:val="00433B0C"/>
   </w:style>
-  <w:style w:type="paragraph" w:styleId="Titre1">
+  <w:style w:type="paragraph" w:styleId="Heading1">
     <w:name w:val="heading 1"/>
     <w:basedOn w:val="Normal"/>
     <w:next w:val="Normal"/>
-    <w:link w:val="Titre1Car"/>
+    <w:link w:val="Heading1Char"/>
     <w:uiPriority w:val="9"/>
     <w:qFormat/>
     <w:rsid w:val="00433B0C"/>
@@ -13956,11 +14194,11 @@
       <w:szCs w:val="30"/>
     </w:rPr>
   </w:style>
-  <w:style w:type="paragraph" w:styleId="Titre2">
+  <w:style w:type="paragraph" w:styleId="Heading2">
     <w:name w:val="heading 2"/>
     <w:basedOn w:val="Normal"/>
     <w:next w:val="Normal"/>
-    <w:link w:val="Titre2Car"/>
+    <w:link w:val="Heading2Char"/>
     <w:uiPriority w:val="9"/>
     <w:unhideWhenUsed/>
     <w:qFormat/>
@@ -13978,11 +14216,11 @@
       <w:szCs w:val="28"/>
     </w:rPr>
   </w:style>
-  <w:style w:type="paragraph" w:styleId="Titre3">
+  <w:style w:type="paragraph" w:styleId="Heading3">
     <w:name w:val="heading 3"/>
     <w:basedOn w:val="Normal"/>
     <w:next w:val="Normal"/>
-    <w:link w:val="Titre3Car"/>
+    <w:link w:val="Heading3Char"/>
     <w:uiPriority w:val="9"/>
     <w:semiHidden/>
     <w:unhideWhenUsed/>
@@ -14001,11 +14239,11 @@
       <w:szCs w:val="26"/>
     </w:rPr>
   </w:style>
-  <w:style w:type="paragraph" w:styleId="Titre4">
+  <w:style w:type="paragraph" w:styleId="Heading4">
     <w:name w:val="heading 4"/>
     <w:basedOn w:val="Normal"/>
     <w:next w:val="Normal"/>
-    <w:link w:val="Titre4Car"/>
+    <w:link w:val="Heading4Char"/>
     <w:uiPriority w:val="9"/>
     <w:semiHidden/>
     <w:unhideWhenUsed/>
@@ -14026,11 +14264,11 @@
       <w:szCs w:val="25"/>
     </w:rPr>
   </w:style>
-  <w:style w:type="paragraph" w:styleId="Titre5">
+  <w:style w:type="paragraph" w:styleId="Heading5">
     <w:name w:val="heading 5"/>
     <w:basedOn w:val="Normal"/>
     <w:next w:val="Normal"/>
-    <w:link w:val="Titre5Car"/>
+    <w:link w:val="Heading5Char"/>
     <w:uiPriority w:val="9"/>
     <w:semiHidden/>
     <w:unhideWhenUsed/>
@@ -14051,11 +14289,11 @@
       <w:szCs w:val="24"/>
     </w:rPr>
   </w:style>
-  <w:style w:type="paragraph" w:styleId="Titre6">
+  <w:style w:type="paragraph" w:styleId="Heading6">
     <w:name w:val="heading 6"/>
     <w:basedOn w:val="Normal"/>
     <w:next w:val="Normal"/>
-    <w:link w:val="Titre6Car"/>
+    <w:link w:val="Heading6Char"/>
     <w:uiPriority w:val="9"/>
     <w:semiHidden/>
     <w:unhideWhenUsed/>
@@ -14076,11 +14314,11 @@
       <w:szCs w:val="23"/>
     </w:rPr>
   </w:style>
-  <w:style w:type="paragraph" w:styleId="Titre7">
+  <w:style w:type="paragraph" w:styleId="Heading7">
     <w:name w:val="heading 7"/>
     <w:basedOn w:val="Normal"/>
     <w:next w:val="Normal"/>
-    <w:link w:val="Titre7Car"/>
+    <w:link w:val="Heading7Char"/>
     <w:uiPriority w:val="9"/>
     <w:semiHidden/>
     <w:unhideWhenUsed/>
@@ -14097,11 +14335,11 @@
       <w:color w:val="073763" w:themeColor="accent1" w:themeShade="80"/>
     </w:rPr>
   </w:style>
-  <w:style w:type="paragraph" w:styleId="Titre8">
+  <w:style w:type="paragraph" w:styleId="Heading8">
     <w:name w:val="heading 8"/>
     <w:basedOn w:val="Normal"/>
     <w:next w:val="Normal"/>
-    <w:link w:val="Titre8Car"/>
+    <w:link w:val="Heading8Char"/>
     <w:uiPriority w:val="9"/>
     <w:semiHidden/>
     <w:unhideWhenUsed/>
@@ -14120,11 +14358,11 @@
       <w:szCs w:val="21"/>
     </w:rPr>
   </w:style>
-  <w:style w:type="paragraph" w:styleId="Titre9">
+  <w:style w:type="paragraph" w:styleId="Heading9">
     <w:name w:val="heading 9"/>
     <w:basedOn w:val="Normal"/>
     <w:next w:val="Normal"/>
-    <w:link w:val="Titre9Car"/>
+    <w:link w:val="Heading9Char"/>
     <w:uiPriority w:val="9"/>
     <w:semiHidden/>
     <w:unhideWhenUsed/>
@@ -14141,13 +14379,13 @@
       <w:color w:val="546421" w:themeColor="accent6" w:themeShade="80"/>
     </w:rPr>
   </w:style>
-  <w:style w:type="character" w:default="1" w:styleId="Policepardfaut">
+  <w:style w:type="character" w:default="1" w:styleId="DefaultParagraphFont">
     <w:name w:val="Default Paragraph Font"/>
     <w:uiPriority w:val="1"/>
     <w:semiHidden/>
     <w:unhideWhenUsed/>
   </w:style>
-  <w:style w:type="table" w:default="1" w:styleId="TableauNormal">
+  <w:style w:type="table" w:default="1" w:styleId="TableNormal">
     <w:name w:val="Normal Table"/>
     <w:uiPriority w:val="99"/>
     <w:semiHidden/>
@@ -14162,13 +14400,13 @@
       </w:tblCellMar>
     </w:tblPr>
   </w:style>
-  <w:style w:type="numbering" w:default="1" w:styleId="Aucuneliste">
+  <w:style w:type="numbering" w:default="1" w:styleId="NoList">
     <w:name w:val="No List"/>
     <w:uiPriority w:val="99"/>
     <w:semiHidden/>
     <w:unhideWhenUsed/>
   </w:style>
-  <w:style w:type="paragraph" w:styleId="Paragraphedeliste">
+  <w:style w:type="paragraph" w:styleId="ListParagraph">
     <w:name w:val="List Paragraph"/>
     <w:basedOn w:val="Normal"/>
     <w:uiPriority w:val="34"/>
@@ -14179,10 +14417,10 @@
       <w:contextualSpacing/>
     </w:pPr>
   </w:style>
-  <w:style w:type="character" w:customStyle="1" w:styleId="Titre1Car">
-    <w:name w:val="Titre 1 Car"/>
-    <w:basedOn w:val="Policepardfaut"/>
-    <w:link w:val="Titre1"/>
+  <w:style w:type="character" w:customStyle="1" w:styleId="Heading1Char">
+    <w:name w:val="Heading 1 Char"/>
+    <w:basedOn w:val="DefaultParagraphFont"/>
+    <w:link w:val="Heading1"/>
     <w:uiPriority w:val="9"/>
     <w:rsid w:val="00433B0C"/>
     <w:rPr>
@@ -14192,10 +14430,10 @@
       <w:szCs w:val="30"/>
     </w:rPr>
   </w:style>
-  <w:style w:type="character" w:customStyle="1" w:styleId="Titre2Car">
-    <w:name w:val="Titre 2 Car"/>
-    <w:basedOn w:val="Policepardfaut"/>
-    <w:link w:val="Titre2"/>
+  <w:style w:type="character" w:customStyle="1" w:styleId="Heading2Char">
+    <w:name w:val="Heading 2 Char"/>
+    <w:basedOn w:val="DefaultParagraphFont"/>
+    <w:link w:val="Heading2"/>
     <w:uiPriority w:val="9"/>
     <w:rsid w:val="00583C70"/>
     <w:rPr>
@@ -14205,10 +14443,10 @@
       <w:szCs w:val="28"/>
     </w:rPr>
   </w:style>
-  <w:style w:type="character" w:customStyle="1" w:styleId="Titre3Car">
-    <w:name w:val="Titre 3 Car"/>
-    <w:basedOn w:val="Policepardfaut"/>
-    <w:link w:val="Titre3"/>
+  <w:style w:type="character" w:customStyle="1" w:styleId="Heading3Char">
+    <w:name w:val="Heading 3 Char"/>
+    <w:basedOn w:val="DefaultParagraphFont"/>
+    <w:link w:val="Heading3"/>
     <w:uiPriority w:val="9"/>
     <w:semiHidden/>
     <w:rsid w:val="00433B0C"/>
@@ -14219,10 +14457,10 @@
       <w:szCs w:val="26"/>
     </w:rPr>
   </w:style>
-  <w:style w:type="character" w:customStyle="1" w:styleId="Titre4Car">
-    <w:name w:val="Titre 4 Car"/>
-    <w:basedOn w:val="Policepardfaut"/>
-    <w:link w:val="Titre4"/>
+  <w:style w:type="character" w:customStyle="1" w:styleId="Heading4Char">
+    <w:name w:val="Heading 4 Char"/>
+    <w:basedOn w:val="DefaultParagraphFont"/>
+    <w:link w:val="Heading4"/>
     <w:uiPriority w:val="9"/>
     <w:semiHidden/>
     <w:rsid w:val="00433B0C"/>
@@ -14235,10 +14473,10 @@
       <w:szCs w:val="25"/>
     </w:rPr>
   </w:style>
-  <w:style w:type="character" w:customStyle="1" w:styleId="Titre5Car">
-    <w:name w:val="Titre 5 Car"/>
-    <w:basedOn w:val="Policepardfaut"/>
-    <w:link w:val="Titre5"/>
+  <w:style w:type="character" w:customStyle="1" w:styleId="Heading5Char">
+    <w:name w:val="Heading 5 Char"/>
+    <w:basedOn w:val="DefaultParagraphFont"/>
+    <w:link w:val="Heading5"/>
     <w:uiPriority w:val="9"/>
     <w:semiHidden/>
     <w:rsid w:val="00433B0C"/>
@@ -14251,10 +14489,10 @@
       <w:szCs w:val="24"/>
     </w:rPr>
   </w:style>
-  <w:style w:type="character" w:customStyle="1" w:styleId="Titre6Car">
-    <w:name w:val="Titre 6 Car"/>
-    <w:basedOn w:val="Policepardfaut"/>
-    <w:link w:val="Titre6"/>
+  <w:style w:type="character" w:customStyle="1" w:styleId="Heading6Char">
+    <w:name w:val="Heading 6 Char"/>
+    <w:basedOn w:val="DefaultParagraphFont"/>
+    <w:link w:val="Heading6"/>
     <w:uiPriority w:val="9"/>
     <w:semiHidden/>
     <w:rsid w:val="00433B0C"/>
@@ -14267,10 +14505,10 @@
       <w:szCs w:val="23"/>
     </w:rPr>
   </w:style>
-  <w:style w:type="character" w:customStyle="1" w:styleId="Titre7Car">
-    <w:name w:val="Titre 7 Car"/>
-    <w:basedOn w:val="Policepardfaut"/>
-    <w:link w:val="Titre7"/>
+  <w:style w:type="character" w:customStyle="1" w:styleId="Heading7Char">
+    <w:name w:val="Heading 7 Char"/>
+    <w:basedOn w:val="DefaultParagraphFont"/>
+    <w:link w:val="Heading7"/>
     <w:uiPriority w:val="9"/>
     <w:semiHidden/>
     <w:rsid w:val="00433B0C"/>
@@ -14279,10 +14517,10 @@
       <w:color w:val="073763" w:themeColor="accent1" w:themeShade="80"/>
     </w:rPr>
   </w:style>
-  <w:style w:type="character" w:customStyle="1" w:styleId="Titre8Car">
-    <w:name w:val="Titre 8 Car"/>
-    <w:basedOn w:val="Policepardfaut"/>
-    <w:link w:val="Titre8"/>
+  <w:style w:type="character" w:customStyle="1" w:styleId="Heading8Char">
+    <w:name w:val="Heading 8 Char"/>
+    <w:basedOn w:val="DefaultParagraphFont"/>
+    <w:link w:val="Heading8"/>
     <w:uiPriority w:val="9"/>
     <w:semiHidden/>
     <w:rsid w:val="00433B0C"/>
@@ -14293,10 +14531,10 @@
       <w:szCs w:val="21"/>
     </w:rPr>
   </w:style>
-  <w:style w:type="character" w:customStyle="1" w:styleId="Titre9Car">
-    <w:name w:val="Titre 9 Car"/>
-    <w:basedOn w:val="Policepardfaut"/>
-    <w:link w:val="Titre9"/>
+  <w:style w:type="character" w:customStyle="1" w:styleId="Heading9Char">
+    <w:name w:val="Heading 9 Char"/>
+    <w:basedOn w:val="DefaultParagraphFont"/>
+    <w:link w:val="Heading9"/>
     <w:uiPriority w:val="9"/>
     <w:semiHidden/>
     <w:rsid w:val="00433B0C"/>
@@ -14305,7 +14543,7 @@
       <w:color w:val="546421" w:themeColor="accent6" w:themeShade="80"/>
     </w:rPr>
   </w:style>
-  <w:style w:type="paragraph" w:styleId="Lgende">
+  <w:style w:type="paragraph" w:styleId="Caption">
     <w:name w:val="caption"/>
     <w:basedOn w:val="Normal"/>
     <w:next w:val="Normal"/>
@@ -14325,11 +14563,11 @@
       <w:spacing w:val="6"/>
     </w:rPr>
   </w:style>
-  <w:style w:type="paragraph" w:styleId="Titre">
+  <w:style w:type="paragraph" w:styleId="Title">
     <w:name w:val="Title"/>
     <w:basedOn w:val="Normal"/>
     <w:next w:val="Normal"/>
-    <w:link w:val="TitreCar"/>
+    <w:link w:val="TitleChar"/>
     <w:uiPriority w:val="10"/>
     <w:qFormat/>
     <w:rsid w:val="00873499"/>
@@ -14346,10 +14584,10 @@
       <w:szCs w:val="52"/>
     </w:rPr>
   </w:style>
-  <w:style w:type="character" w:customStyle="1" w:styleId="TitreCar">
-    <w:name w:val="Titre Car"/>
-    <w:basedOn w:val="Policepardfaut"/>
-    <w:link w:val="Titre"/>
+  <w:style w:type="character" w:customStyle="1" w:styleId="TitleChar">
+    <w:name w:val="Title Char"/>
+    <w:basedOn w:val="DefaultParagraphFont"/>
+    <w:link w:val="Title"/>
     <w:uiPriority w:val="10"/>
     <w:rsid w:val="00873499"/>
     <w:rPr>
@@ -14360,11 +14598,11 @@
       <w:szCs w:val="52"/>
     </w:rPr>
   </w:style>
-  <w:style w:type="paragraph" w:styleId="Sous-titre">
+  <w:style w:type="paragraph" w:styleId="Subtitle">
     <w:name w:val="Subtitle"/>
     <w:basedOn w:val="Normal"/>
     <w:next w:val="Normal"/>
-    <w:link w:val="Sous-titreCar"/>
+    <w:link w:val="SubtitleChar"/>
     <w:uiPriority w:val="11"/>
     <w:qFormat/>
     <w:rsid w:val="00433B0C"/>
@@ -14378,19 +14616,19 @@
       <w:rFonts w:asciiTheme="majorHAnsi" w:eastAsiaTheme="majorEastAsia" w:hAnsiTheme="majorHAnsi" w:cstheme="majorBidi"/>
     </w:rPr>
   </w:style>
-  <w:style w:type="character" w:customStyle="1" w:styleId="Sous-titreCar">
-    <w:name w:val="Sous-titre Car"/>
-    <w:basedOn w:val="Policepardfaut"/>
-    <w:link w:val="Sous-titre"/>
+  <w:style w:type="character" w:customStyle="1" w:styleId="SubtitleChar">
+    <w:name w:val="Subtitle Char"/>
+    <w:basedOn w:val="DefaultParagraphFont"/>
+    <w:link w:val="Subtitle"/>
     <w:uiPriority w:val="11"/>
     <w:rsid w:val="00433B0C"/>
     <w:rPr>
       <w:rFonts w:asciiTheme="majorHAnsi" w:eastAsiaTheme="majorEastAsia" w:hAnsiTheme="majorHAnsi" w:cstheme="majorBidi"/>
     </w:rPr>
   </w:style>
-  <w:style w:type="character" w:styleId="lev">
+  <w:style w:type="character" w:styleId="Strong">
     <w:name w:val="Strong"/>
-    <w:basedOn w:val="Policepardfaut"/>
+    <w:basedOn w:val="DefaultParagraphFont"/>
     <w:uiPriority w:val="22"/>
     <w:qFormat/>
     <w:rsid w:val="00433B0C"/>
@@ -14399,9 +14637,9 @@
       <w:bCs/>
     </w:rPr>
   </w:style>
-  <w:style w:type="character" w:styleId="Accentuation">
+  <w:style w:type="character" w:styleId="Emphasis">
     <w:name w:val="Emphasis"/>
-    <w:basedOn w:val="Policepardfaut"/>
+    <w:basedOn w:val="DefaultParagraphFont"/>
     <w:uiPriority w:val="20"/>
     <w:qFormat/>
     <w:rsid w:val="00433B0C"/>
@@ -14410,7 +14648,7 @@
       <w:iCs/>
     </w:rPr>
   </w:style>
-  <w:style w:type="paragraph" w:styleId="Sansinterligne">
+  <w:style w:type="paragraph" w:styleId="NoSpacing">
     <w:name w:val="No Spacing"/>
     <w:uiPriority w:val="1"/>
     <w:qFormat/>
@@ -14419,11 +14657,11 @@
       <w:spacing w:after="0" w:line="240" w:lineRule="auto"/>
     </w:pPr>
   </w:style>
-  <w:style w:type="paragraph" w:styleId="Citation">
+  <w:style w:type="paragraph" w:styleId="Quote">
     <w:name w:val="Quote"/>
     <w:basedOn w:val="Normal"/>
     <w:next w:val="Normal"/>
-    <w:link w:val="CitationCar"/>
+    <w:link w:val="QuoteChar"/>
     <w:uiPriority w:val="29"/>
     <w:qFormat/>
     <w:rsid w:val="00433B0C"/>
@@ -14437,10 +14675,10 @@
       <w:iCs/>
     </w:rPr>
   </w:style>
-  <w:style w:type="character" w:customStyle="1" w:styleId="CitationCar">
-    <w:name w:val="Citation Car"/>
-    <w:basedOn w:val="Policepardfaut"/>
-    <w:link w:val="Citation"/>
+  <w:style w:type="character" w:customStyle="1" w:styleId="QuoteChar">
+    <w:name w:val="Quote Char"/>
+    <w:basedOn w:val="DefaultParagraphFont"/>
+    <w:link w:val="Quote"/>
     <w:uiPriority w:val="29"/>
     <w:rsid w:val="00433B0C"/>
     <w:rPr>
@@ -14448,11 +14686,11 @@
       <w:iCs/>
     </w:rPr>
   </w:style>
-  <w:style w:type="paragraph" w:styleId="Citationintense">
+  <w:style w:type="paragraph" w:styleId="IntenseQuote">
     <w:name w:val="Intense Quote"/>
     <w:basedOn w:val="Normal"/>
     <w:next w:val="Normal"/>
-    <w:link w:val="CitationintenseCar"/>
+    <w:link w:val="IntenseQuoteChar"/>
     <w:uiPriority w:val="30"/>
     <w:qFormat/>
     <w:rsid w:val="00433B0C"/>
@@ -14468,10 +14706,10 @@
       <w:szCs w:val="24"/>
     </w:rPr>
   </w:style>
-  <w:style w:type="character" w:customStyle="1" w:styleId="CitationintenseCar">
-    <w:name w:val="Citation intense Car"/>
-    <w:basedOn w:val="Policepardfaut"/>
-    <w:link w:val="Citationintense"/>
+  <w:style w:type="character" w:customStyle="1" w:styleId="IntenseQuoteChar">
+    <w:name w:val="Intense Quote Char"/>
+    <w:basedOn w:val="DefaultParagraphFont"/>
+    <w:link w:val="IntenseQuote"/>
     <w:uiPriority w:val="30"/>
     <w:rsid w:val="00433B0C"/>
     <w:rPr>
@@ -14481,9 +14719,9 @@
       <w:szCs w:val="24"/>
     </w:rPr>
   </w:style>
-  <w:style w:type="character" w:styleId="Accentuationlgre">
+  <w:style w:type="character" w:styleId="SubtleEmphasis">
     <w:name w:val="Subtle Emphasis"/>
-    <w:basedOn w:val="Policepardfaut"/>
+    <w:basedOn w:val="DefaultParagraphFont"/>
     <w:uiPriority w:val="19"/>
     <w:qFormat/>
     <w:rsid w:val="00433B0C"/>
@@ -14493,9 +14731,9 @@
       <w:color w:val="404040" w:themeColor="text1" w:themeTint="BF"/>
     </w:rPr>
   </w:style>
-  <w:style w:type="character" w:styleId="Accentuationintense">
+  <w:style w:type="character" w:styleId="IntenseEmphasis">
     <w:name w:val="Intense Emphasis"/>
-    <w:basedOn w:val="Policepardfaut"/>
+    <w:basedOn w:val="DefaultParagraphFont"/>
     <w:uiPriority w:val="21"/>
     <w:qFormat/>
     <w:rsid w:val="00433B0C"/>
@@ -14507,9 +14745,9 @@
       <w:color w:val="0F6FC6" w:themeColor="accent1"/>
     </w:rPr>
   </w:style>
-  <w:style w:type="character" w:styleId="Rfrencelgre">
+  <w:style w:type="character" w:styleId="SubtleReference">
     <w:name w:val="Subtle Reference"/>
-    <w:basedOn w:val="Policepardfaut"/>
+    <w:basedOn w:val="DefaultParagraphFont"/>
     <w:uiPriority w:val="31"/>
     <w:qFormat/>
     <w:rsid w:val="00433B0C"/>
@@ -14519,9 +14757,9 @@
       <w:u w:val="single" w:color="7F7F7F" w:themeColor="text1" w:themeTint="80"/>
     </w:rPr>
   </w:style>
-  <w:style w:type="character" w:styleId="Rfrenceintense">
+  <w:style w:type="character" w:styleId="IntenseReference">
     <w:name w:val="Intense Reference"/>
-    <w:basedOn w:val="Policepardfaut"/>
+    <w:basedOn w:val="DefaultParagraphFont"/>
     <w:uiPriority w:val="32"/>
     <w:qFormat/>
     <w:rsid w:val="00433B0C"/>
@@ -14534,9 +14772,9 @@
       <w:u w:val="single"/>
     </w:rPr>
   </w:style>
-  <w:style w:type="character" w:styleId="Titredulivre">
+  <w:style w:type="character" w:styleId="BookTitle">
     <w:name w:val="Book Title"/>
-    <w:basedOn w:val="Policepardfaut"/>
+    <w:basedOn w:val="DefaultParagraphFont"/>
     <w:uiPriority w:val="33"/>
     <w:qFormat/>
     <w:rsid w:val="00433B0C"/>
@@ -14546,9 +14784,9 @@
       <w:smallCaps/>
     </w:rPr>
   </w:style>
-  <w:style w:type="paragraph" w:styleId="En-ttedetabledesmatires">
+  <w:style w:type="paragraph" w:styleId="TOCHeading">
     <w:name w:val="TOC Heading"/>
-    <w:basedOn w:val="Titre1"/>
+    <w:basedOn w:val="Heading1"/>
     <w:next w:val="Normal"/>
     <w:uiPriority w:val="39"/>
     <w:semiHidden/>
@@ -14559,10 +14797,10 @@
       <w:outlineLvl w:val="9"/>
     </w:pPr>
   </w:style>
-  <w:style w:type="paragraph" w:styleId="En-tte">
+  <w:style w:type="paragraph" w:styleId="Header">
     <w:name w:val="header"/>
     <w:basedOn w:val="Normal"/>
-    <w:link w:val="En-tteCar"/>
+    <w:link w:val="HeaderChar"/>
     <w:uiPriority w:val="99"/>
     <w:unhideWhenUsed/>
     <w:rsid w:val="00873499"/>
@@ -14574,17 +14812,17 @@
       <w:spacing w:after="0" w:line="240" w:lineRule="auto"/>
     </w:pPr>
   </w:style>
-  <w:style w:type="character" w:customStyle="1" w:styleId="En-tteCar">
-    <w:name w:val="En-tête Car"/>
-    <w:basedOn w:val="Policepardfaut"/>
-    <w:link w:val="En-tte"/>
+  <w:style w:type="character" w:customStyle="1" w:styleId="HeaderChar">
+    <w:name w:val="Header Char"/>
+    <w:basedOn w:val="DefaultParagraphFont"/>
+    <w:link w:val="Header"/>
     <w:uiPriority w:val="99"/>
     <w:rsid w:val="00873499"/>
   </w:style>
-  <w:style w:type="paragraph" w:styleId="Pieddepage">
+  <w:style w:type="paragraph" w:styleId="Footer">
     <w:name w:val="footer"/>
     <w:basedOn w:val="Normal"/>
-    <w:link w:val="PieddepageCar"/>
+    <w:link w:val="FooterChar"/>
     <w:uiPriority w:val="99"/>
     <w:unhideWhenUsed/>
     <w:rsid w:val="00873499"/>
@@ -14596,16 +14834,16 @@
       <w:spacing w:after="0" w:line="240" w:lineRule="auto"/>
     </w:pPr>
   </w:style>
-  <w:style w:type="character" w:customStyle="1" w:styleId="PieddepageCar">
-    <w:name w:val="Pied de page Car"/>
-    <w:basedOn w:val="Policepardfaut"/>
-    <w:link w:val="Pieddepage"/>
+  <w:style w:type="character" w:customStyle="1" w:styleId="FooterChar">
+    <w:name w:val="Footer Char"/>
+    <w:basedOn w:val="DefaultParagraphFont"/>
+    <w:link w:val="Footer"/>
     <w:uiPriority w:val="99"/>
     <w:rsid w:val="00873499"/>
   </w:style>
-  <w:style w:type="table" w:styleId="TableauGrille2">
+  <w:style w:type="table" w:styleId="GridTable2">
     <w:name w:val="Grid Table 2"/>
-    <w:basedOn w:val="TableauNormal"/>
+    <w:basedOn w:val="TableNormal"/>
     <w:uiPriority w:val="47"/>
     <w:rsid w:val="00583C70"/>
     <w:pPr>
@@ -14681,9 +14919,9 @@
       </w:tcPr>
     </w:tblStylePr>
   </w:style>
-  <w:style w:type="table" w:styleId="Grilledutableau">
+  <w:style w:type="table" w:styleId="TableGrid">
     <w:name w:val="Table Grid"/>
-    <w:basedOn w:val="TableauNormal"/>
+    <w:basedOn w:val="TableNormal"/>
     <w:uiPriority w:val="39"/>
     <w:rsid w:val="00411550"/>
     <w:pPr>

</xml_diff>

<commit_message>
Changes made to match the to do list
</commit_message>
<xml_diff>
--- a/Projet informatique intégré - Dossier de l'énoncé.docx
+++ b/Projet informatique intégré - Dossier de l'énoncé.docx
@@ -1,10 +1,10 @@
 
 <file path=word/document.xml><?xml version="1.0" encoding="utf-8"?>
-<w:document xmlns:wpc="http://schemas.microsoft.com/office/word/2010/wordprocessingCanvas" xmlns:cx="http://schemas.microsoft.com/office/drawing/2014/chartex" xmlns:cx1="http://schemas.microsoft.com/office/drawing/2015/9/8/chartex" xmlns:cx2="http://schemas.microsoft.com/office/drawing/2015/10/21/chartex" xmlns:cx3="http://schemas.microsoft.com/office/drawing/2016/5/9/chartex" xmlns:cx4="http://schemas.microsoft.com/office/drawing/2016/5/10/chartex" xmlns:cx5="http://schemas.microsoft.com/office/drawing/2016/5/11/chartex" xmlns:cx6="http://schemas.microsoft.com/office/drawing/2016/5/12/chartex" xmlns:cx7="http://schemas.microsoft.com/office/drawing/2016/5/13/chartex" xmlns:cx8="http://schemas.microsoft.com/office/drawing/2016/5/14/chartex" xmlns:mc="http://schemas.openxmlformats.org/markup-compatibility/2006" xmlns:aink="http://schemas.microsoft.com/office/drawing/2016/ink" xmlns:am3d="http://schemas.microsoft.com/office/drawing/2017/model3d" xmlns:o="urn:schemas-microsoft-com:office:office" xmlns:r="http://schemas.openxmlformats.org/officeDocument/2006/relationships" xmlns:m="http://schemas.openxmlformats.org/officeDocument/2006/math" xmlns:v="urn:schemas-microsoft-com:vml" xmlns:wp14="http://schemas.microsoft.com/office/word/2010/wordprocessingDrawing" xmlns:wp="http://schemas.openxmlformats.org/drawingml/2006/wordprocessingDrawing" xmlns:w10="urn:schemas-microsoft-com:office:word" xmlns:w="http://schemas.openxmlformats.org/wordprocessingml/2006/main" xmlns:w14="http://schemas.microsoft.com/office/word/2010/wordml" xmlns:w15="http://schemas.microsoft.com/office/word/2012/wordml" xmlns:w16cid="http://schemas.microsoft.com/office/word/2016/wordml/cid" xmlns:w16se="http://schemas.microsoft.com/office/word/2015/wordml/symex" xmlns:wpg="http://schemas.microsoft.com/office/word/2010/wordprocessingGroup" xmlns:wpi="http://schemas.microsoft.com/office/word/2010/wordprocessingInk" xmlns:wne="http://schemas.microsoft.com/office/word/2006/wordml" xmlns:wps="http://schemas.microsoft.com/office/word/2010/wordprocessingShape" mc:Ignorable="w14 w15 w16se w16cid wp14">
+<w:document xmlns:wpc="http://schemas.microsoft.com/office/word/2010/wordprocessingCanvas" xmlns:cx="http://schemas.microsoft.com/office/drawing/2014/chartex" xmlns:cx1="http://schemas.microsoft.com/office/drawing/2015/9/8/chartex" xmlns:cx2="http://schemas.microsoft.com/office/drawing/2015/10/21/chartex" xmlns:cx3="http://schemas.microsoft.com/office/drawing/2016/5/9/chartex" xmlns:cx4="http://schemas.microsoft.com/office/drawing/2016/5/10/chartex" xmlns:cx5="http://schemas.microsoft.com/office/drawing/2016/5/11/chartex" xmlns:cx6="http://schemas.microsoft.com/office/drawing/2016/5/12/chartex" xmlns:cx7="http://schemas.microsoft.com/office/drawing/2016/5/13/chartex" xmlns:cx8="http://schemas.microsoft.com/office/drawing/2016/5/14/chartex" xmlns:mc="http://schemas.openxmlformats.org/markup-compatibility/2006" xmlns:aink="http://schemas.microsoft.com/office/drawing/2016/ink" xmlns:am3d="http://schemas.microsoft.com/office/drawing/2017/model3d" xmlns:o="urn:schemas-microsoft-com:office:office" xmlns:r="http://schemas.openxmlformats.org/officeDocument/2006/relationships" xmlns:m="http://schemas.openxmlformats.org/officeDocument/2006/math" xmlns:v="urn:schemas-microsoft-com:vml" xmlns:wp14="http://schemas.microsoft.com/office/word/2010/wordprocessingDrawing" xmlns:wp="http://schemas.openxmlformats.org/drawingml/2006/wordprocessingDrawing" xmlns:w10="urn:schemas-microsoft-com:office:word" xmlns:w="http://schemas.openxmlformats.org/wordprocessingml/2006/main" xmlns:w14="http://schemas.microsoft.com/office/word/2010/wordml" xmlns:w15="http://schemas.microsoft.com/office/word/2012/wordml" xmlns:w16cex="http://schemas.microsoft.com/office/word/2018/wordml/cex" xmlns:w16cid="http://schemas.microsoft.com/office/word/2016/wordml/cid" xmlns:w16="http://schemas.microsoft.com/office/word/2018/wordml" xmlns:w16se="http://schemas.microsoft.com/office/word/2015/wordml/symex" xmlns:wpg="http://schemas.microsoft.com/office/word/2010/wordprocessingGroup" xmlns:wpi="http://schemas.microsoft.com/office/word/2010/wordprocessingInk" xmlns:wne="http://schemas.microsoft.com/office/word/2006/wordml" xmlns:wps="http://schemas.microsoft.com/office/word/2010/wordprocessingShape" mc:Ignorable="w14 w15 w16se w16cid w16 w16cex wp14">
   <w:body>
     <w:p>
       <w:pPr>
-        <w:pStyle w:val="Title"/>
+        <w:pStyle w:val="Titre"/>
       </w:pPr>
       <w:r>
         <w:t>Projet informatique intégré</w:t>
@@ -12,7 +12,7 @@
     </w:p>
     <w:p>
       <w:pPr>
-        <w:pStyle w:val="Heading1"/>
+        <w:pStyle w:val="Titre1"/>
       </w:pPr>
       <w:r>
         <w:t>Présentation du domaine d’application</w:t>
@@ -28,7 +28,7 @@
     </w:p>
     <w:p>
       <w:pPr>
-        <w:pStyle w:val="ListParagraph"/>
+        <w:pStyle w:val="Paragraphedeliste"/>
         <w:numPr>
           <w:ilvl w:val="0"/>
           <w:numId w:val="1"/>
@@ -67,7 +67,7 @@
     </w:p>
     <w:p>
       <w:pPr>
-        <w:pStyle w:val="ListParagraph"/>
+        <w:pStyle w:val="Paragraphedeliste"/>
         <w:numPr>
           <w:ilvl w:val="0"/>
           <w:numId w:val="1"/>
@@ -87,7 +87,7 @@
     </w:p>
     <w:p>
       <w:pPr>
-        <w:pStyle w:val="ListParagraph"/>
+        <w:pStyle w:val="Paragraphedeliste"/>
         <w:numPr>
           <w:ilvl w:val="0"/>
           <w:numId w:val="1"/>
@@ -179,7 +179,7 @@
     </w:p>
     <w:p>
       <w:pPr>
-        <w:pStyle w:val="ListParagraph"/>
+        <w:pStyle w:val="Paragraphedeliste"/>
         <w:numPr>
           <w:ilvl w:val="0"/>
           <w:numId w:val="1"/>
@@ -227,7 +227,7 @@
     </w:p>
     <w:p>
       <w:pPr>
-        <w:pStyle w:val="Heading1"/>
+        <w:pStyle w:val="Titre1"/>
       </w:pPr>
       <w:r>
         <w:lastRenderedPageBreak/>
@@ -290,7 +290,7 @@
     </w:p>
     <w:p>
       <w:pPr>
-        <w:pStyle w:val="Heading1"/>
+        <w:pStyle w:val="Titre1"/>
       </w:pPr>
       <w:r>
         <w:rPr>
@@ -298,16 +298,16 @@
         </w:rPr>
         <w:lastRenderedPageBreak/>
         <w:drawing>
-          <wp:anchor distT="0" distB="0" distL="114300" distR="114300" simplePos="0" relativeHeight="251660288" behindDoc="0" locked="0" layoutInCell="1" allowOverlap="1" wp14:anchorId="31DFBF95" wp14:editId="5FC4D99D">
+          <wp:anchor distT="0" distB="0" distL="114300" distR="114300" simplePos="0" relativeHeight="251660288" behindDoc="0" locked="0" layoutInCell="1" allowOverlap="1" wp14:anchorId="31DFBF95" wp14:editId="733B98BF">
             <wp:simplePos x="0" y="0"/>
             <wp:positionH relativeFrom="margin">
               <wp:posOffset>-567055</wp:posOffset>
             </wp:positionH>
             <wp:positionV relativeFrom="paragraph">
-              <wp:posOffset>384175</wp:posOffset>
+              <wp:posOffset>422910</wp:posOffset>
             </wp:positionV>
-            <wp:extent cx="10026650" cy="4796155"/>
-            <wp:effectExtent l="0" t="0" r="0" b="4445"/>
+            <wp:extent cx="10026650" cy="4718685"/>
+            <wp:effectExtent l="0" t="0" r="0" b="5715"/>
             <wp:wrapSquare wrapText="bothSides"/>
             <wp:docPr id="5" name="Image 5"/>
             <wp:cNvGraphicFramePr>
@@ -321,7 +321,7 @@
                     <pic:cNvPicPr/>
                   </pic:nvPicPr>
                   <pic:blipFill>
-                    <a:blip r:embed="rId12">
+                    <a:blip r:embed="rId12" cstate="print">
                       <a:extLst>
                         <a:ext uri="{28A0092B-C50C-407E-A947-70E740481C1C}">
                           <a14:useLocalDpi xmlns:a14="http://schemas.microsoft.com/office/drawing/2010/main" val="0"/>
@@ -335,7 +335,7 @@
                   <pic:spPr>
                     <a:xfrm>
                       <a:off x="0" y="0"/>
-                      <a:ext cx="10026650" cy="4796155"/>
+                      <a:ext cx="10026650" cy="4718685"/>
                     </a:xfrm>
                     <a:prstGeom prst="rect">
                       <a:avLst/>
@@ -360,7 +360,7 @@
     <w:p/>
     <w:p>
       <w:pPr>
-        <w:pStyle w:val="Heading1"/>
+        <w:pStyle w:val="Titre1"/>
       </w:pPr>
       <w:r>
         <w:lastRenderedPageBreak/>
@@ -376,9 +376,9 @@
           <w:noProof/>
         </w:rPr>
         <w:drawing>
-          <wp:inline distT="0" distB="0" distL="0" distR="0" wp14:anchorId="59C04C7A" wp14:editId="0DE9F3F0">
-            <wp:extent cx="6387484" cy="5421934"/>
-            <wp:effectExtent l="0" t="0" r="0" b="7620"/>
+          <wp:inline distT="0" distB="0" distL="0" distR="0" wp14:anchorId="59C04C7A" wp14:editId="66D72105">
+            <wp:extent cx="6377975" cy="5421934"/>
+            <wp:effectExtent l="0" t="0" r="3810" b="7620"/>
             <wp:docPr id="1" name="Image 1"/>
             <wp:cNvGraphicFramePr>
               <a:graphicFrameLocks xmlns:a="http://schemas.openxmlformats.org/drawingml/2006/main" noChangeAspect="1"/>
@@ -405,7 +405,7 @@
                   <pic:spPr>
                     <a:xfrm>
                       <a:off x="0" y="0"/>
-                      <a:ext cx="6387484" cy="5421934"/>
+                      <a:ext cx="6377975" cy="5421934"/>
                     </a:xfrm>
                     <a:prstGeom prst="rect">
                       <a:avLst/>
@@ -417,12 +417,10 @@
           </wp:inline>
         </w:drawing>
       </w:r>
-      <w:bookmarkStart w:id="0" w:name="_GoBack"/>
-      <w:bookmarkEnd w:id="0"/>
     </w:p>
     <w:p>
       <w:pPr>
-        <w:pStyle w:val="Heading1"/>
+        <w:pStyle w:val="Titre1"/>
       </w:pPr>
       <w:r>
         <w:lastRenderedPageBreak/>
@@ -431,7 +429,7 @@
     </w:p>
     <w:p>
       <w:pPr>
-        <w:pStyle w:val="Heading2"/>
+        <w:pStyle w:val="Titre2"/>
       </w:pPr>
       <w:r>
         <w:t>User</w:t>
@@ -471,7 +469,7 @@
     </w:p>
     <w:tbl>
       <w:tblPr>
-        <w:tblStyle w:val="GridTable2"/>
+        <w:tblStyle w:val="TableauGrille2"/>
         <w:tblW w:w="5000" w:type="pct"/>
         <w:tblLook w:val="04A0" w:firstRow="1" w:lastRow="0" w:firstColumn="1" w:lastColumn="0" w:noHBand="0" w:noVBand="1"/>
       </w:tblPr>
@@ -1325,7 +1323,7 @@
     </w:tbl>
     <w:p>
       <w:pPr>
-        <w:pStyle w:val="Heading2"/>
+        <w:pStyle w:val="Titre2"/>
       </w:pPr>
       <w:proofErr w:type="spellStart"/>
       <w:r>
@@ -1338,7 +1336,7 @@
     </w:p>
     <w:tbl>
       <w:tblPr>
-        <w:tblStyle w:val="GridTable2"/>
+        <w:tblStyle w:val="TableauGrille2"/>
         <w:tblW w:w="5000" w:type="pct"/>
         <w:tblLook w:val="04A0" w:firstRow="1" w:lastRow="0" w:firstColumn="1" w:lastColumn="0" w:noHBand="0" w:noVBand="1"/>
       </w:tblPr>
@@ -1530,7 +1528,7 @@
     </w:tbl>
     <w:p>
       <w:pPr>
-        <w:pStyle w:val="Heading2"/>
+        <w:pStyle w:val="Titre2"/>
         <w:rPr>
           <w:lang w:val="en-GB"/>
         </w:rPr>
@@ -1550,7 +1548,7 @@
     </w:p>
     <w:tbl>
       <w:tblPr>
-        <w:tblStyle w:val="GridTable2"/>
+        <w:tblStyle w:val="TableauGrille2"/>
         <w:tblW w:w="5000" w:type="pct"/>
         <w:tblLook w:val="04A0" w:firstRow="1" w:lastRow="0" w:firstColumn="1" w:lastColumn="0" w:noHBand="0" w:noVBand="1"/>
       </w:tblPr>
@@ -1806,7 +1804,7 @@
     </w:p>
     <w:p>
       <w:pPr>
-        <w:pStyle w:val="Heading2"/>
+        <w:pStyle w:val="Titre2"/>
         <w:rPr>
           <w:lang w:val="en-GB"/>
         </w:rPr>
@@ -1833,7 +1831,7 @@
     </w:p>
     <w:tbl>
       <w:tblPr>
-        <w:tblStyle w:val="GridTable2"/>
+        <w:tblStyle w:val="TableauGrille2"/>
         <w:tblW w:w="5000" w:type="pct"/>
         <w:tblLook w:val="04A0" w:firstRow="1" w:lastRow="0" w:firstColumn="1" w:lastColumn="0" w:noHBand="0" w:noVBand="1"/>
       </w:tblPr>
@@ -2075,7 +2073,7 @@
     </w:tbl>
     <w:p>
       <w:pPr>
-        <w:pStyle w:val="Heading2"/>
+        <w:pStyle w:val="Titre2"/>
       </w:pPr>
       <w:proofErr w:type="spellStart"/>
       <w:r>
@@ -2123,7 +2121,7 @@
     </w:p>
     <w:tbl>
       <w:tblPr>
-        <w:tblStyle w:val="GridTable2"/>
+        <w:tblStyle w:val="TableauGrille2"/>
         <w:tblW w:w="5000" w:type="pct"/>
         <w:tblLook w:val="04A0" w:firstRow="1" w:lastRow="0" w:firstColumn="1" w:lastColumn="0" w:noHBand="0" w:noVBand="1"/>
       </w:tblPr>
@@ -2624,7 +2622,7 @@
     </w:tbl>
     <w:p>
       <w:pPr>
-        <w:pStyle w:val="Heading2"/>
+        <w:pStyle w:val="Titre2"/>
         <w:rPr>
           <w:lang w:val="en-GB"/>
         </w:rPr>
@@ -2646,7 +2644,7 @@
     </w:p>
     <w:tbl>
       <w:tblPr>
-        <w:tblStyle w:val="GridTable2"/>
+        <w:tblStyle w:val="TableauGrille2"/>
         <w:tblW w:w="5000" w:type="pct"/>
         <w:tblLook w:val="04A0" w:firstRow="1" w:lastRow="0" w:firstColumn="1" w:lastColumn="0" w:noHBand="0" w:noVBand="1"/>
       </w:tblPr>
@@ -2890,7 +2888,7 @@
     </w:tbl>
     <w:p>
       <w:pPr>
-        <w:pStyle w:val="Heading2"/>
+        <w:pStyle w:val="Titre2"/>
       </w:pPr>
       <w:r>
         <w:lastRenderedPageBreak/>
@@ -2922,7 +2920,7 @@
     </w:p>
     <w:tbl>
       <w:tblPr>
-        <w:tblStyle w:val="GridTable2"/>
+        <w:tblStyle w:val="TableauGrille2"/>
         <w:tblW w:w="5000" w:type="pct"/>
         <w:tblLook w:val="04A0" w:firstRow="1" w:lastRow="0" w:firstColumn="1" w:lastColumn="0" w:noHBand="0" w:noVBand="1"/>
       </w:tblPr>
@@ -3229,7 +3227,7 @@
     </w:tbl>
     <w:p>
       <w:pPr>
-        <w:pStyle w:val="Heading2"/>
+        <w:pStyle w:val="Titre2"/>
         <w:rPr>
           <w:lang w:val="en-GB"/>
         </w:rPr>
@@ -3249,7 +3247,7 @@
     </w:p>
     <w:tbl>
       <w:tblPr>
-        <w:tblStyle w:val="GridTable2"/>
+        <w:tblStyle w:val="TableauGrille2"/>
         <w:tblW w:w="5000" w:type="pct"/>
         <w:tblLook w:val="04A0" w:firstRow="1" w:lastRow="0" w:firstColumn="1" w:lastColumn="0" w:noHBand="0" w:noVBand="1"/>
       </w:tblPr>
@@ -3435,7 +3433,7 @@
     </w:tbl>
     <w:p>
       <w:pPr>
-        <w:pStyle w:val="Heading2"/>
+        <w:pStyle w:val="Titre2"/>
         <w:rPr>
           <w:lang w:val="en-GB"/>
         </w:rPr>
@@ -3455,7 +3453,7 @@
     </w:p>
     <w:tbl>
       <w:tblPr>
-        <w:tblStyle w:val="GridTable2"/>
+        <w:tblStyle w:val="TableauGrille2"/>
         <w:tblW w:w="5000" w:type="pct"/>
         <w:tblLook w:val="04A0" w:firstRow="1" w:lastRow="0" w:firstColumn="1" w:lastColumn="0" w:noHBand="0" w:noVBand="1"/>
       </w:tblPr>
@@ -3868,7 +3866,7 @@
     </w:p>
     <w:p>
       <w:pPr>
-        <w:pStyle w:val="Heading2"/>
+        <w:pStyle w:val="Titre2"/>
       </w:pPr>
       <w:proofErr w:type="spellStart"/>
       <w:r>
@@ -3887,7 +3885,7 @@
     </w:p>
     <w:tbl>
       <w:tblPr>
-        <w:tblStyle w:val="GridTable2"/>
+        <w:tblStyle w:val="TableauGrille2"/>
         <w:tblW w:w="5000" w:type="pct"/>
         <w:tblLook w:val="04A0" w:firstRow="1" w:lastRow="0" w:firstColumn="1" w:lastColumn="0" w:noHBand="0" w:noVBand="1"/>
       </w:tblPr>
@@ -4424,7 +4422,7 @@
     </w:tbl>
     <w:p>
       <w:pPr>
-        <w:pStyle w:val="Heading2"/>
+        <w:pStyle w:val="Titre2"/>
       </w:pPr>
       <w:r>
         <w:t>Drink</w:t>
@@ -4435,7 +4433,7 @@
     </w:p>
     <w:tbl>
       <w:tblPr>
-        <w:tblStyle w:val="GridTable2"/>
+        <w:tblStyle w:val="TableauGrille2"/>
         <w:tblW w:w="5000" w:type="pct"/>
         <w:tblLook w:val="04A0" w:firstRow="1" w:lastRow="0" w:firstColumn="1" w:lastColumn="0" w:noHBand="0" w:noVBand="1"/>
       </w:tblPr>
@@ -4790,7 +4788,7 @@
     </w:tbl>
     <w:p>
       <w:pPr>
-        <w:pStyle w:val="Heading2"/>
+        <w:pStyle w:val="Titre2"/>
       </w:pPr>
       <w:proofErr w:type="spellStart"/>
       <w:r>
@@ -4809,7 +4807,7 @@
     </w:p>
     <w:tbl>
       <w:tblPr>
-        <w:tblStyle w:val="GridTable2"/>
+        <w:tblStyle w:val="TableauGrille2"/>
         <w:tblW w:w="5000" w:type="pct"/>
         <w:tblLook w:val="04A0" w:firstRow="1" w:lastRow="0" w:firstColumn="1" w:lastColumn="0" w:noHBand="0" w:noVBand="1"/>
       </w:tblPr>
@@ -5261,7 +5259,7 @@
     </w:tbl>
     <w:p>
       <w:pPr>
-        <w:pStyle w:val="Heading2"/>
+        <w:pStyle w:val="Titre2"/>
       </w:pPr>
       <w:proofErr w:type="spellStart"/>
       <w:r>
@@ -5274,7 +5272,7 @@
     </w:p>
     <w:tbl>
       <w:tblPr>
-        <w:tblStyle w:val="GridTable2"/>
+        <w:tblStyle w:val="TableauGrille2"/>
         <w:tblW w:w="5000" w:type="pct"/>
         <w:tblLook w:val="04A0" w:firstRow="1" w:lastRow="0" w:firstColumn="1" w:lastColumn="0" w:noHBand="0" w:noVBand="1"/>
       </w:tblPr>
@@ -5416,7 +5414,7 @@
     </w:tbl>
     <w:p>
       <w:pPr>
-        <w:pStyle w:val="Heading2"/>
+        <w:pStyle w:val="Titre2"/>
       </w:pPr>
       <w:r>
         <w:lastRenderedPageBreak/>
@@ -5428,7 +5426,7 @@
     </w:p>
     <w:tbl>
       <w:tblPr>
-        <w:tblStyle w:val="GridTable2"/>
+        <w:tblStyle w:val="TableauGrille2"/>
         <w:tblW w:w="5000" w:type="pct"/>
         <w:tblLook w:val="04A0" w:firstRow="1" w:lastRow="0" w:firstColumn="1" w:lastColumn="0" w:noHBand="0" w:noVBand="1"/>
       </w:tblPr>
@@ -5646,7 +5644,7 @@
     <w:p/>
     <w:p>
       <w:pPr>
-        <w:pStyle w:val="Heading2"/>
+        <w:pStyle w:val="Titre2"/>
       </w:pPr>
       <w:r>
         <w:t>Coffee</w:t>
@@ -5662,7 +5660,7 @@
     </w:p>
     <w:tbl>
       <w:tblPr>
-        <w:tblStyle w:val="GridTable2"/>
+        <w:tblStyle w:val="TableauGrille2"/>
         <w:tblW w:w="5000" w:type="pct"/>
         <w:tblLook w:val="04A0" w:firstRow="1" w:lastRow="0" w:firstColumn="1" w:lastColumn="0" w:noHBand="0" w:noVBand="1"/>
       </w:tblPr>
@@ -6737,7 +6735,7 @@
     </w:tbl>
     <w:p>
       <w:pPr>
-        <w:pStyle w:val="Heading2"/>
+        <w:pStyle w:val="Titre2"/>
       </w:pPr>
       <w:proofErr w:type="spellStart"/>
       <w:r>
@@ -6750,7 +6748,7 @@
     </w:p>
     <w:tbl>
       <w:tblPr>
-        <w:tblStyle w:val="GridTable2"/>
+        <w:tblStyle w:val="TableauGrille2"/>
         <w:tblW w:w="5000" w:type="pct"/>
         <w:tblLook w:val="04A0" w:firstRow="1" w:lastRow="0" w:firstColumn="1" w:lastColumn="0" w:noHBand="0" w:noVBand="1"/>
       </w:tblPr>
@@ -7055,7 +7053,7 @@
     <w:p/>
     <w:p>
       <w:pPr>
-        <w:pStyle w:val="Heading2"/>
+        <w:pStyle w:val="Titre2"/>
       </w:pPr>
       <w:proofErr w:type="spellStart"/>
       <w:r>
@@ -7068,7 +7066,7 @@
     </w:p>
     <w:tbl>
       <w:tblPr>
-        <w:tblStyle w:val="GridTable2"/>
+        <w:tblStyle w:val="TableauGrille2"/>
         <w:tblW w:w="5000" w:type="pct"/>
         <w:tblLook w:val="04A0" w:firstRow="1" w:lastRow="0" w:firstColumn="1" w:lastColumn="0" w:noHBand="0" w:noVBand="1"/>
       </w:tblPr>
@@ -7624,7 +7622,7 @@
     </w:tbl>
     <w:p>
       <w:pPr>
-        <w:pStyle w:val="Heading2"/>
+        <w:pStyle w:val="Titre2"/>
       </w:pPr>
       <w:proofErr w:type="spellStart"/>
       <w:r>
@@ -7637,7 +7635,7 @@
     </w:p>
     <w:tbl>
       <w:tblPr>
-        <w:tblStyle w:val="GridTable2"/>
+        <w:tblStyle w:val="TableauGrille2"/>
         <w:tblW w:w="5000" w:type="pct"/>
         <w:tblLook w:val="04A0" w:firstRow="1" w:lastRow="0" w:firstColumn="1" w:lastColumn="0" w:noHBand="0" w:noVBand="1"/>
       </w:tblPr>
@@ -8010,7 +8008,7 @@
     </w:tbl>
     <w:p>
       <w:pPr>
-        <w:pStyle w:val="Heading2"/>
+        <w:pStyle w:val="Titre2"/>
       </w:pPr>
       <w:r>
         <w:t>Food</w:t>
@@ -8021,7 +8019,7 @@
     </w:p>
     <w:tbl>
       <w:tblPr>
-        <w:tblStyle w:val="GridTable2"/>
+        <w:tblStyle w:val="TableauGrille2"/>
         <w:tblW w:w="5000" w:type="pct"/>
         <w:tblLook w:val="04A0" w:firstRow="1" w:lastRow="0" w:firstColumn="1" w:lastColumn="0" w:noHBand="0" w:noVBand="1"/>
       </w:tblPr>
@@ -8513,7 +8511,7 @@
     </w:p>
     <w:p>
       <w:pPr>
-        <w:pStyle w:val="Heading2"/>
+        <w:pStyle w:val="Titre2"/>
       </w:pPr>
       <w:proofErr w:type="spellStart"/>
       <w:r>
@@ -8549,7 +8547,7 @@
     </w:p>
     <w:tbl>
       <w:tblPr>
-        <w:tblStyle w:val="GridTable2"/>
+        <w:tblStyle w:val="TableauGrille2"/>
         <w:tblW w:w="5000" w:type="pct"/>
         <w:tblLook w:val="04A0" w:firstRow="1" w:lastRow="0" w:firstColumn="1" w:lastColumn="0" w:noHBand="0" w:noVBand="1"/>
       </w:tblPr>
@@ -9087,7 +9085,7 @@
     </w:p>
     <w:p>
       <w:pPr>
-        <w:pStyle w:val="Heading1"/>
+        <w:pStyle w:val="Titre1"/>
       </w:pPr>
       <w:r>
         <w:lastRenderedPageBreak/>
@@ -9099,28 +9097,28 @@
     </w:p>
     <w:p>
       <w:pPr>
-        <w:pStyle w:val="Heading2"/>
+        <w:pStyle w:val="Titre2"/>
         <w:rPr>
           <w:strike/>
         </w:rPr>
       </w:pPr>
       <w:r>
         <w:rPr>
-          <w:rStyle w:val="Heading2Char"/>
+          <w:rStyle w:val="Titre2Car"/>
           <w:strike/>
         </w:rPr>
         <w:t>G</w:t>
       </w:r>
       <w:r>
         <w:rPr>
-          <w:rStyle w:val="Heading2Char"/>
+          <w:rStyle w:val="Titre2Car"/>
           <w:strike/>
         </w:rPr>
         <w:t>estion des services des employés</w:t>
       </w:r>
       <w:r>
         <w:rPr>
-          <w:rStyle w:val="Heading2Char"/>
+          <w:rStyle w:val="Titre2Car"/>
           <w:strike/>
         </w:rPr>
         <w:t xml:space="preserve"> </w:t>
@@ -9173,21 +9171,21 @@
     </w:p>
     <w:p>
       <w:pPr>
-        <w:pStyle w:val="Heading2"/>
+        <w:pStyle w:val="Titre2"/>
         <w:rPr>
           <w:strike/>
         </w:rPr>
       </w:pPr>
       <w:r>
         <w:rPr>
-          <w:rStyle w:val="Heading2Char"/>
+          <w:rStyle w:val="Titre2Car"/>
           <w:strike/>
         </w:rPr>
         <w:t>Gestion</w:t>
       </w:r>
       <w:r>
         <w:rPr>
-          <w:rStyle w:val="Heading2Char"/>
+          <w:rStyle w:val="Titre2Car"/>
           <w:strike/>
         </w:rPr>
         <w:t xml:space="preserve"> de fin de contrat</w:t>
@@ -9232,7 +9230,7 @@
     </w:p>
     <w:p>
       <w:pPr>
-        <w:pStyle w:val="Heading2"/>
+        <w:pStyle w:val="Titre2"/>
         <w:rPr>
           <w:rFonts w:asciiTheme="minorHAnsi" w:eastAsiaTheme="minorEastAsia" w:hAnsiTheme="minorHAnsi" w:cstheme="minorBidi"/>
           <w:color w:val="auto"/>
@@ -9242,19 +9240,19 @@
       </w:pPr>
       <w:r>
         <w:rPr>
-          <w:rStyle w:val="Heading2Char"/>
+          <w:rStyle w:val="Titre2Car"/>
         </w:rPr>
         <w:t>G</w:t>
       </w:r>
       <w:r>
         <w:rPr>
-          <w:rStyle w:val="Heading2Char"/>
+          <w:rStyle w:val="Titre2Car"/>
         </w:rPr>
         <w:t>estion de la carte de fidélité</w:t>
       </w:r>
       <w:r>
         <w:rPr>
-          <w:rStyle w:val="Heading2Char"/>
+          <w:rStyle w:val="Titre2Car"/>
         </w:rPr>
         <w:t xml:space="preserve"> </w:t>
       </w:r>
@@ -9319,7 +9317,7 @@
     </w:p>
     <w:p>
       <w:pPr>
-        <w:pStyle w:val="Heading2"/>
+        <w:pStyle w:val="Titre2"/>
         <w:rPr>
           <w:b/>
           <w:bCs/>
@@ -9328,28 +9326,28 @@
       </w:pPr>
       <w:r>
         <w:rPr>
-          <w:rStyle w:val="Heading2Char"/>
+          <w:rStyle w:val="Titre2Car"/>
           <w:strike/>
         </w:rPr>
         <w:t>Gestion</w:t>
       </w:r>
       <w:r>
         <w:rPr>
-          <w:rStyle w:val="Heading2Char"/>
+          <w:rStyle w:val="Titre2Car"/>
           <w:strike/>
         </w:rPr>
         <w:t xml:space="preserve"> de</w:t>
       </w:r>
       <w:r>
         <w:rPr>
-          <w:rStyle w:val="Heading2Char"/>
+          <w:rStyle w:val="Titre2Car"/>
           <w:strike/>
         </w:rPr>
         <w:t xml:space="preserve"> la</w:t>
       </w:r>
       <w:r>
         <w:rPr>
-          <w:rStyle w:val="Heading2Char"/>
+          <w:rStyle w:val="Titre2Car"/>
           <w:strike/>
         </w:rPr>
         <w:t xml:space="preserve"> satisfaction générale</w:t>
@@ -9396,7 +9394,7 @@
     </w:p>
     <w:p>
       <w:pPr>
-        <w:pStyle w:val="Heading2"/>
+        <w:pStyle w:val="Titre2"/>
         <w:rPr>
           <w:rFonts w:asciiTheme="minorHAnsi" w:eastAsiaTheme="minorEastAsia" w:hAnsiTheme="minorHAnsi" w:cstheme="minorBidi"/>
           <w:color w:val="auto"/>
@@ -9406,13 +9404,13 @@
       </w:pPr>
       <w:r>
         <w:rPr>
-          <w:rStyle w:val="Heading2Char"/>
+          <w:rStyle w:val="Titre2Car"/>
         </w:rPr>
         <w:t>G</w:t>
       </w:r>
       <w:r>
         <w:rPr>
-          <w:rStyle w:val="Heading2Char"/>
+          <w:rStyle w:val="Titre2Car"/>
         </w:rPr>
         <w:t>estion du stock</w:t>
       </w:r>
@@ -9453,7 +9451,7 @@
     </w:p>
     <w:p>
       <w:pPr>
-        <w:pStyle w:val="Heading2"/>
+        <w:pStyle w:val="Titre2"/>
         <w:rPr>
           <w:b/>
           <w:bCs/>
@@ -9462,14 +9460,14 @@
       </w:pPr>
       <w:r>
         <w:rPr>
-          <w:rStyle w:val="Heading2Char"/>
+          <w:rStyle w:val="Titre2Car"/>
           <w:strike/>
         </w:rPr>
         <w:t>G</w:t>
       </w:r>
       <w:r>
         <w:rPr>
-          <w:rStyle w:val="Heading2Char"/>
+          <w:rStyle w:val="Titre2Car"/>
           <w:strike/>
         </w:rPr>
         <w:t>estion des prix</w:t>
@@ -9532,7 +9530,7 @@
     </w:p>
     <w:p>
       <w:pPr>
-        <w:pStyle w:val="Heading2"/>
+        <w:pStyle w:val="Titre2"/>
         <w:rPr>
           <w:b/>
           <w:bCs/>
@@ -9541,21 +9539,21 @@
       </w:pPr>
       <w:r>
         <w:rPr>
-          <w:rStyle w:val="Heading2Char"/>
+          <w:rStyle w:val="Titre2Car"/>
           <w:strike/>
         </w:rPr>
         <w:t>G</w:t>
       </w:r>
       <w:r>
         <w:rPr>
-          <w:rStyle w:val="Heading2Char"/>
+          <w:rStyle w:val="Titre2Car"/>
           <w:strike/>
         </w:rPr>
         <w:t>estion des commandes</w:t>
       </w:r>
       <w:r>
         <w:rPr>
-          <w:rStyle w:val="Heading2Char"/>
+          <w:rStyle w:val="Titre2Car"/>
           <w:strike/>
         </w:rPr>
         <w:t xml:space="preserve"> </w:t>
@@ -9595,7 +9593,7 @@
     <w:p/>
     <w:p>
       <w:pPr>
-        <w:pStyle w:val="Heading1"/>
+        <w:pStyle w:val="Titre1"/>
       </w:pPr>
       <w:r>
         <w:lastRenderedPageBreak/>
@@ -9923,7 +9921,7 @@
     </w:p>
     <w:tbl>
       <w:tblPr>
-        <w:tblStyle w:val="TableGrid"/>
+        <w:tblStyle w:val="Grilledutableau"/>
         <w:tblW w:w="0" w:type="auto"/>
         <w:tblLook w:val="04A0" w:firstRow="1" w:lastRow="0" w:firstColumn="1" w:lastColumn="0" w:noHBand="0" w:noVBand="1"/>
       </w:tblPr>
@@ -10233,7 +10231,7 @@
     </w:p>
     <w:tbl>
       <w:tblPr>
-        <w:tblStyle w:val="TableGrid"/>
+        <w:tblStyle w:val="Grilledutableau"/>
         <w:tblW w:w="0" w:type="auto"/>
         <w:tblLook w:val="04A0" w:firstRow="1" w:lastRow="0" w:firstColumn="1" w:lastColumn="0" w:noHBand="0" w:noVBand="1"/>
       </w:tblPr>
@@ -10515,7 +10513,7 @@
     </w:p>
     <w:tbl>
       <w:tblPr>
-        <w:tblStyle w:val="TableGrid"/>
+        <w:tblStyle w:val="Grilledutableau"/>
         <w:tblW w:w="0" w:type="auto"/>
         <w:tblLook w:val="04A0" w:firstRow="1" w:lastRow="0" w:firstColumn="1" w:lastColumn="0" w:noHBand="0" w:noVBand="1"/>
       </w:tblPr>
@@ -10984,7 +10982,7 @@
     </w:p>
     <w:tbl>
       <w:tblPr>
-        <w:tblStyle w:val="TableGrid"/>
+        <w:tblStyle w:val="Grilledutableau"/>
         <w:tblW w:w="0" w:type="auto"/>
         <w:tblLook w:val="04A0" w:firstRow="1" w:lastRow="0" w:firstColumn="1" w:lastColumn="0" w:noHBand="0" w:noVBand="1"/>
       </w:tblPr>
@@ -11299,7 +11297,7 @@
     </w:p>
     <w:tbl>
       <w:tblPr>
-        <w:tblStyle w:val="TableGrid"/>
+        <w:tblStyle w:val="Grilledutableau"/>
         <w:tblW w:w="0" w:type="auto"/>
         <w:tblLook w:val="04A0" w:firstRow="1" w:lastRow="0" w:firstColumn="1" w:lastColumn="0" w:noHBand="0" w:noVBand="1"/>
       </w:tblPr>
@@ -11941,7 +11939,7 @@
     </w:p>
     <w:tbl>
       <w:tblPr>
-        <w:tblStyle w:val="TableGrid"/>
+        <w:tblStyle w:val="Grilledutableau"/>
         <w:tblW w:w="0" w:type="auto"/>
         <w:tblLook w:val="04A0" w:firstRow="1" w:lastRow="0" w:firstColumn="1" w:lastColumn="0" w:noHBand="0" w:noVBand="1"/>
       </w:tblPr>
@@ -12163,7 +12161,7 @@
     </w:p>
     <w:tbl>
       <w:tblPr>
-        <w:tblStyle w:val="TableGrid"/>
+        <w:tblStyle w:val="Grilledutableau"/>
         <w:tblW w:w="0" w:type="auto"/>
         <w:tblLook w:val="04A0" w:firstRow="1" w:lastRow="0" w:firstColumn="1" w:lastColumn="0" w:noHBand="0" w:noVBand="1"/>
       </w:tblPr>
@@ -12638,7 +12636,7 @@
     </w:p>
     <w:tbl>
       <w:tblPr>
-        <w:tblStyle w:val="TableGrid"/>
+        <w:tblStyle w:val="Grilledutableau"/>
         <w:tblW w:w="0" w:type="auto"/>
         <w:tblLook w:val="04A0" w:firstRow="1" w:lastRow="0" w:firstColumn="1" w:lastColumn="0" w:noHBand="0" w:noVBand="1"/>
       </w:tblPr>
@@ -13088,7 +13086,7 @@
     </w:p>
     <w:tbl>
       <w:tblPr>
-        <w:tblStyle w:val="TableGrid"/>
+        <w:tblStyle w:val="Grilledutableau"/>
         <w:tblW w:w="0" w:type="auto"/>
         <w:tblLook w:val="04A0" w:firstRow="1" w:lastRow="0" w:firstColumn="1" w:lastColumn="0" w:noHBand="0" w:noVBand="1"/>
       </w:tblPr>
@@ -13386,7 +13384,7 @@
 </file>
 
 <file path=word/endnotes.xml><?xml version="1.0" encoding="utf-8"?>
-<w:endnotes xmlns:wpc="http://schemas.microsoft.com/office/word/2010/wordprocessingCanvas" xmlns:cx="http://schemas.microsoft.com/office/drawing/2014/chartex" xmlns:cx1="http://schemas.microsoft.com/office/drawing/2015/9/8/chartex" xmlns:cx2="http://schemas.microsoft.com/office/drawing/2015/10/21/chartex" xmlns:cx3="http://schemas.microsoft.com/office/drawing/2016/5/9/chartex" xmlns:cx4="http://schemas.microsoft.com/office/drawing/2016/5/10/chartex" xmlns:cx5="http://schemas.microsoft.com/office/drawing/2016/5/11/chartex" xmlns:cx6="http://schemas.microsoft.com/office/drawing/2016/5/12/chartex" xmlns:cx7="http://schemas.microsoft.com/office/drawing/2016/5/13/chartex" xmlns:cx8="http://schemas.microsoft.com/office/drawing/2016/5/14/chartex" xmlns:mc="http://schemas.openxmlformats.org/markup-compatibility/2006" xmlns:aink="http://schemas.microsoft.com/office/drawing/2016/ink" xmlns:am3d="http://schemas.microsoft.com/office/drawing/2017/model3d" xmlns:o="urn:schemas-microsoft-com:office:office" xmlns:r="http://schemas.openxmlformats.org/officeDocument/2006/relationships" xmlns:m="http://schemas.openxmlformats.org/officeDocument/2006/math" xmlns:v="urn:schemas-microsoft-com:vml" xmlns:wp14="http://schemas.microsoft.com/office/word/2010/wordprocessingDrawing" xmlns:wp="http://schemas.openxmlformats.org/drawingml/2006/wordprocessingDrawing" xmlns:w10="urn:schemas-microsoft-com:office:word" xmlns:w="http://schemas.openxmlformats.org/wordprocessingml/2006/main" xmlns:w14="http://schemas.microsoft.com/office/word/2010/wordml" xmlns:w15="http://schemas.microsoft.com/office/word/2012/wordml" xmlns:w16cid="http://schemas.microsoft.com/office/word/2016/wordml/cid" xmlns:w16se="http://schemas.microsoft.com/office/word/2015/wordml/symex" xmlns:wpg="http://schemas.microsoft.com/office/word/2010/wordprocessingGroup" xmlns:wpi="http://schemas.microsoft.com/office/word/2010/wordprocessingInk" xmlns:wne="http://schemas.microsoft.com/office/word/2006/wordml" xmlns:wps="http://schemas.microsoft.com/office/word/2010/wordprocessingShape" mc:Ignorable="w14 w15 w16se w16cid wp14">
+<w:endnotes xmlns:wpc="http://schemas.microsoft.com/office/word/2010/wordprocessingCanvas" xmlns:cx="http://schemas.microsoft.com/office/drawing/2014/chartex" xmlns:cx1="http://schemas.microsoft.com/office/drawing/2015/9/8/chartex" xmlns:cx2="http://schemas.microsoft.com/office/drawing/2015/10/21/chartex" xmlns:cx3="http://schemas.microsoft.com/office/drawing/2016/5/9/chartex" xmlns:cx4="http://schemas.microsoft.com/office/drawing/2016/5/10/chartex" xmlns:cx5="http://schemas.microsoft.com/office/drawing/2016/5/11/chartex" xmlns:cx6="http://schemas.microsoft.com/office/drawing/2016/5/12/chartex" xmlns:cx7="http://schemas.microsoft.com/office/drawing/2016/5/13/chartex" xmlns:cx8="http://schemas.microsoft.com/office/drawing/2016/5/14/chartex" xmlns:mc="http://schemas.openxmlformats.org/markup-compatibility/2006" xmlns:aink="http://schemas.microsoft.com/office/drawing/2016/ink" xmlns:am3d="http://schemas.microsoft.com/office/drawing/2017/model3d" xmlns:o="urn:schemas-microsoft-com:office:office" xmlns:r="http://schemas.openxmlformats.org/officeDocument/2006/relationships" xmlns:m="http://schemas.openxmlformats.org/officeDocument/2006/math" xmlns:v="urn:schemas-microsoft-com:vml" xmlns:wp14="http://schemas.microsoft.com/office/word/2010/wordprocessingDrawing" xmlns:wp="http://schemas.openxmlformats.org/drawingml/2006/wordprocessingDrawing" xmlns:w10="urn:schemas-microsoft-com:office:word" xmlns:w="http://schemas.openxmlformats.org/wordprocessingml/2006/main" xmlns:w14="http://schemas.microsoft.com/office/word/2010/wordml" xmlns:w15="http://schemas.microsoft.com/office/word/2012/wordml" xmlns:w16cex="http://schemas.microsoft.com/office/word/2018/wordml/cex" xmlns:w16cid="http://schemas.microsoft.com/office/word/2016/wordml/cid" xmlns:w16="http://schemas.microsoft.com/office/word/2018/wordml" xmlns:w16se="http://schemas.microsoft.com/office/word/2015/wordml/symex" xmlns:wpg="http://schemas.microsoft.com/office/word/2010/wordprocessingGroup" xmlns:wpi="http://schemas.microsoft.com/office/word/2010/wordprocessingInk" xmlns:wne="http://schemas.microsoft.com/office/word/2006/wordml" xmlns:wps="http://schemas.microsoft.com/office/word/2010/wordprocessingShape" mc:Ignorable="w14 w15 w16se w16cid w16 w16cex wp14">
   <w:endnote w:type="separator" w:id="-1">
     <w:p>
       <w:pPr>
@@ -13411,7 +13409,7 @@
 </file>
 
 <file path=word/footer1.xml><?xml version="1.0" encoding="utf-8"?>
-<w:ftr xmlns:wpc="http://schemas.microsoft.com/office/word/2010/wordprocessingCanvas" xmlns:cx="http://schemas.microsoft.com/office/drawing/2014/chartex" xmlns:cx1="http://schemas.microsoft.com/office/drawing/2015/9/8/chartex" xmlns:cx2="http://schemas.microsoft.com/office/drawing/2015/10/21/chartex" xmlns:cx3="http://schemas.microsoft.com/office/drawing/2016/5/9/chartex" xmlns:cx4="http://schemas.microsoft.com/office/drawing/2016/5/10/chartex" xmlns:cx5="http://schemas.microsoft.com/office/drawing/2016/5/11/chartex" xmlns:cx6="http://schemas.microsoft.com/office/drawing/2016/5/12/chartex" xmlns:cx7="http://schemas.microsoft.com/office/drawing/2016/5/13/chartex" xmlns:cx8="http://schemas.microsoft.com/office/drawing/2016/5/14/chartex" xmlns:mc="http://schemas.openxmlformats.org/markup-compatibility/2006" xmlns:aink="http://schemas.microsoft.com/office/drawing/2016/ink" xmlns:am3d="http://schemas.microsoft.com/office/drawing/2017/model3d" xmlns:o="urn:schemas-microsoft-com:office:office" xmlns:r="http://schemas.openxmlformats.org/officeDocument/2006/relationships" xmlns:m="http://schemas.openxmlformats.org/officeDocument/2006/math" xmlns:v="urn:schemas-microsoft-com:vml" xmlns:wp14="http://schemas.microsoft.com/office/word/2010/wordprocessingDrawing" xmlns:wp="http://schemas.openxmlformats.org/drawingml/2006/wordprocessingDrawing" xmlns:w10="urn:schemas-microsoft-com:office:word" xmlns:w="http://schemas.openxmlformats.org/wordprocessingml/2006/main" xmlns:w14="http://schemas.microsoft.com/office/word/2010/wordml" xmlns:w15="http://schemas.microsoft.com/office/word/2012/wordml" xmlns:w16cid="http://schemas.microsoft.com/office/word/2016/wordml/cid" xmlns:w16se="http://schemas.microsoft.com/office/word/2015/wordml/symex" xmlns:wpg="http://schemas.microsoft.com/office/word/2010/wordprocessingGroup" xmlns:wpi="http://schemas.microsoft.com/office/word/2010/wordprocessingInk" xmlns:wne="http://schemas.microsoft.com/office/word/2006/wordml" xmlns:wps="http://schemas.microsoft.com/office/word/2010/wordprocessingShape" mc:Ignorable="w14 w15 w16se w16cid wp14">
+<w:ftr xmlns:wpc="http://schemas.microsoft.com/office/word/2010/wordprocessingCanvas" xmlns:cx="http://schemas.microsoft.com/office/drawing/2014/chartex" xmlns:cx1="http://schemas.microsoft.com/office/drawing/2015/9/8/chartex" xmlns:cx2="http://schemas.microsoft.com/office/drawing/2015/10/21/chartex" xmlns:cx3="http://schemas.microsoft.com/office/drawing/2016/5/9/chartex" xmlns:cx4="http://schemas.microsoft.com/office/drawing/2016/5/10/chartex" xmlns:cx5="http://schemas.microsoft.com/office/drawing/2016/5/11/chartex" xmlns:cx6="http://schemas.microsoft.com/office/drawing/2016/5/12/chartex" xmlns:cx7="http://schemas.microsoft.com/office/drawing/2016/5/13/chartex" xmlns:cx8="http://schemas.microsoft.com/office/drawing/2016/5/14/chartex" xmlns:mc="http://schemas.openxmlformats.org/markup-compatibility/2006" xmlns:aink="http://schemas.microsoft.com/office/drawing/2016/ink" xmlns:am3d="http://schemas.microsoft.com/office/drawing/2017/model3d" xmlns:o="urn:schemas-microsoft-com:office:office" xmlns:r="http://schemas.openxmlformats.org/officeDocument/2006/relationships" xmlns:m="http://schemas.openxmlformats.org/officeDocument/2006/math" xmlns:v="urn:schemas-microsoft-com:vml" xmlns:wp14="http://schemas.microsoft.com/office/word/2010/wordprocessingDrawing" xmlns:wp="http://schemas.openxmlformats.org/drawingml/2006/wordprocessingDrawing" xmlns:w10="urn:schemas-microsoft-com:office:word" xmlns:w="http://schemas.openxmlformats.org/wordprocessingml/2006/main" xmlns:w14="http://schemas.microsoft.com/office/word/2010/wordml" xmlns:w15="http://schemas.microsoft.com/office/word/2012/wordml" xmlns:w16cex="http://schemas.microsoft.com/office/word/2018/wordml/cex" xmlns:w16cid="http://schemas.microsoft.com/office/word/2016/wordml/cid" xmlns:w16="http://schemas.microsoft.com/office/word/2018/wordml" xmlns:w16se="http://schemas.microsoft.com/office/word/2015/wordml/symex" xmlns:wpg="http://schemas.microsoft.com/office/word/2010/wordprocessingGroup" xmlns:wpi="http://schemas.microsoft.com/office/word/2010/wordprocessingInk" xmlns:wne="http://schemas.microsoft.com/office/word/2006/wordml" xmlns:wps="http://schemas.microsoft.com/office/word/2010/wordprocessingShape" mc:Ignorable="w14 w15 w16se w16cid w16 w16cex wp14">
   <w:sdt>
     <w:sdtPr>
       <w:id w:val="-1926554980"/>
@@ -13420,10 +13418,11 @@
         <w:docPartUnique/>
       </w:docPartObj>
     </w:sdtPr>
+    <w:sdtEndPr/>
     <w:sdtContent>
       <w:p>
         <w:pPr>
-          <w:pStyle w:val="Footer"/>
+          <w:pStyle w:val="Pieddepage"/>
         </w:pPr>
         <w:r>
           <w:rPr>
@@ -13602,7 +13601,7 @@
 </file>
 
 <file path=word/footnotes.xml><?xml version="1.0" encoding="utf-8"?>
-<w:footnotes xmlns:wpc="http://schemas.microsoft.com/office/word/2010/wordprocessingCanvas" xmlns:cx="http://schemas.microsoft.com/office/drawing/2014/chartex" xmlns:cx1="http://schemas.microsoft.com/office/drawing/2015/9/8/chartex" xmlns:cx2="http://schemas.microsoft.com/office/drawing/2015/10/21/chartex" xmlns:cx3="http://schemas.microsoft.com/office/drawing/2016/5/9/chartex" xmlns:cx4="http://schemas.microsoft.com/office/drawing/2016/5/10/chartex" xmlns:cx5="http://schemas.microsoft.com/office/drawing/2016/5/11/chartex" xmlns:cx6="http://schemas.microsoft.com/office/drawing/2016/5/12/chartex" xmlns:cx7="http://schemas.microsoft.com/office/drawing/2016/5/13/chartex" xmlns:cx8="http://schemas.microsoft.com/office/drawing/2016/5/14/chartex" xmlns:mc="http://schemas.openxmlformats.org/markup-compatibility/2006" xmlns:aink="http://schemas.microsoft.com/office/drawing/2016/ink" xmlns:am3d="http://schemas.microsoft.com/office/drawing/2017/model3d" xmlns:o="urn:schemas-microsoft-com:office:office" xmlns:r="http://schemas.openxmlformats.org/officeDocument/2006/relationships" xmlns:m="http://schemas.openxmlformats.org/officeDocument/2006/math" xmlns:v="urn:schemas-microsoft-com:vml" xmlns:wp14="http://schemas.microsoft.com/office/word/2010/wordprocessingDrawing" xmlns:wp="http://schemas.openxmlformats.org/drawingml/2006/wordprocessingDrawing" xmlns:w10="urn:schemas-microsoft-com:office:word" xmlns:w="http://schemas.openxmlformats.org/wordprocessingml/2006/main" xmlns:w14="http://schemas.microsoft.com/office/word/2010/wordml" xmlns:w15="http://schemas.microsoft.com/office/word/2012/wordml" xmlns:w16cid="http://schemas.microsoft.com/office/word/2016/wordml/cid" xmlns:w16se="http://schemas.microsoft.com/office/word/2015/wordml/symex" xmlns:wpg="http://schemas.microsoft.com/office/word/2010/wordprocessingGroup" xmlns:wpi="http://schemas.microsoft.com/office/word/2010/wordprocessingInk" xmlns:wne="http://schemas.microsoft.com/office/word/2006/wordml" xmlns:wps="http://schemas.microsoft.com/office/word/2010/wordprocessingShape" mc:Ignorable="w14 w15 w16se w16cid wp14">
+<w:footnotes xmlns:wpc="http://schemas.microsoft.com/office/word/2010/wordprocessingCanvas" xmlns:cx="http://schemas.microsoft.com/office/drawing/2014/chartex" xmlns:cx1="http://schemas.microsoft.com/office/drawing/2015/9/8/chartex" xmlns:cx2="http://schemas.microsoft.com/office/drawing/2015/10/21/chartex" xmlns:cx3="http://schemas.microsoft.com/office/drawing/2016/5/9/chartex" xmlns:cx4="http://schemas.microsoft.com/office/drawing/2016/5/10/chartex" xmlns:cx5="http://schemas.microsoft.com/office/drawing/2016/5/11/chartex" xmlns:cx6="http://schemas.microsoft.com/office/drawing/2016/5/12/chartex" xmlns:cx7="http://schemas.microsoft.com/office/drawing/2016/5/13/chartex" xmlns:cx8="http://schemas.microsoft.com/office/drawing/2016/5/14/chartex" xmlns:mc="http://schemas.openxmlformats.org/markup-compatibility/2006" xmlns:aink="http://schemas.microsoft.com/office/drawing/2016/ink" xmlns:am3d="http://schemas.microsoft.com/office/drawing/2017/model3d" xmlns:o="urn:schemas-microsoft-com:office:office" xmlns:r="http://schemas.openxmlformats.org/officeDocument/2006/relationships" xmlns:m="http://schemas.openxmlformats.org/officeDocument/2006/math" xmlns:v="urn:schemas-microsoft-com:vml" xmlns:wp14="http://schemas.microsoft.com/office/word/2010/wordprocessingDrawing" xmlns:wp="http://schemas.openxmlformats.org/drawingml/2006/wordprocessingDrawing" xmlns:w10="urn:schemas-microsoft-com:office:word" xmlns:w="http://schemas.openxmlformats.org/wordprocessingml/2006/main" xmlns:w14="http://schemas.microsoft.com/office/word/2010/wordml" xmlns:w15="http://schemas.microsoft.com/office/word/2012/wordml" xmlns:w16cex="http://schemas.microsoft.com/office/word/2018/wordml/cex" xmlns:w16cid="http://schemas.microsoft.com/office/word/2016/wordml/cid" xmlns:w16="http://schemas.microsoft.com/office/word/2018/wordml" xmlns:w16se="http://schemas.microsoft.com/office/word/2015/wordml/symex" xmlns:wpg="http://schemas.microsoft.com/office/word/2010/wordprocessingGroup" xmlns:wpi="http://schemas.microsoft.com/office/word/2010/wordprocessingInk" xmlns:wne="http://schemas.microsoft.com/office/word/2006/wordml" xmlns:wps="http://schemas.microsoft.com/office/word/2010/wordprocessingShape" mc:Ignorable="w14 w15 w16se w16cid w16 w16cex wp14">
   <w:footnote w:type="separator" w:id="-1">
     <w:p>
       <w:pPr>
@@ -13627,10 +13626,10 @@
 </file>
 
 <file path=word/header1.xml><?xml version="1.0" encoding="utf-8"?>
-<w:hdr xmlns:wpc="http://schemas.microsoft.com/office/word/2010/wordprocessingCanvas" xmlns:cx="http://schemas.microsoft.com/office/drawing/2014/chartex" xmlns:cx1="http://schemas.microsoft.com/office/drawing/2015/9/8/chartex" xmlns:cx2="http://schemas.microsoft.com/office/drawing/2015/10/21/chartex" xmlns:cx3="http://schemas.microsoft.com/office/drawing/2016/5/9/chartex" xmlns:cx4="http://schemas.microsoft.com/office/drawing/2016/5/10/chartex" xmlns:cx5="http://schemas.microsoft.com/office/drawing/2016/5/11/chartex" xmlns:cx6="http://schemas.microsoft.com/office/drawing/2016/5/12/chartex" xmlns:cx7="http://schemas.microsoft.com/office/drawing/2016/5/13/chartex" xmlns:cx8="http://schemas.microsoft.com/office/drawing/2016/5/14/chartex" xmlns:mc="http://schemas.openxmlformats.org/markup-compatibility/2006" xmlns:aink="http://schemas.microsoft.com/office/drawing/2016/ink" xmlns:am3d="http://schemas.microsoft.com/office/drawing/2017/model3d" xmlns:o="urn:schemas-microsoft-com:office:office" xmlns:r="http://schemas.openxmlformats.org/officeDocument/2006/relationships" xmlns:m="http://schemas.openxmlformats.org/officeDocument/2006/math" xmlns:v="urn:schemas-microsoft-com:vml" xmlns:wp14="http://schemas.microsoft.com/office/word/2010/wordprocessingDrawing" xmlns:wp="http://schemas.openxmlformats.org/drawingml/2006/wordprocessingDrawing" xmlns:w10="urn:schemas-microsoft-com:office:word" xmlns:w="http://schemas.openxmlformats.org/wordprocessingml/2006/main" xmlns:w14="http://schemas.microsoft.com/office/word/2010/wordml" xmlns:w15="http://schemas.microsoft.com/office/word/2012/wordml" xmlns:w16cid="http://schemas.microsoft.com/office/word/2016/wordml/cid" xmlns:w16se="http://schemas.microsoft.com/office/word/2015/wordml/symex" xmlns:wpg="http://schemas.microsoft.com/office/word/2010/wordprocessingGroup" xmlns:wpi="http://schemas.microsoft.com/office/word/2010/wordprocessingInk" xmlns:wne="http://schemas.microsoft.com/office/word/2006/wordml" xmlns:wps="http://schemas.microsoft.com/office/word/2010/wordprocessingShape" mc:Ignorable="w14 w15 w16se w16cid wp14">
+<w:hdr xmlns:wpc="http://schemas.microsoft.com/office/word/2010/wordprocessingCanvas" xmlns:cx="http://schemas.microsoft.com/office/drawing/2014/chartex" xmlns:cx1="http://schemas.microsoft.com/office/drawing/2015/9/8/chartex" xmlns:cx2="http://schemas.microsoft.com/office/drawing/2015/10/21/chartex" xmlns:cx3="http://schemas.microsoft.com/office/drawing/2016/5/9/chartex" xmlns:cx4="http://schemas.microsoft.com/office/drawing/2016/5/10/chartex" xmlns:cx5="http://schemas.microsoft.com/office/drawing/2016/5/11/chartex" xmlns:cx6="http://schemas.microsoft.com/office/drawing/2016/5/12/chartex" xmlns:cx7="http://schemas.microsoft.com/office/drawing/2016/5/13/chartex" xmlns:cx8="http://schemas.microsoft.com/office/drawing/2016/5/14/chartex" xmlns:mc="http://schemas.openxmlformats.org/markup-compatibility/2006" xmlns:aink="http://schemas.microsoft.com/office/drawing/2016/ink" xmlns:am3d="http://schemas.microsoft.com/office/drawing/2017/model3d" xmlns:o="urn:schemas-microsoft-com:office:office" xmlns:r="http://schemas.openxmlformats.org/officeDocument/2006/relationships" xmlns:m="http://schemas.openxmlformats.org/officeDocument/2006/math" xmlns:v="urn:schemas-microsoft-com:vml" xmlns:wp14="http://schemas.microsoft.com/office/word/2010/wordprocessingDrawing" xmlns:wp="http://schemas.openxmlformats.org/drawingml/2006/wordprocessingDrawing" xmlns:w10="urn:schemas-microsoft-com:office:word" xmlns:w="http://schemas.openxmlformats.org/wordprocessingml/2006/main" xmlns:w14="http://schemas.microsoft.com/office/word/2010/wordml" xmlns:w15="http://schemas.microsoft.com/office/word/2012/wordml" xmlns:w16cex="http://schemas.microsoft.com/office/word/2018/wordml/cex" xmlns:w16cid="http://schemas.microsoft.com/office/word/2016/wordml/cid" xmlns:w16="http://schemas.microsoft.com/office/word/2018/wordml" xmlns:w16se="http://schemas.microsoft.com/office/word/2015/wordml/symex" xmlns:wpg="http://schemas.microsoft.com/office/word/2010/wordprocessingGroup" xmlns:wpi="http://schemas.microsoft.com/office/word/2010/wordprocessingInk" xmlns:wne="http://schemas.microsoft.com/office/word/2006/wordml" xmlns:wps="http://schemas.microsoft.com/office/word/2010/wordprocessingShape" mc:Ignorable="w14 w15 w16se w16cid w16 w16cex wp14">
   <w:p>
     <w:pPr>
-      <w:pStyle w:val="Header"/>
+      <w:pStyle w:val="En-tte"/>
       <w:tabs>
         <w:tab w:val="clear" w:pos="4536"/>
         <w:tab w:val="clear" w:pos="9072"/>
@@ -13653,7 +13652,7 @@
 </file>
 
 <file path=word/numbering.xml><?xml version="1.0" encoding="utf-8"?>
-<w:numbering xmlns:wpc="http://schemas.microsoft.com/office/word/2010/wordprocessingCanvas" xmlns:cx="http://schemas.microsoft.com/office/drawing/2014/chartex" xmlns:cx1="http://schemas.microsoft.com/office/drawing/2015/9/8/chartex" xmlns:cx2="http://schemas.microsoft.com/office/drawing/2015/10/21/chartex" xmlns:cx3="http://schemas.microsoft.com/office/drawing/2016/5/9/chartex" xmlns:cx4="http://schemas.microsoft.com/office/drawing/2016/5/10/chartex" xmlns:cx5="http://schemas.microsoft.com/office/drawing/2016/5/11/chartex" xmlns:cx6="http://schemas.microsoft.com/office/drawing/2016/5/12/chartex" xmlns:cx7="http://schemas.microsoft.com/office/drawing/2016/5/13/chartex" xmlns:cx8="http://schemas.microsoft.com/office/drawing/2016/5/14/chartex" xmlns:mc="http://schemas.openxmlformats.org/markup-compatibility/2006" xmlns:aink="http://schemas.microsoft.com/office/drawing/2016/ink" xmlns:am3d="http://schemas.microsoft.com/office/drawing/2017/model3d" xmlns:o="urn:schemas-microsoft-com:office:office" xmlns:r="http://schemas.openxmlformats.org/officeDocument/2006/relationships" xmlns:m="http://schemas.openxmlformats.org/officeDocument/2006/math" xmlns:v="urn:schemas-microsoft-com:vml" xmlns:wp14="http://schemas.microsoft.com/office/word/2010/wordprocessingDrawing" xmlns:wp="http://schemas.openxmlformats.org/drawingml/2006/wordprocessingDrawing" xmlns:w10="urn:schemas-microsoft-com:office:word" xmlns:w="http://schemas.openxmlformats.org/wordprocessingml/2006/main" xmlns:w14="http://schemas.microsoft.com/office/word/2010/wordml" xmlns:w15="http://schemas.microsoft.com/office/word/2012/wordml" xmlns:w16cid="http://schemas.microsoft.com/office/word/2016/wordml/cid" xmlns:w16se="http://schemas.microsoft.com/office/word/2015/wordml/symex" xmlns:wpg="http://schemas.microsoft.com/office/word/2010/wordprocessingGroup" xmlns:wpi="http://schemas.microsoft.com/office/word/2010/wordprocessingInk" xmlns:wne="http://schemas.microsoft.com/office/word/2006/wordml" xmlns:wps="http://schemas.microsoft.com/office/word/2010/wordprocessingShape" mc:Ignorable="w14 w15 w16se w16cid wp14">
+<w:numbering xmlns:wpc="http://schemas.microsoft.com/office/word/2010/wordprocessingCanvas" xmlns:cx="http://schemas.microsoft.com/office/drawing/2014/chartex" xmlns:cx1="http://schemas.microsoft.com/office/drawing/2015/9/8/chartex" xmlns:cx2="http://schemas.microsoft.com/office/drawing/2015/10/21/chartex" xmlns:cx3="http://schemas.microsoft.com/office/drawing/2016/5/9/chartex" xmlns:cx4="http://schemas.microsoft.com/office/drawing/2016/5/10/chartex" xmlns:cx5="http://schemas.microsoft.com/office/drawing/2016/5/11/chartex" xmlns:cx6="http://schemas.microsoft.com/office/drawing/2016/5/12/chartex" xmlns:cx7="http://schemas.microsoft.com/office/drawing/2016/5/13/chartex" xmlns:cx8="http://schemas.microsoft.com/office/drawing/2016/5/14/chartex" xmlns:mc="http://schemas.openxmlformats.org/markup-compatibility/2006" xmlns:aink="http://schemas.microsoft.com/office/drawing/2016/ink" xmlns:am3d="http://schemas.microsoft.com/office/drawing/2017/model3d" xmlns:o="urn:schemas-microsoft-com:office:office" xmlns:r="http://schemas.openxmlformats.org/officeDocument/2006/relationships" xmlns:m="http://schemas.openxmlformats.org/officeDocument/2006/math" xmlns:v="urn:schemas-microsoft-com:vml" xmlns:wp14="http://schemas.microsoft.com/office/word/2010/wordprocessingDrawing" xmlns:wp="http://schemas.openxmlformats.org/drawingml/2006/wordprocessingDrawing" xmlns:w10="urn:schemas-microsoft-com:office:word" xmlns:w="http://schemas.openxmlformats.org/wordprocessingml/2006/main" xmlns:w14="http://schemas.microsoft.com/office/word/2010/wordml" xmlns:w15="http://schemas.microsoft.com/office/word/2012/wordml" xmlns:w16cex="http://schemas.microsoft.com/office/word/2018/wordml/cex" xmlns:w16cid="http://schemas.microsoft.com/office/word/2016/wordml/cid" xmlns:w16="http://schemas.microsoft.com/office/word/2018/wordml" xmlns:w16se="http://schemas.microsoft.com/office/word/2015/wordml/symex" xmlns:wpg="http://schemas.microsoft.com/office/word/2010/wordprocessingGroup" xmlns:wpi="http://schemas.microsoft.com/office/word/2010/wordprocessingInk" xmlns:wne="http://schemas.microsoft.com/office/word/2006/wordml" xmlns:wps="http://schemas.microsoft.com/office/word/2010/wordprocessingShape" mc:Ignorable="w14 w15 w16se w16cid w16 w16cex wp14">
   <w:abstractNum w:abstractNumId="0" w15:restartNumberingAfterBreak="0">
     <w:nsid w:val="36397949"/>
     <w:multiLevelType w:val="hybridMultilevel"/>
@@ -13773,7 +13772,7 @@
 </file>
 
 <file path=word/styles.xml><?xml version="1.0" encoding="utf-8"?>
-<w:styles xmlns:mc="http://schemas.openxmlformats.org/markup-compatibility/2006" xmlns:r="http://schemas.openxmlformats.org/officeDocument/2006/relationships" xmlns:w="http://schemas.openxmlformats.org/wordprocessingml/2006/main" xmlns:w14="http://schemas.microsoft.com/office/word/2010/wordml" xmlns:w15="http://schemas.microsoft.com/office/word/2012/wordml" xmlns:w16cid="http://schemas.microsoft.com/office/word/2016/wordml/cid" xmlns:w16se="http://schemas.microsoft.com/office/word/2015/wordml/symex" mc:Ignorable="w14 w15 w16se w16cid">
+<w:styles xmlns:mc="http://schemas.openxmlformats.org/markup-compatibility/2006" xmlns:r="http://schemas.openxmlformats.org/officeDocument/2006/relationships" xmlns:w="http://schemas.openxmlformats.org/wordprocessingml/2006/main" xmlns:w14="http://schemas.microsoft.com/office/word/2010/wordml" xmlns:w15="http://schemas.microsoft.com/office/word/2012/wordml" xmlns:w16cex="http://schemas.microsoft.com/office/word/2018/wordml/cex" xmlns:w16cid="http://schemas.microsoft.com/office/word/2016/wordml/cid" xmlns:w16="http://schemas.microsoft.com/office/word/2018/wordml" xmlns:w16se="http://schemas.microsoft.com/office/word/2015/wordml/symex" mc:Ignorable="w14 w15 w16se w16cid w16 w16cex">
   <w:docDefaults>
     <w:rPrDefault>
       <w:rPr>
@@ -13789,7 +13788,7 @@
       </w:pPr>
     </w:pPrDefault>
   </w:docDefaults>
-  <w:latentStyles w:defLockedState="0" w:defUIPriority="99" w:defSemiHidden="0" w:defUnhideWhenUsed="0" w:defQFormat="0" w:count="377">
+  <w:latentStyles w:defLockedState="0" w:defUIPriority="99" w:defSemiHidden="0" w:defUnhideWhenUsed="0" w:defQFormat="0" w:count="376">
     <w:lsdException w:name="Normal" w:uiPriority="0" w:qFormat="1"/>
     <w:lsdException w:name="heading 1" w:uiPriority="9" w:qFormat="1"/>
     <w:lsdException w:name="heading 2" w:semiHidden="1" w:uiPriority="9" w:unhideWhenUsed="1" w:qFormat="1"/>
@@ -14166,18 +14165,17 @@
     <w:lsdException w:name="Hashtag" w:semiHidden="1" w:unhideWhenUsed="1"/>
     <w:lsdException w:name="Unresolved Mention" w:semiHidden="1" w:unhideWhenUsed="1"/>
     <w:lsdException w:name="Smart Link" w:semiHidden="1" w:unhideWhenUsed="1"/>
-    <w:lsdException w:name="Smart Link Error" w:semiHidden="1" w:unhideWhenUsed="1"/>
   </w:latentStyles>
   <w:style w:type="paragraph" w:default="1" w:styleId="Normal">
     <w:name w:val="Normal"/>
     <w:qFormat/>
     <w:rsid w:val="00433B0C"/>
   </w:style>
-  <w:style w:type="paragraph" w:styleId="Heading1">
+  <w:style w:type="paragraph" w:styleId="Titre1">
     <w:name w:val="heading 1"/>
     <w:basedOn w:val="Normal"/>
     <w:next w:val="Normal"/>
-    <w:link w:val="Heading1Char"/>
+    <w:link w:val="Titre1Car"/>
     <w:uiPriority w:val="9"/>
     <w:qFormat/>
     <w:rsid w:val="00433B0C"/>
@@ -14194,11 +14192,11 @@
       <w:szCs w:val="30"/>
     </w:rPr>
   </w:style>
-  <w:style w:type="paragraph" w:styleId="Heading2">
+  <w:style w:type="paragraph" w:styleId="Titre2">
     <w:name w:val="heading 2"/>
     <w:basedOn w:val="Normal"/>
     <w:next w:val="Normal"/>
-    <w:link w:val="Heading2Char"/>
+    <w:link w:val="Titre2Car"/>
     <w:uiPriority w:val="9"/>
     <w:unhideWhenUsed/>
     <w:qFormat/>
@@ -14216,11 +14214,11 @@
       <w:szCs w:val="28"/>
     </w:rPr>
   </w:style>
-  <w:style w:type="paragraph" w:styleId="Heading3">
+  <w:style w:type="paragraph" w:styleId="Titre3">
     <w:name w:val="heading 3"/>
     <w:basedOn w:val="Normal"/>
     <w:next w:val="Normal"/>
-    <w:link w:val="Heading3Char"/>
+    <w:link w:val="Titre3Car"/>
     <w:uiPriority w:val="9"/>
     <w:semiHidden/>
     <w:unhideWhenUsed/>
@@ -14239,11 +14237,11 @@
       <w:szCs w:val="26"/>
     </w:rPr>
   </w:style>
-  <w:style w:type="paragraph" w:styleId="Heading4">
+  <w:style w:type="paragraph" w:styleId="Titre4">
     <w:name w:val="heading 4"/>
     <w:basedOn w:val="Normal"/>
     <w:next w:val="Normal"/>
-    <w:link w:val="Heading4Char"/>
+    <w:link w:val="Titre4Car"/>
     <w:uiPriority w:val="9"/>
     <w:semiHidden/>
     <w:unhideWhenUsed/>
@@ -14264,11 +14262,11 @@
       <w:szCs w:val="25"/>
     </w:rPr>
   </w:style>
-  <w:style w:type="paragraph" w:styleId="Heading5">
+  <w:style w:type="paragraph" w:styleId="Titre5">
     <w:name w:val="heading 5"/>
     <w:basedOn w:val="Normal"/>
     <w:next w:val="Normal"/>
-    <w:link w:val="Heading5Char"/>
+    <w:link w:val="Titre5Car"/>
     <w:uiPriority w:val="9"/>
     <w:semiHidden/>
     <w:unhideWhenUsed/>
@@ -14289,11 +14287,11 @@
       <w:szCs w:val="24"/>
     </w:rPr>
   </w:style>
-  <w:style w:type="paragraph" w:styleId="Heading6">
+  <w:style w:type="paragraph" w:styleId="Titre6">
     <w:name w:val="heading 6"/>
     <w:basedOn w:val="Normal"/>
     <w:next w:val="Normal"/>
-    <w:link w:val="Heading6Char"/>
+    <w:link w:val="Titre6Car"/>
     <w:uiPriority w:val="9"/>
     <w:semiHidden/>
     <w:unhideWhenUsed/>
@@ -14314,11 +14312,11 @@
       <w:szCs w:val="23"/>
     </w:rPr>
   </w:style>
-  <w:style w:type="paragraph" w:styleId="Heading7">
+  <w:style w:type="paragraph" w:styleId="Titre7">
     <w:name w:val="heading 7"/>
     <w:basedOn w:val="Normal"/>
     <w:next w:val="Normal"/>
-    <w:link w:val="Heading7Char"/>
+    <w:link w:val="Titre7Car"/>
     <w:uiPriority w:val="9"/>
     <w:semiHidden/>
     <w:unhideWhenUsed/>
@@ -14335,11 +14333,11 @@
       <w:color w:val="073763" w:themeColor="accent1" w:themeShade="80"/>
     </w:rPr>
   </w:style>
-  <w:style w:type="paragraph" w:styleId="Heading8">
+  <w:style w:type="paragraph" w:styleId="Titre8">
     <w:name w:val="heading 8"/>
     <w:basedOn w:val="Normal"/>
     <w:next w:val="Normal"/>
-    <w:link w:val="Heading8Char"/>
+    <w:link w:val="Titre8Car"/>
     <w:uiPriority w:val="9"/>
     <w:semiHidden/>
     <w:unhideWhenUsed/>
@@ -14358,11 +14356,11 @@
       <w:szCs w:val="21"/>
     </w:rPr>
   </w:style>
-  <w:style w:type="paragraph" w:styleId="Heading9">
+  <w:style w:type="paragraph" w:styleId="Titre9">
     <w:name w:val="heading 9"/>
     <w:basedOn w:val="Normal"/>
     <w:next w:val="Normal"/>
-    <w:link w:val="Heading9Char"/>
+    <w:link w:val="Titre9Car"/>
     <w:uiPriority w:val="9"/>
     <w:semiHidden/>
     <w:unhideWhenUsed/>
@@ -14379,13 +14377,13 @@
       <w:color w:val="546421" w:themeColor="accent6" w:themeShade="80"/>
     </w:rPr>
   </w:style>
-  <w:style w:type="character" w:default="1" w:styleId="DefaultParagraphFont">
+  <w:style w:type="character" w:default="1" w:styleId="Policepardfaut">
     <w:name w:val="Default Paragraph Font"/>
     <w:uiPriority w:val="1"/>
     <w:semiHidden/>
     <w:unhideWhenUsed/>
   </w:style>
-  <w:style w:type="table" w:default="1" w:styleId="TableNormal">
+  <w:style w:type="table" w:default="1" w:styleId="TableauNormal">
     <w:name w:val="Normal Table"/>
     <w:uiPriority w:val="99"/>
     <w:semiHidden/>
@@ -14400,13 +14398,13 @@
       </w:tblCellMar>
     </w:tblPr>
   </w:style>
-  <w:style w:type="numbering" w:default="1" w:styleId="NoList">
+  <w:style w:type="numbering" w:default="1" w:styleId="Aucuneliste">
     <w:name w:val="No List"/>
     <w:uiPriority w:val="99"/>
     <w:semiHidden/>
     <w:unhideWhenUsed/>
   </w:style>
-  <w:style w:type="paragraph" w:styleId="ListParagraph">
+  <w:style w:type="paragraph" w:styleId="Paragraphedeliste">
     <w:name w:val="List Paragraph"/>
     <w:basedOn w:val="Normal"/>
     <w:uiPriority w:val="34"/>
@@ -14417,10 +14415,10 @@
       <w:contextualSpacing/>
     </w:pPr>
   </w:style>
-  <w:style w:type="character" w:customStyle="1" w:styleId="Heading1Char">
-    <w:name w:val="Heading 1 Char"/>
-    <w:basedOn w:val="DefaultParagraphFont"/>
-    <w:link w:val="Heading1"/>
+  <w:style w:type="character" w:customStyle="1" w:styleId="Titre1Car">
+    <w:name w:val="Titre 1 Car"/>
+    <w:basedOn w:val="Policepardfaut"/>
+    <w:link w:val="Titre1"/>
     <w:uiPriority w:val="9"/>
     <w:rsid w:val="00433B0C"/>
     <w:rPr>
@@ -14430,10 +14428,10 @@
       <w:szCs w:val="30"/>
     </w:rPr>
   </w:style>
-  <w:style w:type="character" w:customStyle="1" w:styleId="Heading2Char">
-    <w:name w:val="Heading 2 Char"/>
-    <w:basedOn w:val="DefaultParagraphFont"/>
-    <w:link w:val="Heading2"/>
+  <w:style w:type="character" w:customStyle="1" w:styleId="Titre2Car">
+    <w:name w:val="Titre 2 Car"/>
+    <w:basedOn w:val="Policepardfaut"/>
+    <w:link w:val="Titre2"/>
     <w:uiPriority w:val="9"/>
     <w:rsid w:val="00583C70"/>
     <w:rPr>
@@ -14443,10 +14441,10 @@
       <w:szCs w:val="28"/>
     </w:rPr>
   </w:style>
-  <w:style w:type="character" w:customStyle="1" w:styleId="Heading3Char">
-    <w:name w:val="Heading 3 Char"/>
-    <w:basedOn w:val="DefaultParagraphFont"/>
-    <w:link w:val="Heading3"/>
+  <w:style w:type="character" w:customStyle="1" w:styleId="Titre3Car">
+    <w:name w:val="Titre 3 Car"/>
+    <w:basedOn w:val="Policepardfaut"/>
+    <w:link w:val="Titre3"/>
     <w:uiPriority w:val="9"/>
     <w:semiHidden/>
     <w:rsid w:val="00433B0C"/>
@@ -14457,10 +14455,10 @@
       <w:szCs w:val="26"/>
     </w:rPr>
   </w:style>
-  <w:style w:type="character" w:customStyle="1" w:styleId="Heading4Char">
-    <w:name w:val="Heading 4 Char"/>
-    <w:basedOn w:val="DefaultParagraphFont"/>
-    <w:link w:val="Heading4"/>
+  <w:style w:type="character" w:customStyle="1" w:styleId="Titre4Car">
+    <w:name w:val="Titre 4 Car"/>
+    <w:basedOn w:val="Policepardfaut"/>
+    <w:link w:val="Titre4"/>
     <w:uiPriority w:val="9"/>
     <w:semiHidden/>
     <w:rsid w:val="00433B0C"/>
@@ -14473,10 +14471,10 @@
       <w:szCs w:val="25"/>
     </w:rPr>
   </w:style>
-  <w:style w:type="character" w:customStyle="1" w:styleId="Heading5Char">
-    <w:name w:val="Heading 5 Char"/>
-    <w:basedOn w:val="DefaultParagraphFont"/>
-    <w:link w:val="Heading5"/>
+  <w:style w:type="character" w:customStyle="1" w:styleId="Titre5Car">
+    <w:name w:val="Titre 5 Car"/>
+    <w:basedOn w:val="Policepardfaut"/>
+    <w:link w:val="Titre5"/>
     <w:uiPriority w:val="9"/>
     <w:semiHidden/>
     <w:rsid w:val="00433B0C"/>
@@ -14489,10 +14487,10 @@
       <w:szCs w:val="24"/>
     </w:rPr>
   </w:style>
-  <w:style w:type="character" w:customStyle="1" w:styleId="Heading6Char">
-    <w:name w:val="Heading 6 Char"/>
-    <w:basedOn w:val="DefaultParagraphFont"/>
-    <w:link w:val="Heading6"/>
+  <w:style w:type="character" w:customStyle="1" w:styleId="Titre6Car">
+    <w:name w:val="Titre 6 Car"/>
+    <w:basedOn w:val="Policepardfaut"/>
+    <w:link w:val="Titre6"/>
     <w:uiPriority w:val="9"/>
     <w:semiHidden/>
     <w:rsid w:val="00433B0C"/>
@@ -14505,10 +14503,10 @@
       <w:szCs w:val="23"/>
     </w:rPr>
   </w:style>
-  <w:style w:type="character" w:customStyle="1" w:styleId="Heading7Char">
-    <w:name w:val="Heading 7 Char"/>
-    <w:basedOn w:val="DefaultParagraphFont"/>
-    <w:link w:val="Heading7"/>
+  <w:style w:type="character" w:customStyle="1" w:styleId="Titre7Car">
+    <w:name w:val="Titre 7 Car"/>
+    <w:basedOn w:val="Policepardfaut"/>
+    <w:link w:val="Titre7"/>
     <w:uiPriority w:val="9"/>
     <w:semiHidden/>
     <w:rsid w:val="00433B0C"/>
@@ -14517,10 +14515,10 @@
       <w:color w:val="073763" w:themeColor="accent1" w:themeShade="80"/>
     </w:rPr>
   </w:style>
-  <w:style w:type="character" w:customStyle="1" w:styleId="Heading8Char">
-    <w:name w:val="Heading 8 Char"/>
-    <w:basedOn w:val="DefaultParagraphFont"/>
-    <w:link w:val="Heading8"/>
+  <w:style w:type="character" w:customStyle="1" w:styleId="Titre8Car">
+    <w:name w:val="Titre 8 Car"/>
+    <w:basedOn w:val="Policepardfaut"/>
+    <w:link w:val="Titre8"/>
     <w:uiPriority w:val="9"/>
     <w:semiHidden/>
     <w:rsid w:val="00433B0C"/>
@@ -14531,10 +14529,10 @@
       <w:szCs w:val="21"/>
     </w:rPr>
   </w:style>
-  <w:style w:type="character" w:customStyle="1" w:styleId="Heading9Char">
-    <w:name w:val="Heading 9 Char"/>
-    <w:basedOn w:val="DefaultParagraphFont"/>
-    <w:link w:val="Heading9"/>
+  <w:style w:type="character" w:customStyle="1" w:styleId="Titre9Car">
+    <w:name w:val="Titre 9 Car"/>
+    <w:basedOn w:val="Policepardfaut"/>
+    <w:link w:val="Titre9"/>
     <w:uiPriority w:val="9"/>
     <w:semiHidden/>
     <w:rsid w:val="00433B0C"/>
@@ -14543,7 +14541,7 @@
       <w:color w:val="546421" w:themeColor="accent6" w:themeShade="80"/>
     </w:rPr>
   </w:style>
-  <w:style w:type="paragraph" w:styleId="Caption">
+  <w:style w:type="paragraph" w:styleId="Lgende">
     <w:name w:val="caption"/>
     <w:basedOn w:val="Normal"/>
     <w:next w:val="Normal"/>
@@ -14563,11 +14561,11 @@
       <w:spacing w:val="6"/>
     </w:rPr>
   </w:style>
-  <w:style w:type="paragraph" w:styleId="Title">
+  <w:style w:type="paragraph" w:styleId="Titre">
     <w:name w:val="Title"/>
     <w:basedOn w:val="Normal"/>
     <w:next w:val="Normal"/>
-    <w:link w:val="TitleChar"/>
+    <w:link w:val="TitreCar"/>
     <w:uiPriority w:val="10"/>
     <w:qFormat/>
     <w:rsid w:val="00873499"/>
@@ -14584,10 +14582,10 @@
       <w:szCs w:val="52"/>
     </w:rPr>
   </w:style>
-  <w:style w:type="character" w:customStyle="1" w:styleId="TitleChar">
-    <w:name w:val="Title Char"/>
-    <w:basedOn w:val="DefaultParagraphFont"/>
-    <w:link w:val="Title"/>
+  <w:style w:type="character" w:customStyle="1" w:styleId="TitreCar">
+    <w:name w:val="Titre Car"/>
+    <w:basedOn w:val="Policepardfaut"/>
+    <w:link w:val="Titre"/>
     <w:uiPriority w:val="10"/>
     <w:rsid w:val="00873499"/>
     <w:rPr>
@@ -14598,11 +14596,11 @@
       <w:szCs w:val="52"/>
     </w:rPr>
   </w:style>
-  <w:style w:type="paragraph" w:styleId="Subtitle">
+  <w:style w:type="paragraph" w:styleId="Sous-titre">
     <w:name w:val="Subtitle"/>
     <w:basedOn w:val="Normal"/>
     <w:next w:val="Normal"/>
-    <w:link w:val="SubtitleChar"/>
+    <w:link w:val="Sous-titreCar"/>
     <w:uiPriority w:val="11"/>
     <w:qFormat/>
     <w:rsid w:val="00433B0C"/>
@@ -14616,19 +14614,19 @@
       <w:rFonts w:asciiTheme="majorHAnsi" w:eastAsiaTheme="majorEastAsia" w:hAnsiTheme="majorHAnsi" w:cstheme="majorBidi"/>
     </w:rPr>
   </w:style>
-  <w:style w:type="character" w:customStyle="1" w:styleId="SubtitleChar">
-    <w:name w:val="Subtitle Char"/>
-    <w:basedOn w:val="DefaultParagraphFont"/>
-    <w:link w:val="Subtitle"/>
+  <w:style w:type="character" w:customStyle="1" w:styleId="Sous-titreCar">
+    <w:name w:val="Sous-titre Car"/>
+    <w:basedOn w:val="Policepardfaut"/>
+    <w:link w:val="Sous-titre"/>
     <w:uiPriority w:val="11"/>
     <w:rsid w:val="00433B0C"/>
     <w:rPr>
       <w:rFonts w:asciiTheme="majorHAnsi" w:eastAsiaTheme="majorEastAsia" w:hAnsiTheme="majorHAnsi" w:cstheme="majorBidi"/>
     </w:rPr>
   </w:style>
-  <w:style w:type="character" w:styleId="Strong">
+  <w:style w:type="character" w:styleId="lev">
     <w:name w:val="Strong"/>
-    <w:basedOn w:val="DefaultParagraphFont"/>
+    <w:basedOn w:val="Policepardfaut"/>
     <w:uiPriority w:val="22"/>
     <w:qFormat/>
     <w:rsid w:val="00433B0C"/>
@@ -14637,9 +14635,9 @@
       <w:bCs/>
     </w:rPr>
   </w:style>
-  <w:style w:type="character" w:styleId="Emphasis">
+  <w:style w:type="character" w:styleId="Accentuation">
     <w:name w:val="Emphasis"/>
-    <w:basedOn w:val="DefaultParagraphFont"/>
+    <w:basedOn w:val="Policepardfaut"/>
     <w:uiPriority w:val="20"/>
     <w:qFormat/>
     <w:rsid w:val="00433B0C"/>
@@ -14648,7 +14646,7 @@
       <w:iCs/>
     </w:rPr>
   </w:style>
-  <w:style w:type="paragraph" w:styleId="NoSpacing">
+  <w:style w:type="paragraph" w:styleId="Sansinterligne">
     <w:name w:val="No Spacing"/>
     <w:uiPriority w:val="1"/>
     <w:qFormat/>
@@ -14657,11 +14655,11 @@
       <w:spacing w:after="0" w:line="240" w:lineRule="auto"/>
     </w:pPr>
   </w:style>
-  <w:style w:type="paragraph" w:styleId="Quote">
+  <w:style w:type="paragraph" w:styleId="Citation">
     <w:name w:val="Quote"/>
     <w:basedOn w:val="Normal"/>
     <w:next w:val="Normal"/>
-    <w:link w:val="QuoteChar"/>
+    <w:link w:val="CitationCar"/>
     <w:uiPriority w:val="29"/>
     <w:qFormat/>
     <w:rsid w:val="00433B0C"/>
@@ -14675,10 +14673,10 @@
       <w:iCs/>
     </w:rPr>
   </w:style>
-  <w:style w:type="character" w:customStyle="1" w:styleId="QuoteChar">
-    <w:name w:val="Quote Char"/>
-    <w:basedOn w:val="DefaultParagraphFont"/>
-    <w:link w:val="Quote"/>
+  <w:style w:type="character" w:customStyle="1" w:styleId="CitationCar">
+    <w:name w:val="Citation Car"/>
+    <w:basedOn w:val="Policepardfaut"/>
+    <w:link w:val="Citation"/>
     <w:uiPriority w:val="29"/>
     <w:rsid w:val="00433B0C"/>
     <w:rPr>
@@ -14686,11 +14684,11 @@
       <w:iCs/>
     </w:rPr>
   </w:style>
-  <w:style w:type="paragraph" w:styleId="IntenseQuote">
+  <w:style w:type="paragraph" w:styleId="Citationintense">
     <w:name w:val="Intense Quote"/>
     <w:basedOn w:val="Normal"/>
     <w:next w:val="Normal"/>
-    <w:link w:val="IntenseQuoteChar"/>
+    <w:link w:val="CitationintenseCar"/>
     <w:uiPriority w:val="30"/>
     <w:qFormat/>
     <w:rsid w:val="00433B0C"/>
@@ -14706,10 +14704,10 @@
       <w:szCs w:val="24"/>
     </w:rPr>
   </w:style>
-  <w:style w:type="character" w:customStyle="1" w:styleId="IntenseQuoteChar">
-    <w:name w:val="Intense Quote Char"/>
-    <w:basedOn w:val="DefaultParagraphFont"/>
-    <w:link w:val="IntenseQuote"/>
+  <w:style w:type="character" w:customStyle="1" w:styleId="CitationintenseCar">
+    <w:name w:val="Citation intense Car"/>
+    <w:basedOn w:val="Policepardfaut"/>
+    <w:link w:val="Citationintense"/>
     <w:uiPriority w:val="30"/>
     <w:rsid w:val="00433B0C"/>
     <w:rPr>
@@ -14719,9 +14717,9 @@
       <w:szCs w:val="24"/>
     </w:rPr>
   </w:style>
-  <w:style w:type="character" w:styleId="SubtleEmphasis">
+  <w:style w:type="character" w:styleId="Accentuationlgre">
     <w:name w:val="Subtle Emphasis"/>
-    <w:basedOn w:val="DefaultParagraphFont"/>
+    <w:basedOn w:val="Policepardfaut"/>
     <w:uiPriority w:val="19"/>
     <w:qFormat/>
     <w:rsid w:val="00433B0C"/>
@@ -14731,9 +14729,9 @@
       <w:color w:val="404040" w:themeColor="text1" w:themeTint="BF"/>
     </w:rPr>
   </w:style>
-  <w:style w:type="character" w:styleId="IntenseEmphasis">
+  <w:style w:type="character" w:styleId="Accentuationintense">
     <w:name w:val="Intense Emphasis"/>
-    <w:basedOn w:val="DefaultParagraphFont"/>
+    <w:basedOn w:val="Policepardfaut"/>
     <w:uiPriority w:val="21"/>
     <w:qFormat/>
     <w:rsid w:val="00433B0C"/>
@@ -14745,9 +14743,9 @@
       <w:color w:val="0F6FC6" w:themeColor="accent1"/>
     </w:rPr>
   </w:style>
-  <w:style w:type="character" w:styleId="SubtleReference">
+  <w:style w:type="character" w:styleId="Rfrencelgre">
     <w:name w:val="Subtle Reference"/>
-    <w:basedOn w:val="DefaultParagraphFont"/>
+    <w:basedOn w:val="Policepardfaut"/>
     <w:uiPriority w:val="31"/>
     <w:qFormat/>
     <w:rsid w:val="00433B0C"/>
@@ -14757,9 +14755,9 @@
       <w:u w:val="single" w:color="7F7F7F" w:themeColor="text1" w:themeTint="80"/>
     </w:rPr>
   </w:style>
-  <w:style w:type="character" w:styleId="IntenseReference">
+  <w:style w:type="character" w:styleId="Rfrenceintense">
     <w:name w:val="Intense Reference"/>
-    <w:basedOn w:val="DefaultParagraphFont"/>
+    <w:basedOn w:val="Policepardfaut"/>
     <w:uiPriority w:val="32"/>
     <w:qFormat/>
     <w:rsid w:val="00433B0C"/>
@@ -14772,9 +14770,9 @@
       <w:u w:val="single"/>
     </w:rPr>
   </w:style>
-  <w:style w:type="character" w:styleId="BookTitle">
+  <w:style w:type="character" w:styleId="Titredulivre">
     <w:name w:val="Book Title"/>
-    <w:basedOn w:val="DefaultParagraphFont"/>
+    <w:basedOn w:val="Policepardfaut"/>
     <w:uiPriority w:val="33"/>
     <w:qFormat/>
     <w:rsid w:val="00433B0C"/>
@@ -14784,9 +14782,9 @@
       <w:smallCaps/>
     </w:rPr>
   </w:style>
-  <w:style w:type="paragraph" w:styleId="TOCHeading">
+  <w:style w:type="paragraph" w:styleId="En-ttedetabledesmatires">
     <w:name w:val="TOC Heading"/>
-    <w:basedOn w:val="Heading1"/>
+    <w:basedOn w:val="Titre1"/>
     <w:next w:val="Normal"/>
     <w:uiPriority w:val="39"/>
     <w:semiHidden/>
@@ -14797,10 +14795,10 @@
       <w:outlineLvl w:val="9"/>
     </w:pPr>
   </w:style>
-  <w:style w:type="paragraph" w:styleId="Header">
+  <w:style w:type="paragraph" w:styleId="En-tte">
     <w:name w:val="header"/>
     <w:basedOn w:val="Normal"/>
-    <w:link w:val="HeaderChar"/>
+    <w:link w:val="En-tteCar"/>
     <w:uiPriority w:val="99"/>
     <w:unhideWhenUsed/>
     <w:rsid w:val="00873499"/>
@@ -14812,17 +14810,17 @@
       <w:spacing w:after="0" w:line="240" w:lineRule="auto"/>
     </w:pPr>
   </w:style>
-  <w:style w:type="character" w:customStyle="1" w:styleId="HeaderChar">
-    <w:name w:val="Header Char"/>
-    <w:basedOn w:val="DefaultParagraphFont"/>
-    <w:link w:val="Header"/>
+  <w:style w:type="character" w:customStyle="1" w:styleId="En-tteCar">
+    <w:name w:val="En-tête Car"/>
+    <w:basedOn w:val="Policepardfaut"/>
+    <w:link w:val="En-tte"/>
     <w:uiPriority w:val="99"/>
     <w:rsid w:val="00873499"/>
   </w:style>
-  <w:style w:type="paragraph" w:styleId="Footer">
+  <w:style w:type="paragraph" w:styleId="Pieddepage">
     <w:name w:val="footer"/>
     <w:basedOn w:val="Normal"/>
-    <w:link w:val="FooterChar"/>
+    <w:link w:val="PieddepageCar"/>
     <w:uiPriority w:val="99"/>
     <w:unhideWhenUsed/>
     <w:rsid w:val="00873499"/>
@@ -14834,16 +14832,16 @@
       <w:spacing w:after="0" w:line="240" w:lineRule="auto"/>
     </w:pPr>
   </w:style>
-  <w:style w:type="character" w:customStyle="1" w:styleId="FooterChar">
-    <w:name w:val="Footer Char"/>
-    <w:basedOn w:val="DefaultParagraphFont"/>
-    <w:link w:val="Footer"/>
+  <w:style w:type="character" w:customStyle="1" w:styleId="PieddepageCar">
+    <w:name w:val="Pied de page Car"/>
+    <w:basedOn w:val="Policepardfaut"/>
+    <w:link w:val="Pieddepage"/>
     <w:uiPriority w:val="99"/>
     <w:rsid w:val="00873499"/>
   </w:style>
-  <w:style w:type="table" w:styleId="GridTable2">
+  <w:style w:type="table" w:styleId="TableauGrille2">
     <w:name w:val="Grid Table 2"/>
-    <w:basedOn w:val="TableNormal"/>
+    <w:basedOn w:val="TableauNormal"/>
     <w:uiPriority w:val="47"/>
     <w:rsid w:val="00583C70"/>
     <w:pPr>
@@ -14919,9 +14917,9 @@
       </w:tcPr>
     </w:tblStylePr>
   </w:style>
-  <w:style w:type="table" w:styleId="TableGrid">
+  <w:style w:type="table" w:styleId="Grilledutableau">
     <w:name w:val="Table Grid"/>
-    <w:basedOn w:val="TableNormal"/>
+    <w:basedOn w:val="TableauNormal"/>
     <w:uiPriority w:val="39"/>
     <w:rsid w:val="00411550"/>
     <w:pPr>

</xml_diff>

<commit_message>
maj dossier de l'énoncé
</commit_message>
<xml_diff>
--- a/Projet informatique intégré - Dossier de l'énoncé.docx
+++ b/Projet informatique intégré - Dossier de l'énoncé.docx
@@ -1,6 +1,6 @@
 
 <file path=word/document.xml><?xml version="1.0" encoding="utf-8"?>
-<w:document xmlns:wpc="http://schemas.microsoft.com/office/word/2010/wordprocessingCanvas" xmlns:cx="http://schemas.microsoft.com/office/drawing/2014/chartex" xmlns:cx1="http://schemas.microsoft.com/office/drawing/2015/9/8/chartex" xmlns:cx2="http://schemas.microsoft.com/office/drawing/2015/10/21/chartex" xmlns:cx3="http://schemas.microsoft.com/office/drawing/2016/5/9/chartex" xmlns:cx4="http://schemas.microsoft.com/office/drawing/2016/5/10/chartex" xmlns:cx5="http://schemas.microsoft.com/office/drawing/2016/5/11/chartex" xmlns:cx6="http://schemas.microsoft.com/office/drawing/2016/5/12/chartex" xmlns:cx7="http://schemas.microsoft.com/office/drawing/2016/5/13/chartex" xmlns:cx8="http://schemas.microsoft.com/office/drawing/2016/5/14/chartex" xmlns:mc="http://schemas.openxmlformats.org/markup-compatibility/2006" xmlns:aink="http://schemas.microsoft.com/office/drawing/2016/ink" xmlns:am3d="http://schemas.microsoft.com/office/drawing/2017/model3d" xmlns:o="urn:schemas-microsoft-com:office:office" xmlns:r="http://schemas.openxmlformats.org/officeDocument/2006/relationships" xmlns:m="http://schemas.openxmlformats.org/officeDocument/2006/math" xmlns:v="urn:schemas-microsoft-com:vml" xmlns:wp14="http://schemas.microsoft.com/office/word/2010/wordprocessingDrawing" xmlns:wp="http://schemas.openxmlformats.org/drawingml/2006/wordprocessingDrawing" xmlns:w10="urn:schemas-microsoft-com:office:word" xmlns:w="http://schemas.openxmlformats.org/wordprocessingml/2006/main" xmlns:w14="http://schemas.microsoft.com/office/word/2010/wordml" xmlns:w15="http://schemas.microsoft.com/office/word/2012/wordml" xmlns:w16cex="http://schemas.microsoft.com/office/word/2018/wordml/cex" xmlns:w16cid="http://schemas.microsoft.com/office/word/2016/wordml/cid" xmlns:w16="http://schemas.microsoft.com/office/word/2018/wordml" xmlns:w16se="http://schemas.microsoft.com/office/word/2015/wordml/symex" xmlns:wpg="http://schemas.microsoft.com/office/word/2010/wordprocessingGroup" xmlns:wpi="http://schemas.microsoft.com/office/word/2010/wordprocessingInk" xmlns:wne="http://schemas.microsoft.com/office/word/2006/wordml" xmlns:wps="http://schemas.microsoft.com/office/word/2010/wordprocessingShape" mc:Ignorable="w14 w15 w16se w16cid w16 w16cex wp14">
+<w:document xmlns:wpc="http://schemas.microsoft.com/office/word/2010/wordprocessingCanvas" xmlns:cx="http://schemas.microsoft.com/office/drawing/2014/chartex" xmlns:cx1="http://schemas.microsoft.com/office/drawing/2015/9/8/chartex" xmlns:cx2="http://schemas.microsoft.com/office/drawing/2015/10/21/chartex" xmlns:cx3="http://schemas.microsoft.com/office/drawing/2016/5/9/chartex" xmlns:cx4="http://schemas.microsoft.com/office/drawing/2016/5/10/chartex" xmlns:cx5="http://schemas.microsoft.com/office/drawing/2016/5/11/chartex" xmlns:cx6="http://schemas.microsoft.com/office/drawing/2016/5/12/chartex" xmlns:cx7="http://schemas.microsoft.com/office/drawing/2016/5/13/chartex" xmlns:cx8="http://schemas.microsoft.com/office/drawing/2016/5/14/chartex" xmlns:mc="http://schemas.openxmlformats.org/markup-compatibility/2006" xmlns:aink="http://schemas.microsoft.com/office/drawing/2016/ink" xmlns:am3d="http://schemas.microsoft.com/office/drawing/2017/model3d" xmlns:o="urn:schemas-microsoft-com:office:office" xmlns:r="http://schemas.openxmlformats.org/officeDocument/2006/relationships" xmlns:m="http://schemas.openxmlformats.org/officeDocument/2006/math" xmlns:v="urn:schemas-microsoft-com:vml" xmlns:wp14="http://schemas.microsoft.com/office/word/2010/wordprocessingDrawing" xmlns:wp="http://schemas.openxmlformats.org/drawingml/2006/wordprocessingDrawing" xmlns:w10="urn:schemas-microsoft-com:office:word" xmlns:w="http://schemas.openxmlformats.org/wordprocessingml/2006/main" xmlns:w14="http://schemas.microsoft.com/office/word/2010/wordml" xmlns:w15="http://schemas.microsoft.com/office/word/2012/wordml" xmlns:w16cid="http://schemas.microsoft.com/office/word/2016/wordml/cid" xmlns:w16se="http://schemas.microsoft.com/office/word/2015/wordml/symex" xmlns:wpg="http://schemas.microsoft.com/office/word/2010/wordprocessingGroup" xmlns:wpi="http://schemas.microsoft.com/office/word/2010/wordprocessingInk" xmlns:wne="http://schemas.microsoft.com/office/word/2006/wordml" xmlns:wps="http://schemas.microsoft.com/office/word/2010/wordprocessingShape" mc:Ignorable="w14 w15 w16se w16cid wp14">
   <w:body>
     <w:p>
       <w:pPr>
@@ -129,7 +129,7 @@
               </wp:anchor>
             </w:drawing>
           </mc:Choice>
-          <mc:Fallback>
+          <mc:Fallback xmlns:w16="http://schemas.microsoft.com/office/word/2018/wordml" xmlns:w16cex="http://schemas.microsoft.com/office/word/2018/wordml/cex">
             <w:pict>
               <v:shapetype w14:anchorId="4B7073A3" id="_x0000_t75" coordsize="21600,21600" o:spt="75" o:preferrelative="t" path="m@4@5l@4@11@9@11@9@5xe" filled="f" stroked="f">
                 <v:stroke joinstyle="miter"/>
@@ -2880,7 +2880,13 @@
               <w:cnfStyle w:val="000000100000" w:firstRow="0" w:lastRow="0" w:firstColumn="0" w:lastColumn="0" w:oddVBand="0" w:evenVBand="0" w:oddHBand="1" w:evenHBand="0" w:firstRowFirstColumn="0" w:firstRowLastColumn="0" w:lastRowFirstColumn="0" w:lastRowLastColumn="0"/>
             </w:pPr>
             <w:r>
-              <w:t>Nombre de points collectés sur la carte de fidélité.</w:t>
+              <w:t>Nombre de points collectés sur la carte de fidélité</w:t>
+            </w:r>
+            <w:r>
+              <w:t xml:space="preserve"> (500 à la création)</w:t>
+            </w:r>
+            <w:r>
+              <w:t>.</w:t>
             </w:r>
           </w:p>
         </w:tc>
@@ -3685,7 +3691,26 @@
               <w:cnfStyle w:val="000000100000" w:firstRow="0" w:lastRow="0" w:firstColumn="0" w:lastColumn="0" w:oddVBand="0" w:evenVBand="0" w:oddHBand="1" w:evenHBand="0" w:firstRowFirstColumn="0" w:firstRowLastColumn="0" w:lastRowFirstColumn="0" w:lastRowLastColumn="0"/>
             </w:pPr>
             <w:r>
-              <w:t>Pourcentage de réduction lié à l’action.</w:t>
+              <w:t>X€ de</w:t>
+            </w:r>
+            <w:r>
+              <w:t xml:space="preserve"> réduction </w:t>
+            </w:r>
+            <w:r>
+              <w:t xml:space="preserve">sur le montant total de la commande (lié </w:t>
+            </w:r>
+            <w:proofErr w:type="gramStart"/>
+            <w:r>
+              <w:t>aux nombre</w:t>
+            </w:r>
+            <w:proofErr w:type="gramEnd"/>
+            <w:r>
+              <w:t xml:space="preserve"> de points)</w:t>
+            </w:r>
+            <w:bookmarkStart w:id="0" w:name="_GoBack"/>
+            <w:bookmarkEnd w:id="0"/>
+            <w:r>
+              <w:t>.</w:t>
             </w:r>
           </w:p>
         </w:tc>
@@ -13384,7 +13409,7 @@
 </file>
 
 <file path=word/endnotes.xml><?xml version="1.0" encoding="utf-8"?>
-<w:endnotes xmlns:wpc="http://schemas.microsoft.com/office/word/2010/wordprocessingCanvas" xmlns:cx="http://schemas.microsoft.com/office/drawing/2014/chartex" xmlns:cx1="http://schemas.microsoft.com/office/drawing/2015/9/8/chartex" xmlns:cx2="http://schemas.microsoft.com/office/drawing/2015/10/21/chartex" xmlns:cx3="http://schemas.microsoft.com/office/drawing/2016/5/9/chartex" xmlns:cx4="http://schemas.microsoft.com/office/drawing/2016/5/10/chartex" xmlns:cx5="http://schemas.microsoft.com/office/drawing/2016/5/11/chartex" xmlns:cx6="http://schemas.microsoft.com/office/drawing/2016/5/12/chartex" xmlns:cx7="http://schemas.microsoft.com/office/drawing/2016/5/13/chartex" xmlns:cx8="http://schemas.microsoft.com/office/drawing/2016/5/14/chartex" xmlns:mc="http://schemas.openxmlformats.org/markup-compatibility/2006" xmlns:aink="http://schemas.microsoft.com/office/drawing/2016/ink" xmlns:am3d="http://schemas.microsoft.com/office/drawing/2017/model3d" xmlns:o="urn:schemas-microsoft-com:office:office" xmlns:r="http://schemas.openxmlformats.org/officeDocument/2006/relationships" xmlns:m="http://schemas.openxmlformats.org/officeDocument/2006/math" xmlns:v="urn:schemas-microsoft-com:vml" xmlns:wp14="http://schemas.microsoft.com/office/word/2010/wordprocessingDrawing" xmlns:wp="http://schemas.openxmlformats.org/drawingml/2006/wordprocessingDrawing" xmlns:w10="urn:schemas-microsoft-com:office:word" xmlns:w="http://schemas.openxmlformats.org/wordprocessingml/2006/main" xmlns:w14="http://schemas.microsoft.com/office/word/2010/wordml" xmlns:w15="http://schemas.microsoft.com/office/word/2012/wordml" xmlns:w16cex="http://schemas.microsoft.com/office/word/2018/wordml/cex" xmlns:w16cid="http://schemas.microsoft.com/office/word/2016/wordml/cid" xmlns:w16="http://schemas.microsoft.com/office/word/2018/wordml" xmlns:w16se="http://schemas.microsoft.com/office/word/2015/wordml/symex" xmlns:wpg="http://schemas.microsoft.com/office/word/2010/wordprocessingGroup" xmlns:wpi="http://schemas.microsoft.com/office/word/2010/wordprocessingInk" xmlns:wne="http://schemas.microsoft.com/office/word/2006/wordml" xmlns:wps="http://schemas.microsoft.com/office/word/2010/wordprocessingShape" mc:Ignorable="w14 w15 w16se w16cid w16 w16cex wp14">
+<w:endnotes xmlns:wpc="http://schemas.microsoft.com/office/word/2010/wordprocessingCanvas" xmlns:cx="http://schemas.microsoft.com/office/drawing/2014/chartex" xmlns:cx1="http://schemas.microsoft.com/office/drawing/2015/9/8/chartex" xmlns:cx2="http://schemas.microsoft.com/office/drawing/2015/10/21/chartex" xmlns:cx3="http://schemas.microsoft.com/office/drawing/2016/5/9/chartex" xmlns:cx4="http://schemas.microsoft.com/office/drawing/2016/5/10/chartex" xmlns:cx5="http://schemas.microsoft.com/office/drawing/2016/5/11/chartex" xmlns:cx6="http://schemas.microsoft.com/office/drawing/2016/5/12/chartex" xmlns:cx7="http://schemas.microsoft.com/office/drawing/2016/5/13/chartex" xmlns:cx8="http://schemas.microsoft.com/office/drawing/2016/5/14/chartex" xmlns:mc="http://schemas.openxmlformats.org/markup-compatibility/2006" xmlns:aink="http://schemas.microsoft.com/office/drawing/2016/ink" xmlns:am3d="http://schemas.microsoft.com/office/drawing/2017/model3d" xmlns:o="urn:schemas-microsoft-com:office:office" xmlns:r="http://schemas.openxmlformats.org/officeDocument/2006/relationships" xmlns:m="http://schemas.openxmlformats.org/officeDocument/2006/math" xmlns:v="urn:schemas-microsoft-com:vml" xmlns:wp14="http://schemas.microsoft.com/office/word/2010/wordprocessingDrawing" xmlns:wp="http://schemas.openxmlformats.org/drawingml/2006/wordprocessingDrawing" xmlns:w10="urn:schemas-microsoft-com:office:word" xmlns:w="http://schemas.openxmlformats.org/wordprocessingml/2006/main" xmlns:w14="http://schemas.microsoft.com/office/word/2010/wordml" xmlns:w15="http://schemas.microsoft.com/office/word/2012/wordml" xmlns:w16cid="http://schemas.microsoft.com/office/word/2016/wordml/cid" xmlns:w16se="http://schemas.microsoft.com/office/word/2015/wordml/symex" xmlns:wpg="http://schemas.microsoft.com/office/word/2010/wordprocessingGroup" xmlns:wpi="http://schemas.microsoft.com/office/word/2010/wordprocessingInk" xmlns:wne="http://schemas.microsoft.com/office/word/2006/wordml" xmlns:wps="http://schemas.microsoft.com/office/word/2010/wordprocessingShape" mc:Ignorable="w14 w15 w16se w16cid wp14">
   <w:endnote w:type="separator" w:id="-1">
     <w:p>
       <w:pPr>
@@ -13409,7 +13434,7 @@
 </file>
 
 <file path=word/footer1.xml><?xml version="1.0" encoding="utf-8"?>
-<w:ftr xmlns:wpc="http://schemas.microsoft.com/office/word/2010/wordprocessingCanvas" xmlns:cx="http://schemas.microsoft.com/office/drawing/2014/chartex" xmlns:cx1="http://schemas.microsoft.com/office/drawing/2015/9/8/chartex" xmlns:cx2="http://schemas.microsoft.com/office/drawing/2015/10/21/chartex" xmlns:cx3="http://schemas.microsoft.com/office/drawing/2016/5/9/chartex" xmlns:cx4="http://schemas.microsoft.com/office/drawing/2016/5/10/chartex" xmlns:cx5="http://schemas.microsoft.com/office/drawing/2016/5/11/chartex" xmlns:cx6="http://schemas.microsoft.com/office/drawing/2016/5/12/chartex" xmlns:cx7="http://schemas.microsoft.com/office/drawing/2016/5/13/chartex" xmlns:cx8="http://schemas.microsoft.com/office/drawing/2016/5/14/chartex" xmlns:mc="http://schemas.openxmlformats.org/markup-compatibility/2006" xmlns:aink="http://schemas.microsoft.com/office/drawing/2016/ink" xmlns:am3d="http://schemas.microsoft.com/office/drawing/2017/model3d" xmlns:o="urn:schemas-microsoft-com:office:office" xmlns:r="http://schemas.openxmlformats.org/officeDocument/2006/relationships" xmlns:m="http://schemas.openxmlformats.org/officeDocument/2006/math" xmlns:v="urn:schemas-microsoft-com:vml" xmlns:wp14="http://schemas.microsoft.com/office/word/2010/wordprocessingDrawing" xmlns:wp="http://schemas.openxmlformats.org/drawingml/2006/wordprocessingDrawing" xmlns:w10="urn:schemas-microsoft-com:office:word" xmlns:w="http://schemas.openxmlformats.org/wordprocessingml/2006/main" xmlns:w14="http://schemas.microsoft.com/office/word/2010/wordml" xmlns:w15="http://schemas.microsoft.com/office/word/2012/wordml" xmlns:w16cex="http://schemas.microsoft.com/office/word/2018/wordml/cex" xmlns:w16cid="http://schemas.microsoft.com/office/word/2016/wordml/cid" xmlns:w16="http://schemas.microsoft.com/office/word/2018/wordml" xmlns:w16se="http://schemas.microsoft.com/office/word/2015/wordml/symex" xmlns:wpg="http://schemas.microsoft.com/office/word/2010/wordprocessingGroup" xmlns:wpi="http://schemas.microsoft.com/office/word/2010/wordprocessingInk" xmlns:wne="http://schemas.microsoft.com/office/word/2006/wordml" xmlns:wps="http://schemas.microsoft.com/office/word/2010/wordprocessingShape" mc:Ignorable="w14 w15 w16se w16cid w16 w16cex wp14">
+<w:ftr xmlns:wpc="http://schemas.microsoft.com/office/word/2010/wordprocessingCanvas" xmlns:cx="http://schemas.microsoft.com/office/drawing/2014/chartex" xmlns:cx1="http://schemas.microsoft.com/office/drawing/2015/9/8/chartex" xmlns:cx2="http://schemas.microsoft.com/office/drawing/2015/10/21/chartex" xmlns:cx3="http://schemas.microsoft.com/office/drawing/2016/5/9/chartex" xmlns:cx4="http://schemas.microsoft.com/office/drawing/2016/5/10/chartex" xmlns:cx5="http://schemas.microsoft.com/office/drawing/2016/5/11/chartex" xmlns:cx6="http://schemas.microsoft.com/office/drawing/2016/5/12/chartex" xmlns:cx7="http://schemas.microsoft.com/office/drawing/2016/5/13/chartex" xmlns:cx8="http://schemas.microsoft.com/office/drawing/2016/5/14/chartex" xmlns:mc="http://schemas.openxmlformats.org/markup-compatibility/2006" xmlns:aink="http://schemas.microsoft.com/office/drawing/2016/ink" xmlns:am3d="http://schemas.microsoft.com/office/drawing/2017/model3d" xmlns:o="urn:schemas-microsoft-com:office:office" xmlns:r="http://schemas.openxmlformats.org/officeDocument/2006/relationships" xmlns:m="http://schemas.openxmlformats.org/officeDocument/2006/math" xmlns:v="urn:schemas-microsoft-com:vml" xmlns:wp14="http://schemas.microsoft.com/office/word/2010/wordprocessingDrawing" xmlns:wp="http://schemas.openxmlformats.org/drawingml/2006/wordprocessingDrawing" xmlns:w10="urn:schemas-microsoft-com:office:word" xmlns:w="http://schemas.openxmlformats.org/wordprocessingml/2006/main" xmlns:w14="http://schemas.microsoft.com/office/word/2010/wordml" xmlns:w15="http://schemas.microsoft.com/office/word/2012/wordml" xmlns:w16cid="http://schemas.microsoft.com/office/word/2016/wordml/cid" xmlns:w16se="http://schemas.microsoft.com/office/word/2015/wordml/symex" xmlns:wpg="http://schemas.microsoft.com/office/word/2010/wordprocessingGroup" xmlns:wpi="http://schemas.microsoft.com/office/word/2010/wordprocessingInk" xmlns:wne="http://schemas.microsoft.com/office/word/2006/wordml" xmlns:wps="http://schemas.microsoft.com/office/word/2010/wordprocessingShape" mc:Ignorable="w14 w15 w16se w16cid wp14">
   <w:sdt>
     <w:sdtPr>
       <w:id w:val="-1926554980"/>
@@ -13530,7 +13555,7 @@
                 </wp:anchor>
               </w:drawing>
             </mc:Choice>
-            <mc:Fallback>
+            <mc:Fallback xmlns:w16="http://schemas.microsoft.com/office/word/2018/wordml" xmlns:w16cex="http://schemas.microsoft.com/office/word/2018/wordml/cex">
               <w:pict>
                 <v:shapetype w14:anchorId="08930379" id="_x0000_t65" coordsize="21600,21600" o:spt="65" adj="18900" path="m,l,21600@0,21600,21600@0,21600,xem@0,21600nfl@3@5c@7@9@11@13,21600@0e">
                   <v:formulas>
@@ -13601,7 +13626,7 @@
 </file>
 
 <file path=word/footnotes.xml><?xml version="1.0" encoding="utf-8"?>
-<w:footnotes xmlns:wpc="http://schemas.microsoft.com/office/word/2010/wordprocessingCanvas" xmlns:cx="http://schemas.microsoft.com/office/drawing/2014/chartex" xmlns:cx1="http://schemas.microsoft.com/office/drawing/2015/9/8/chartex" xmlns:cx2="http://schemas.microsoft.com/office/drawing/2015/10/21/chartex" xmlns:cx3="http://schemas.microsoft.com/office/drawing/2016/5/9/chartex" xmlns:cx4="http://schemas.microsoft.com/office/drawing/2016/5/10/chartex" xmlns:cx5="http://schemas.microsoft.com/office/drawing/2016/5/11/chartex" xmlns:cx6="http://schemas.microsoft.com/office/drawing/2016/5/12/chartex" xmlns:cx7="http://schemas.microsoft.com/office/drawing/2016/5/13/chartex" xmlns:cx8="http://schemas.microsoft.com/office/drawing/2016/5/14/chartex" xmlns:mc="http://schemas.openxmlformats.org/markup-compatibility/2006" xmlns:aink="http://schemas.microsoft.com/office/drawing/2016/ink" xmlns:am3d="http://schemas.microsoft.com/office/drawing/2017/model3d" xmlns:o="urn:schemas-microsoft-com:office:office" xmlns:r="http://schemas.openxmlformats.org/officeDocument/2006/relationships" xmlns:m="http://schemas.openxmlformats.org/officeDocument/2006/math" xmlns:v="urn:schemas-microsoft-com:vml" xmlns:wp14="http://schemas.microsoft.com/office/word/2010/wordprocessingDrawing" xmlns:wp="http://schemas.openxmlformats.org/drawingml/2006/wordprocessingDrawing" xmlns:w10="urn:schemas-microsoft-com:office:word" xmlns:w="http://schemas.openxmlformats.org/wordprocessingml/2006/main" xmlns:w14="http://schemas.microsoft.com/office/word/2010/wordml" xmlns:w15="http://schemas.microsoft.com/office/word/2012/wordml" xmlns:w16cex="http://schemas.microsoft.com/office/word/2018/wordml/cex" xmlns:w16cid="http://schemas.microsoft.com/office/word/2016/wordml/cid" xmlns:w16="http://schemas.microsoft.com/office/word/2018/wordml" xmlns:w16se="http://schemas.microsoft.com/office/word/2015/wordml/symex" xmlns:wpg="http://schemas.microsoft.com/office/word/2010/wordprocessingGroup" xmlns:wpi="http://schemas.microsoft.com/office/word/2010/wordprocessingInk" xmlns:wne="http://schemas.microsoft.com/office/word/2006/wordml" xmlns:wps="http://schemas.microsoft.com/office/word/2010/wordprocessingShape" mc:Ignorable="w14 w15 w16se w16cid w16 w16cex wp14">
+<w:footnotes xmlns:wpc="http://schemas.microsoft.com/office/word/2010/wordprocessingCanvas" xmlns:cx="http://schemas.microsoft.com/office/drawing/2014/chartex" xmlns:cx1="http://schemas.microsoft.com/office/drawing/2015/9/8/chartex" xmlns:cx2="http://schemas.microsoft.com/office/drawing/2015/10/21/chartex" xmlns:cx3="http://schemas.microsoft.com/office/drawing/2016/5/9/chartex" xmlns:cx4="http://schemas.microsoft.com/office/drawing/2016/5/10/chartex" xmlns:cx5="http://schemas.microsoft.com/office/drawing/2016/5/11/chartex" xmlns:cx6="http://schemas.microsoft.com/office/drawing/2016/5/12/chartex" xmlns:cx7="http://schemas.microsoft.com/office/drawing/2016/5/13/chartex" xmlns:cx8="http://schemas.microsoft.com/office/drawing/2016/5/14/chartex" xmlns:mc="http://schemas.openxmlformats.org/markup-compatibility/2006" xmlns:aink="http://schemas.microsoft.com/office/drawing/2016/ink" xmlns:am3d="http://schemas.microsoft.com/office/drawing/2017/model3d" xmlns:o="urn:schemas-microsoft-com:office:office" xmlns:r="http://schemas.openxmlformats.org/officeDocument/2006/relationships" xmlns:m="http://schemas.openxmlformats.org/officeDocument/2006/math" xmlns:v="urn:schemas-microsoft-com:vml" xmlns:wp14="http://schemas.microsoft.com/office/word/2010/wordprocessingDrawing" xmlns:wp="http://schemas.openxmlformats.org/drawingml/2006/wordprocessingDrawing" xmlns:w10="urn:schemas-microsoft-com:office:word" xmlns:w="http://schemas.openxmlformats.org/wordprocessingml/2006/main" xmlns:w14="http://schemas.microsoft.com/office/word/2010/wordml" xmlns:w15="http://schemas.microsoft.com/office/word/2012/wordml" xmlns:w16cid="http://schemas.microsoft.com/office/word/2016/wordml/cid" xmlns:w16se="http://schemas.microsoft.com/office/word/2015/wordml/symex" xmlns:wpg="http://schemas.microsoft.com/office/word/2010/wordprocessingGroup" xmlns:wpi="http://schemas.microsoft.com/office/word/2010/wordprocessingInk" xmlns:wne="http://schemas.microsoft.com/office/word/2006/wordml" xmlns:wps="http://schemas.microsoft.com/office/word/2010/wordprocessingShape" mc:Ignorable="w14 w15 w16se w16cid wp14">
   <w:footnote w:type="separator" w:id="-1">
     <w:p>
       <w:pPr>
@@ -13626,7 +13651,7 @@
 </file>
 
 <file path=word/header1.xml><?xml version="1.0" encoding="utf-8"?>
-<w:hdr xmlns:wpc="http://schemas.microsoft.com/office/word/2010/wordprocessingCanvas" xmlns:cx="http://schemas.microsoft.com/office/drawing/2014/chartex" xmlns:cx1="http://schemas.microsoft.com/office/drawing/2015/9/8/chartex" xmlns:cx2="http://schemas.microsoft.com/office/drawing/2015/10/21/chartex" xmlns:cx3="http://schemas.microsoft.com/office/drawing/2016/5/9/chartex" xmlns:cx4="http://schemas.microsoft.com/office/drawing/2016/5/10/chartex" xmlns:cx5="http://schemas.microsoft.com/office/drawing/2016/5/11/chartex" xmlns:cx6="http://schemas.microsoft.com/office/drawing/2016/5/12/chartex" xmlns:cx7="http://schemas.microsoft.com/office/drawing/2016/5/13/chartex" xmlns:cx8="http://schemas.microsoft.com/office/drawing/2016/5/14/chartex" xmlns:mc="http://schemas.openxmlformats.org/markup-compatibility/2006" xmlns:aink="http://schemas.microsoft.com/office/drawing/2016/ink" xmlns:am3d="http://schemas.microsoft.com/office/drawing/2017/model3d" xmlns:o="urn:schemas-microsoft-com:office:office" xmlns:r="http://schemas.openxmlformats.org/officeDocument/2006/relationships" xmlns:m="http://schemas.openxmlformats.org/officeDocument/2006/math" xmlns:v="urn:schemas-microsoft-com:vml" xmlns:wp14="http://schemas.microsoft.com/office/word/2010/wordprocessingDrawing" xmlns:wp="http://schemas.openxmlformats.org/drawingml/2006/wordprocessingDrawing" xmlns:w10="urn:schemas-microsoft-com:office:word" xmlns:w="http://schemas.openxmlformats.org/wordprocessingml/2006/main" xmlns:w14="http://schemas.microsoft.com/office/word/2010/wordml" xmlns:w15="http://schemas.microsoft.com/office/word/2012/wordml" xmlns:w16cex="http://schemas.microsoft.com/office/word/2018/wordml/cex" xmlns:w16cid="http://schemas.microsoft.com/office/word/2016/wordml/cid" xmlns:w16="http://schemas.microsoft.com/office/word/2018/wordml" xmlns:w16se="http://schemas.microsoft.com/office/word/2015/wordml/symex" xmlns:wpg="http://schemas.microsoft.com/office/word/2010/wordprocessingGroup" xmlns:wpi="http://schemas.microsoft.com/office/word/2010/wordprocessingInk" xmlns:wne="http://schemas.microsoft.com/office/word/2006/wordml" xmlns:wps="http://schemas.microsoft.com/office/word/2010/wordprocessingShape" mc:Ignorable="w14 w15 w16se w16cid w16 w16cex wp14">
+<w:hdr xmlns:wpc="http://schemas.microsoft.com/office/word/2010/wordprocessingCanvas" xmlns:cx="http://schemas.microsoft.com/office/drawing/2014/chartex" xmlns:cx1="http://schemas.microsoft.com/office/drawing/2015/9/8/chartex" xmlns:cx2="http://schemas.microsoft.com/office/drawing/2015/10/21/chartex" xmlns:cx3="http://schemas.microsoft.com/office/drawing/2016/5/9/chartex" xmlns:cx4="http://schemas.microsoft.com/office/drawing/2016/5/10/chartex" xmlns:cx5="http://schemas.microsoft.com/office/drawing/2016/5/11/chartex" xmlns:cx6="http://schemas.microsoft.com/office/drawing/2016/5/12/chartex" xmlns:cx7="http://schemas.microsoft.com/office/drawing/2016/5/13/chartex" xmlns:cx8="http://schemas.microsoft.com/office/drawing/2016/5/14/chartex" xmlns:mc="http://schemas.openxmlformats.org/markup-compatibility/2006" xmlns:aink="http://schemas.microsoft.com/office/drawing/2016/ink" xmlns:am3d="http://schemas.microsoft.com/office/drawing/2017/model3d" xmlns:o="urn:schemas-microsoft-com:office:office" xmlns:r="http://schemas.openxmlformats.org/officeDocument/2006/relationships" xmlns:m="http://schemas.openxmlformats.org/officeDocument/2006/math" xmlns:v="urn:schemas-microsoft-com:vml" xmlns:wp14="http://schemas.microsoft.com/office/word/2010/wordprocessingDrawing" xmlns:wp="http://schemas.openxmlformats.org/drawingml/2006/wordprocessingDrawing" xmlns:w10="urn:schemas-microsoft-com:office:word" xmlns:w="http://schemas.openxmlformats.org/wordprocessingml/2006/main" xmlns:w14="http://schemas.microsoft.com/office/word/2010/wordml" xmlns:w15="http://schemas.microsoft.com/office/word/2012/wordml" xmlns:w16cid="http://schemas.microsoft.com/office/word/2016/wordml/cid" xmlns:w16se="http://schemas.microsoft.com/office/word/2015/wordml/symex" xmlns:wpg="http://schemas.microsoft.com/office/word/2010/wordprocessingGroup" xmlns:wpi="http://schemas.microsoft.com/office/word/2010/wordprocessingInk" xmlns:wne="http://schemas.microsoft.com/office/word/2006/wordml" xmlns:wps="http://schemas.microsoft.com/office/word/2010/wordprocessingShape" mc:Ignorable="w14 w15 w16se w16cid wp14">
   <w:p>
     <w:pPr>
       <w:pStyle w:val="En-tte"/>
@@ -13652,7 +13677,7 @@
 </file>
 
 <file path=word/numbering.xml><?xml version="1.0" encoding="utf-8"?>
-<w:numbering xmlns:wpc="http://schemas.microsoft.com/office/word/2010/wordprocessingCanvas" xmlns:cx="http://schemas.microsoft.com/office/drawing/2014/chartex" xmlns:cx1="http://schemas.microsoft.com/office/drawing/2015/9/8/chartex" xmlns:cx2="http://schemas.microsoft.com/office/drawing/2015/10/21/chartex" xmlns:cx3="http://schemas.microsoft.com/office/drawing/2016/5/9/chartex" xmlns:cx4="http://schemas.microsoft.com/office/drawing/2016/5/10/chartex" xmlns:cx5="http://schemas.microsoft.com/office/drawing/2016/5/11/chartex" xmlns:cx6="http://schemas.microsoft.com/office/drawing/2016/5/12/chartex" xmlns:cx7="http://schemas.microsoft.com/office/drawing/2016/5/13/chartex" xmlns:cx8="http://schemas.microsoft.com/office/drawing/2016/5/14/chartex" xmlns:mc="http://schemas.openxmlformats.org/markup-compatibility/2006" xmlns:aink="http://schemas.microsoft.com/office/drawing/2016/ink" xmlns:am3d="http://schemas.microsoft.com/office/drawing/2017/model3d" xmlns:o="urn:schemas-microsoft-com:office:office" xmlns:r="http://schemas.openxmlformats.org/officeDocument/2006/relationships" xmlns:m="http://schemas.openxmlformats.org/officeDocument/2006/math" xmlns:v="urn:schemas-microsoft-com:vml" xmlns:wp14="http://schemas.microsoft.com/office/word/2010/wordprocessingDrawing" xmlns:wp="http://schemas.openxmlformats.org/drawingml/2006/wordprocessingDrawing" xmlns:w10="urn:schemas-microsoft-com:office:word" xmlns:w="http://schemas.openxmlformats.org/wordprocessingml/2006/main" xmlns:w14="http://schemas.microsoft.com/office/word/2010/wordml" xmlns:w15="http://schemas.microsoft.com/office/word/2012/wordml" xmlns:w16cex="http://schemas.microsoft.com/office/word/2018/wordml/cex" xmlns:w16cid="http://schemas.microsoft.com/office/word/2016/wordml/cid" xmlns:w16="http://schemas.microsoft.com/office/word/2018/wordml" xmlns:w16se="http://schemas.microsoft.com/office/word/2015/wordml/symex" xmlns:wpg="http://schemas.microsoft.com/office/word/2010/wordprocessingGroup" xmlns:wpi="http://schemas.microsoft.com/office/word/2010/wordprocessingInk" xmlns:wne="http://schemas.microsoft.com/office/word/2006/wordml" xmlns:wps="http://schemas.microsoft.com/office/word/2010/wordprocessingShape" mc:Ignorable="w14 w15 w16se w16cid w16 w16cex wp14">
+<w:numbering xmlns:wpc="http://schemas.microsoft.com/office/word/2010/wordprocessingCanvas" xmlns:cx="http://schemas.microsoft.com/office/drawing/2014/chartex" xmlns:cx1="http://schemas.microsoft.com/office/drawing/2015/9/8/chartex" xmlns:cx2="http://schemas.microsoft.com/office/drawing/2015/10/21/chartex" xmlns:cx3="http://schemas.microsoft.com/office/drawing/2016/5/9/chartex" xmlns:cx4="http://schemas.microsoft.com/office/drawing/2016/5/10/chartex" xmlns:cx5="http://schemas.microsoft.com/office/drawing/2016/5/11/chartex" xmlns:cx6="http://schemas.microsoft.com/office/drawing/2016/5/12/chartex" xmlns:cx7="http://schemas.microsoft.com/office/drawing/2016/5/13/chartex" xmlns:cx8="http://schemas.microsoft.com/office/drawing/2016/5/14/chartex" xmlns:mc="http://schemas.openxmlformats.org/markup-compatibility/2006" xmlns:aink="http://schemas.microsoft.com/office/drawing/2016/ink" xmlns:am3d="http://schemas.microsoft.com/office/drawing/2017/model3d" xmlns:o="urn:schemas-microsoft-com:office:office" xmlns:r="http://schemas.openxmlformats.org/officeDocument/2006/relationships" xmlns:m="http://schemas.openxmlformats.org/officeDocument/2006/math" xmlns:v="urn:schemas-microsoft-com:vml" xmlns:wp14="http://schemas.microsoft.com/office/word/2010/wordprocessingDrawing" xmlns:wp="http://schemas.openxmlformats.org/drawingml/2006/wordprocessingDrawing" xmlns:w10="urn:schemas-microsoft-com:office:word" xmlns:w="http://schemas.openxmlformats.org/wordprocessingml/2006/main" xmlns:w14="http://schemas.microsoft.com/office/word/2010/wordml" xmlns:w15="http://schemas.microsoft.com/office/word/2012/wordml" xmlns:w16cid="http://schemas.microsoft.com/office/word/2016/wordml/cid" xmlns:w16se="http://schemas.microsoft.com/office/word/2015/wordml/symex" xmlns:wpg="http://schemas.microsoft.com/office/word/2010/wordprocessingGroup" xmlns:wpi="http://schemas.microsoft.com/office/word/2010/wordprocessingInk" xmlns:wne="http://schemas.microsoft.com/office/word/2006/wordml" xmlns:wps="http://schemas.microsoft.com/office/word/2010/wordprocessingShape" mc:Ignorable="w14 w15 w16se w16cid wp14">
   <w:abstractNum w:abstractNumId="0" w15:restartNumberingAfterBreak="0">
     <w:nsid w:val="36397949"/>
     <w:multiLevelType w:val="hybridMultilevel"/>
@@ -13772,7 +13797,7 @@
 </file>
 
 <file path=word/styles.xml><?xml version="1.0" encoding="utf-8"?>
-<w:styles xmlns:mc="http://schemas.openxmlformats.org/markup-compatibility/2006" xmlns:r="http://schemas.openxmlformats.org/officeDocument/2006/relationships" xmlns:w="http://schemas.openxmlformats.org/wordprocessingml/2006/main" xmlns:w14="http://schemas.microsoft.com/office/word/2010/wordml" xmlns:w15="http://schemas.microsoft.com/office/word/2012/wordml" xmlns:w16cex="http://schemas.microsoft.com/office/word/2018/wordml/cex" xmlns:w16cid="http://schemas.microsoft.com/office/word/2016/wordml/cid" xmlns:w16="http://schemas.microsoft.com/office/word/2018/wordml" xmlns:w16se="http://schemas.microsoft.com/office/word/2015/wordml/symex" mc:Ignorable="w14 w15 w16se w16cid w16 w16cex">
+<w:styles xmlns:mc="http://schemas.openxmlformats.org/markup-compatibility/2006" xmlns:r="http://schemas.openxmlformats.org/officeDocument/2006/relationships" xmlns:w="http://schemas.openxmlformats.org/wordprocessingml/2006/main" xmlns:w14="http://schemas.microsoft.com/office/word/2010/wordml" xmlns:w15="http://schemas.microsoft.com/office/word/2012/wordml" xmlns:w16cid="http://schemas.microsoft.com/office/word/2016/wordml/cid" xmlns:w16se="http://schemas.microsoft.com/office/word/2015/wordml/symex" mc:Ignorable="w14 w15 w16se w16cid">
   <w:docDefaults>
     <w:rPrDefault>
       <w:rPr>
@@ -13788,7 +13813,7 @@
       </w:pPr>
     </w:pPrDefault>
   </w:docDefaults>
-  <w:latentStyles w:defLockedState="0" w:defUIPriority="99" w:defSemiHidden="0" w:defUnhideWhenUsed="0" w:defQFormat="0" w:count="376">
+  <w:latentStyles w:defLockedState="0" w:defUIPriority="99" w:defSemiHidden="0" w:defUnhideWhenUsed="0" w:defQFormat="0" w:count="377">
     <w:lsdException w:name="Normal" w:uiPriority="0" w:qFormat="1"/>
     <w:lsdException w:name="heading 1" w:uiPriority="9" w:qFormat="1"/>
     <w:lsdException w:name="heading 2" w:semiHidden="1" w:uiPriority="9" w:unhideWhenUsed="1" w:qFormat="1"/>
@@ -13894,7 +13919,6 @@
     <w:lsdException w:name="HTML Sample" w:semiHidden="1" w:unhideWhenUsed="1"/>
     <w:lsdException w:name="HTML Typewriter" w:semiHidden="1" w:unhideWhenUsed="1"/>
     <w:lsdException w:name="HTML Variable" w:semiHidden="1" w:unhideWhenUsed="1"/>
-    <w:lsdException w:name="Normal Table" w:semiHidden="1" w:unhideWhenUsed="1"/>
     <w:lsdException w:name="annotation subject" w:semiHidden="1" w:unhideWhenUsed="1"/>
     <w:lsdException w:name="No List" w:semiHidden="1" w:unhideWhenUsed="1"/>
     <w:lsdException w:name="Outline List 1" w:semiHidden="1" w:unhideWhenUsed="1"/>
@@ -13941,10 +13965,8 @@
     <w:lsdException w:name="Table Subtle 2" w:semiHidden="1" w:unhideWhenUsed="1"/>
     <w:lsdException w:name="Table Web 1" w:semiHidden="1" w:unhideWhenUsed="1"/>
     <w:lsdException w:name="Table Web 2" w:semiHidden="1" w:unhideWhenUsed="1"/>
-    <w:lsdException w:name="Table Web 3" w:semiHidden="1" w:unhideWhenUsed="1"/>
     <w:lsdException w:name="Balloon Text" w:semiHidden="1" w:unhideWhenUsed="1"/>
     <w:lsdException w:name="Table Grid" w:uiPriority="39"/>
-    <w:lsdException w:name="Table Theme" w:semiHidden="1" w:unhideWhenUsed="1"/>
     <w:lsdException w:name="Placeholder Text" w:semiHidden="1"/>
     <w:lsdException w:name="No Spacing" w:uiPriority="1" w:qFormat="1"/>
     <w:lsdException w:name="Light Shading" w:uiPriority="60"/>
@@ -14165,6 +14187,7 @@
     <w:lsdException w:name="Hashtag" w:semiHidden="1" w:unhideWhenUsed="1"/>
     <w:lsdException w:name="Unresolved Mention" w:semiHidden="1" w:unhideWhenUsed="1"/>
     <w:lsdException w:name="Smart Link" w:semiHidden="1" w:unhideWhenUsed="1"/>
+    <w:lsdException w:name="Smart Link Error" w:semiHidden="1" w:unhideWhenUsed="1"/>
   </w:latentStyles>
   <w:style w:type="paragraph" w:default="1" w:styleId="Normal">
     <w:name w:val="Normal"/>

</xml_diff>